<commit_message>
🌿: Monday, May 8, 2023 at 4:33:09 PM Eastern European Summer Time
</commit_message>
<xml_diff>
--- a/year1-term2/KDM/lb3/звіт.docx
+++ b/year1-term2/KDM/lb3/звіт.docx
@@ -900,9 +900,17 @@
       <w:pPr>
         <w:spacing w:after="0" w:line="360" w:lineRule="auto"/>
         <w:ind w:firstLine="851"/>
-      </w:pPr>
-      <w:r>
-        <w:t>Текст завдання</w:t>
+        <w:rPr>
+          <w:b/>
+          <w:bCs/>
+        </w:rPr>
+      </w:pPr>
+      <w:r>
+        <w:rPr>
+          <w:b/>
+          <w:bCs/>
+        </w:rPr>
+        <w:t>1. Виконати наступні операції над графами:</w:t>
       </w:r>
     </w:p>
     <w:p>
@@ -910,6 +918,359 @@
         <w:spacing w:after="0" w:line="360" w:lineRule="auto"/>
         <w:ind w:firstLine="851"/>
       </w:pPr>
+      <w:r>
+        <w:rPr>
+          <w:lang w:val="en-US"/>
+        </w:rPr>
+        <w:t xml:space="preserve">- </w:t>
+      </w:r>
+      <w:r>
+        <w:t>знайти доповнення до першого графу,</w:t>
+      </w:r>
+    </w:p>
+    <w:p>
+      <w:pPr>
+        <w:spacing w:after="0" w:line="360" w:lineRule="auto"/>
+        <w:ind w:firstLine="851"/>
+      </w:pPr>
+      <w:r>
+        <w:rPr>
+          <w:lang w:val="en-US"/>
+        </w:rPr>
+        <w:t xml:space="preserve">- </w:t>
+      </w:r>
+      <w:r>
+        <w:t>об’єднання графів,</w:t>
+      </w:r>
+    </w:p>
+    <w:p>
+      <w:pPr>
+        <w:spacing w:after="0" w:line="360" w:lineRule="auto"/>
+        <w:ind w:firstLine="851"/>
+      </w:pPr>
+      <w:r>
+        <w:rPr>
+          <w:lang w:val="en-US"/>
+        </w:rPr>
+        <w:t xml:space="preserve">- </w:t>
+      </w:r>
+      <w:r>
+        <w:t xml:space="preserve">кільцеву суму G1 та G2 (G1 </w:t>
+      </w:r>
+      <w:r>
+        <w:rPr>
+          <w:rFonts w:ascii="Cambria Math" w:hAnsi="Cambria Math" w:cs="Cambria Math"/>
+        </w:rPr>
+        <w:t>⊕</w:t>
+      </w:r>
+      <w:r>
+        <w:t xml:space="preserve"> G2),</w:t>
+      </w:r>
+    </w:p>
+    <w:p>
+      <w:pPr>
+        <w:spacing w:after="0" w:line="360" w:lineRule="auto"/>
+        <w:ind w:firstLine="851"/>
+      </w:pPr>
+      <w:r>
+        <w:rPr>
+          <w:lang w:val="en-US"/>
+        </w:rPr>
+        <w:t xml:space="preserve">- </w:t>
+      </w:r>
+      <w:r>
+        <w:t>розщепити вершину у другому графі,</w:t>
+      </w:r>
+    </w:p>
+    <w:p>
+      <w:pPr>
+        <w:spacing w:after="0" w:line="360" w:lineRule="auto"/>
+        <w:ind w:firstLine="851"/>
+      </w:pPr>
+      <w:r>
+        <w:rPr>
+          <w:lang w:val="en-US"/>
+        </w:rPr>
+        <w:t xml:space="preserve">- </w:t>
+      </w:r>
+      <w:r>
+        <w:t>виділити підграф А, що складається з 3-х вершин в G1 і знайти стягнення А в G1 (G1\ A),</w:t>
+      </w:r>
+    </w:p>
+    <w:p>
+      <w:pPr>
+        <w:spacing w:after="0" w:line="360" w:lineRule="auto"/>
+        <w:ind w:firstLine="851"/>
+      </w:pPr>
+      <w:r>
+        <w:rPr>
+          <w:lang w:val="en-US"/>
+        </w:rPr>
+        <w:t xml:space="preserve">- </w:t>
+      </w:r>
+      <w:r>
+        <w:t>добуток графів</w:t>
+      </w:r>
+    </w:p>
+    <w:p>
+      <w:pPr>
+        <w:spacing w:after="0" w:line="360" w:lineRule="auto"/>
+        <w:jc w:val="center"/>
+      </w:pPr>
+      <w:r>
+        <w:drawing>
+          <wp:inline distT="0" distB="0" distL="0" distR="0" wp14:anchorId="6B97328E" wp14:editId="227B523F">
+            <wp:extent cx="3676650" cy="3009900"/>
+            <wp:effectExtent l="0" t="0" r="0" b="0"/>
+            <wp:docPr id="6" name="Рисунок 6"/>
+            <wp:cNvGraphicFramePr>
+              <a:graphicFrameLocks xmlns:a="http://schemas.openxmlformats.org/drawingml/2006/main" noChangeAspect="1"/>
+            </wp:cNvGraphicFramePr>
+            <a:graphic xmlns:a="http://schemas.openxmlformats.org/drawingml/2006/main">
+              <a:graphicData uri="http://schemas.openxmlformats.org/drawingml/2006/picture">
+                <pic:pic xmlns:pic="http://schemas.openxmlformats.org/drawingml/2006/picture">
+                  <pic:nvPicPr>
+                    <pic:cNvPr id="1" name=""/>
+                    <pic:cNvPicPr/>
+                  </pic:nvPicPr>
+                  <pic:blipFill>
+                    <a:blip r:embed="rId6"/>
+                    <a:stretch>
+                      <a:fillRect/>
+                    </a:stretch>
+                  </pic:blipFill>
+                  <pic:spPr>
+                    <a:xfrm>
+                      <a:off x="0" y="0"/>
+                      <a:ext cx="3676650" cy="3009900"/>
+                    </a:xfrm>
+                    <a:prstGeom prst="rect">
+                      <a:avLst/>
+                    </a:prstGeom>
+                  </pic:spPr>
+                </pic:pic>
+              </a:graphicData>
+            </a:graphic>
+          </wp:inline>
+        </w:drawing>
+      </w:r>
+    </w:p>
+    <w:p>
+      <w:pPr>
+        <w:spacing w:after="0" w:line="360" w:lineRule="auto"/>
+        <w:ind w:firstLine="851"/>
+      </w:pPr>
+    </w:p>
+    <w:p>
+      <w:pPr>
+        <w:spacing w:after="0" w:line="360" w:lineRule="auto"/>
+        <w:ind w:firstLine="851"/>
+      </w:pPr>
+    </w:p>
+    <w:p>
+      <w:pPr>
+        <w:spacing w:after="0" w:line="360" w:lineRule="auto"/>
+        <w:ind w:firstLine="851"/>
+      </w:pPr>
+    </w:p>
+    <w:p>
+      <w:pPr>
+        <w:spacing w:after="0" w:line="360" w:lineRule="auto"/>
+        <w:ind w:firstLine="851"/>
+      </w:pPr>
+    </w:p>
+    <w:p>
+      <w:pPr>
+        <w:spacing w:after="0" w:line="360" w:lineRule="auto"/>
+        <w:ind w:firstLine="851"/>
+      </w:pPr>
+    </w:p>
+    <w:p>
+      <w:pPr>
+        <w:spacing w:after="0" w:line="360" w:lineRule="auto"/>
+        <w:ind w:firstLine="851"/>
+      </w:pPr>
+    </w:p>
+    <w:p>
+      <w:pPr>
+        <w:spacing w:after="0" w:line="360" w:lineRule="auto"/>
+        <w:ind w:firstLine="851"/>
+      </w:pPr>
+    </w:p>
+    <w:p>
+      <w:pPr>
+        <w:spacing w:after="0" w:line="360" w:lineRule="auto"/>
+        <w:ind w:firstLine="851"/>
+      </w:pPr>
+    </w:p>
+    <w:p>
+      <w:pPr>
+        <w:spacing w:after="0" w:line="360" w:lineRule="auto"/>
+        <w:ind w:firstLine="851"/>
+      </w:pPr>
+    </w:p>
+    <w:p>
+      <w:pPr>
+        <w:spacing w:after="0" w:line="360" w:lineRule="auto"/>
+        <w:ind w:firstLine="851"/>
+        <w:rPr>
+          <w:b/>
+          <w:bCs/>
+        </w:rPr>
+      </w:pPr>
+      <w:r>
+        <w:rPr>
+          <w:b/>
+          <w:bCs/>
+        </w:rPr>
+        <w:lastRenderedPageBreak/>
+        <w:t>2. Знайти таблицю суміжності та діаметр графа.</w:t>
+      </w:r>
+    </w:p>
+    <w:p>
+      <w:pPr>
+        <w:spacing w:after="0" w:line="360" w:lineRule="auto"/>
+        <w:jc w:val="center"/>
+      </w:pPr>
+      <w:r>
+        <w:drawing>
+          <wp:inline distT="0" distB="0" distL="0" distR="0" wp14:anchorId="462A04B9" wp14:editId="55040EB0">
+            <wp:extent cx="3952875" cy="3952875"/>
+            <wp:effectExtent l="0" t="0" r="9525" b="9525"/>
+            <wp:docPr id="7" name="Рисунок 7"/>
+            <wp:cNvGraphicFramePr>
+              <a:graphicFrameLocks xmlns:a="http://schemas.openxmlformats.org/drawingml/2006/main" noChangeAspect="1"/>
+            </wp:cNvGraphicFramePr>
+            <a:graphic xmlns:a="http://schemas.openxmlformats.org/drawingml/2006/main">
+              <a:graphicData uri="http://schemas.openxmlformats.org/drawingml/2006/picture">
+                <pic:pic xmlns:pic="http://schemas.openxmlformats.org/drawingml/2006/picture">
+                  <pic:nvPicPr>
+                    <pic:cNvPr id="1" name=""/>
+                    <pic:cNvPicPr/>
+                  </pic:nvPicPr>
+                  <pic:blipFill>
+                    <a:blip r:embed="rId7"/>
+                    <a:stretch>
+                      <a:fillRect/>
+                    </a:stretch>
+                  </pic:blipFill>
+                  <pic:spPr>
+                    <a:xfrm>
+                      <a:off x="0" y="0"/>
+                      <a:ext cx="3952875" cy="3952875"/>
+                    </a:xfrm>
+                    <a:prstGeom prst="rect">
+                      <a:avLst/>
+                    </a:prstGeom>
+                  </pic:spPr>
+                </pic:pic>
+              </a:graphicData>
+            </a:graphic>
+          </wp:inline>
+        </w:drawing>
+      </w:r>
+    </w:p>
+    <w:p>
+      <w:pPr>
+        <w:spacing w:after="0" w:line="360" w:lineRule="auto"/>
+        <w:ind w:firstLine="851"/>
+      </w:pPr>
+    </w:p>
+    <w:p>
+      <w:pPr>
+        <w:spacing w:after="0" w:line="360" w:lineRule="auto"/>
+        <w:ind w:firstLine="851"/>
+        <w:rPr>
+          <w:b/>
+          <w:bCs/>
+        </w:rPr>
+      </w:pPr>
+      <w:r>
+        <w:rPr>
+          <w:b/>
+          <w:bCs/>
+        </w:rPr>
+        <w:t>3. Для наступного графа реалізувати 3 алгоритми:</w:t>
+      </w:r>
+    </w:p>
+    <w:p>
+      <w:pPr>
+        <w:spacing w:after="0" w:line="360" w:lineRule="auto"/>
+        <w:ind w:firstLine="851"/>
+      </w:pPr>
+      <w:r>
+        <w:rPr>
+          <w:lang w:val="en-US"/>
+        </w:rPr>
+        <w:t xml:space="preserve">1. </w:t>
+      </w:r>
+      <w:r>
+        <w:t>Знайти двома методами: Краскала і Прима, мінімальне остовне дерево графа. По крокам розписати вибір ребер за кожним алгоритмом. Знайти вагу остовного дерева.</w:t>
+      </w:r>
+    </w:p>
+    <w:p>
+      <w:pPr>
+        <w:spacing w:after="0" w:line="360" w:lineRule="auto"/>
+        <w:ind w:firstLine="851"/>
+      </w:pPr>
+      <w:r>
+        <w:rPr>
+          <w:lang w:val="en-US"/>
+        </w:rPr>
+        <w:t xml:space="preserve">2. </w:t>
+      </w:r>
+      <w:r>
+        <w:t>Знайти найкоротший ланцюг між вершинами 1 та 11 методом Дейкстра. Розписати алгоритм по крокам.</w:t>
+      </w:r>
+    </w:p>
+    <w:p>
+      <w:pPr>
+        <w:spacing w:after="0" w:line="360" w:lineRule="auto"/>
+        <w:jc w:val="center"/>
+      </w:pPr>
+      <w:r>
+        <w:drawing>
+          <wp:inline distT="0" distB="0" distL="0" distR="0" wp14:anchorId="0C7C9BFC" wp14:editId="2378C7DC">
+            <wp:extent cx="4667250" cy="1847850"/>
+            <wp:effectExtent l="0" t="0" r="0" b="0"/>
+            <wp:docPr id="8" name="Рисунок 8"/>
+            <wp:cNvGraphicFramePr>
+              <a:graphicFrameLocks xmlns:a="http://schemas.openxmlformats.org/drawingml/2006/main" noChangeAspect="1"/>
+            </wp:cNvGraphicFramePr>
+            <a:graphic xmlns:a="http://schemas.openxmlformats.org/drawingml/2006/main">
+              <a:graphicData uri="http://schemas.openxmlformats.org/drawingml/2006/picture">
+                <pic:pic xmlns:pic="http://schemas.openxmlformats.org/drawingml/2006/picture">
+                  <pic:nvPicPr>
+                    <pic:cNvPr id="1" name=""/>
+                    <pic:cNvPicPr/>
+                  </pic:nvPicPr>
+                  <pic:blipFill>
+                    <a:blip r:embed="rId8"/>
+                    <a:stretch>
+                      <a:fillRect/>
+                    </a:stretch>
+                  </pic:blipFill>
+                  <pic:spPr>
+                    <a:xfrm>
+                      <a:off x="0" y="0"/>
+                      <a:ext cx="4667250" cy="1847850"/>
+                    </a:xfrm>
+                    <a:prstGeom prst="rect">
+                      <a:avLst/>
+                    </a:prstGeom>
+                  </pic:spPr>
+                </pic:pic>
+              </a:graphicData>
+            </a:graphic>
+          </wp:inline>
+        </w:drawing>
+      </w:r>
+    </w:p>
+    <w:p>
+      <w:pPr>
+        <w:spacing w:after="0" w:line="360" w:lineRule="auto"/>
+        <w:ind w:firstLine="851"/>
+      </w:pPr>
     </w:p>
     <w:p>
       <w:pPr>
@@ -918,6 +1279,7 @@
       </w:pPr>
       <w:bookmarkStart w:id="2" w:name="_Toc132872425"/>
       <w:r>
+        <w:lastRenderedPageBreak/>
         <w:t>Розв’язок завдання №1</w:t>
       </w:r>
       <w:bookmarkEnd w:id="2"/>
@@ -934,8 +1296,124 @@
         <w:jc w:val="center"/>
       </w:pPr>
       <w:r>
-        <w:t>Фото</w:t>
-      </w:r>
+        <w:rPr>
+          <w:noProof/>
+        </w:rPr>
+        <w:drawing>
+          <wp:inline distT="0" distB="0" distL="0" distR="0" wp14:anchorId="2D60DF6C" wp14:editId="26B69FFC">
+            <wp:extent cx="5725160" cy="6838315"/>
+            <wp:effectExtent l="0" t="0" r="8890" b="635"/>
+            <wp:docPr id="11" name="Рисунок 11"/>
+            <wp:cNvGraphicFramePr>
+              <a:graphicFrameLocks xmlns:a="http://schemas.openxmlformats.org/drawingml/2006/main" noChangeAspect="1"/>
+            </wp:cNvGraphicFramePr>
+            <a:graphic xmlns:a="http://schemas.openxmlformats.org/drawingml/2006/main">
+              <a:graphicData uri="http://schemas.openxmlformats.org/drawingml/2006/picture">
+                <pic:pic xmlns:pic="http://schemas.openxmlformats.org/drawingml/2006/picture">
+                  <pic:nvPicPr>
+                    <pic:cNvPr id="0" name="Picture 18"/>
+                    <pic:cNvPicPr>
+                      <a:picLocks noChangeAspect="1" noChangeArrowheads="1"/>
+                    </pic:cNvPicPr>
+                  </pic:nvPicPr>
+                  <pic:blipFill>
+                    <a:blip r:embed="rId9" cstate="print">
+                      <a:extLst>
+                        <a:ext uri="{28A0092B-C50C-407E-A947-70E740481C1C}">
+                          <a14:useLocalDpi xmlns:a14="http://schemas.microsoft.com/office/drawing/2010/main" val="0"/>
+                        </a:ext>
+                      </a:extLst>
+                    </a:blip>
+                    <a:srcRect/>
+                    <a:stretch>
+                      <a:fillRect/>
+                    </a:stretch>
+                  </pic:blipFill>
+                  <pic:spPr bwMode="auto">
+                    <a:xfrm>
+                      <a:off x="0" y="0"/>
+                      <a:ext cx="5725160" cy="6838315"/>
+                    </a:xfrm>
+                    <a:prstGeom prst="rect">
+                      <a:avLst/>
+                    </a:prstGeom>
+                    <a:noFill/>
+                    <a:ln>
+                      <a:noFill/>
+                    </a:ln>
+                  </pic:spPr>
+                </pic:pic>
+              </a:graphicData>
+            </a:graphic>
+          </wp:inline>
+        </w:drawing>
+      </w:r>
+    </w:p>
+    <w:p>
+      <w:pPr>
+        <w:spacing w:after="0" w:line="360" w:lineRule="auto"/>
+        <w:jc w:val="center"/>
+      </w:pPr>
+      <w:r>
+        <w:rPr>
+          <w:noProof/>
+        </w:rPr>
+        <w:lastRenderedPageBreak/>
+        <w:drawing>
+          <wp:inline distT="0" distB="0" distL="0" distR="0" wp14:anchorId="0BDA11D7" wp14:editId="072045D4">
+            <wp:extent cx="5725160" cy="7981315"/>
+            <wp:effectExtent l="0" t="0" r="8890" b="635"/>
+            <wp:docPr id="12" name="Рисунок 12"/>
+            <wp:cNvGraphicFramePr>
+              <a:graphicFrameLocks xmlns:a="http://schemas.openxmlformats.org/drawingml/2006/main" noChangeAspect="1"/>
+            </wp:cNvGraphicFramePr>
+            <a:graphic xmlns:a="http://schemas.openxmlformats.org/drawingml/2006/main">
+              <a:graphicData uri="http://schemas.openxmlformats.org/drawingml/2006/picture">
+                <pic:pic xmlns:pic="http://schemas.openxmlformats.org/drawingml/2006/picture">
+                  <pic:nvPicPr>
+                    <pic:cNvPr id="0" name="Picture 19"/>
+                    <pic:cNvPicPr>
+                      <a:picLocks noChangeAspect="1" noChangeArrowheads="1"/>
+                    </pic:cNvPicPr>
+                  </pic:nvPicPr>
+                  <pic:blipFill>
+                    <a:blip r:embed="rId10" cstate="print">
+                      <a:extLst>
+                        <a:ext uri="{28A0092B-C50C-407E-A947-70E740481C1C}">
+                          <a14:useLocalDpi xmlns:a14="http://schemas.microsoft.com/office/drawing/2010/main" val="0"/>
+                        </a:ext>
+                      </a:extLst>
+                    </a:blip>
+                    <a:srcRect/>
+                    <a:stretch>
+                      <a:fillRect/>
+                    </a:stretch>
+                  </pic:blipFill>
+                  <pic:spPr bwMode="auto">
+                    <a:xfrm>
+                      <a:off x="0" y="0"/>
+                      <a:ext cx="5725160" cy="7981315"/>
+                    </a:xfrm>
+                    <a:prstGeom prst="rect">
+                      <a:avLst/>
+                    </a:prstGeom>
+                    <a:noFill/>
+                    <a:ln>
+                      <a:noFill/>
+                    </a:ln>
+                  </pic:spPr>
+                </pic:pic>
+              </a:graphicData>
+            </a:graphic>
+          </wp:inline>
+        </w:drawing>
+      </w:r>
+    </w:p>
+    <w:p>
+      <w:pPr>
+        <w:spacing w:after="0" w:line="360" w:lineRule="auto"/>
+        <w:jc w:val="center"/>
+      </w:pPr>
     </w:p>
     <w:p>
       <w:pPr>
@@ -950,6 +1428,7 @@
       </w:pPr>
       <w:bookmarkStart w:id="3" w:name="_Toc132872426"/>
       <w:r>
+        <w:lastRenderedPageBreak/>
         <w:t>Текст завдання №</w:t>
       </w:r>
       <w:r>
@@ -969,7 +1448,16 @@
         <w:ind w:firstLine="851"/>
       </w:pPr>
       <w:r>
-        <w:t>Текст завдання</w:t>
+        <w:t>Написати програму, яка реалізує один з вивчених алгоритмів завдання 1.3: знаходження остовного дерева мінімальної ваги за алгоритмом Краскала, алгоритм Дейкстра пошуку найкоротшого ланцюга</w:t>
+      </w:r>
+      <w:r>
+        <w:rPr>
+          <w:lang w:val="en-US"/>
+        </w:rPr>
+        <w:t xml:space="preserve">. </w:t>
+      </w:r>
+      <w:r>
+        <w:t>Етапи розв'язання задачі виводити на екран. Протестувати розроблену програму на задачі 3 із завдання №1.</w:t>
       </w:r>
     </w:p>
     <w:p>
@@ -997,10 +1485,3258 @@
     </w:p>
     <w:p>
       <w:pPr>
-        <w:spacing w:after="0" w:line="360" w:lineRule="auto"/>
-      </w:pPr>
-      <w:r>
-        <w:t>Код</w:t>
+        <w:shd w:val="clear" w:color="auto" w:fill="262A33"/>
+        <w:spacing w:after="0" w:line="285" w:lineRule="atLeast"/>
+        <w:rPr>
+          <w:rFonts w:ascii="Cascadia Code" w:hAnsi="Cascadia Code" w:cs="Cascadia Code"/>
+          <w:color w:val="D5CED9"/>
+          <w:sz w:val="21"/>
+          <w:szCs w:val="21"/>
+        </w:rPr>
+      </w:pPr>
+      <w:r>
+        <w:rPr>
+          <w:rFonts w:ascii="Cascadia Code" w:hAnsi="Cascadia Code" w:cs="Cascadia Code"/>
+          <w:color w:val="C74DED"/>
+          <w:sz w:val="21"/>
+          <w:szCs w:val="21"/>
+        </w:rPr>
+        <w:t>import</w:t>
+      </w:r>
+      <w:r>
+        <w:rPr>
+          <w:rFonts w:ascii="Cascadia Code" w:hAnsi="Cascadia Code" w:cs="Cascadia Code"/>
+          <w:color w:val="D5CED9"/>
+          <w:sz w:val="21"/>
+          <w:szCs w:val="21"/>
+        </w:rPr>
+        <w:t xml:space="preserve"> networkx </w:t>
+      </w:r>
+      <w:r>
+        <w:rPr>
+          <w:rFonts w:ascii="Cascadia Code" w:hAnsi="Cascadia Code" w:cs="Cascadia Code"/>
+          <w:color w:val="C74DED"/>
+          <w:sz w:val="21"/>
+          <w:szCs w:val="21"/>
+        </w:rPr>
+        <w:t>as</w:t>
+      </w:r>
+      <w:r>
+        <w:rPr>
+          <w:rFonts w:ascii="Cascadia Code" w:hAnsi="Cascadia Code" w:cs="Cascadia Code"/>
+          <w:color w:val="D5CED9"/>
+          <w:sz w:val="21"/>
+          <w:szCs w:val="21"/>
+        </w:rPr>
+        <w:t xml:space="preserve"> nx</w:t>
+      </w:r>
+    </w:p>
+    <w:p>
+      <w:pPr>
+        <w:shd w:val="clear" w:color="auto" w:fill="262A33"/>
+        <w:spacing w:after="0" w:line="285" w:lineRule="atLeast"/>
+        <w:rPr>
+          <w:rFonts w:ascii="Cascadia Code" w:hAnsi="Cascadia Code" w:cs="Cascadia Code"/>
+          <w:color w:val="D5CED9"/>
+          <w:sz w:val="21"/>
+          <w:szCs w:val="21"/>
+        </w:rPr>
+      </w:pPr>
+      <w:r>
+        <w:rPr>
+          <w:rFonts w:ascii="Cascadia Code" w:hAnsi="Cascadia Code" w:cs="Cascadia Code"/>
+          <w:color w:val="D5CED9"/>
+          <w:sz w:val="21"/>
+          <w:szCs w:val="21"/>
+        </w:rPr>
+        <w:t xml:space="preserve">graph </w:t>
+      </w:r>
+      <w:r>
+        <w:rPr>
+          <w:rFonts w:ascii="Cascadia Code" w:hAnsi="Cascadia Code" w:cs="Cascadia Code"/>
+          <w:color w:val="EE5D43"/>
+          <w:sz w:val="21"/>
+          <w:szCs w:val="21"/>
+        </w:rPr>
+        <w:t>=</w:t>
+      </w:r>
+      <w:r>
+        <w:rPr>
+          <w:rFonts w:ascii="Cascadia Code" w:hAnsi="Cascadia Code" w:cs="Cascadia Code"/>
+          <w:color w:val="D5CED9"/>
+          <w:sz w:val="21"/>
+          <w:szCs w:val="21"/>
+        </w:rPr>
+        <w:t xml:space="preserve"> nx.</w:t>
+      </w:r>
+      <w:r>
+        <w:rPr>
+          <w:rFonts w:ascii="Cascadia Code" w:hAnsi="Cascadia Code" w:cs="Cascadia Code"/>
+          <w:color w:val="FFE66D"/>
+          <w:sz w:val="21"/>
+          <w:szCs w:val="21"/>
+        </w:rPr>
+        <w:t>Graph</w:t>
+      </w:r>
+      <w:r>
+        <w:rPr>
+          <w:rFonts w:ascii="Cascadia Code" w:hAnsi="Cascadia Code" w:cs="Cascadia Code"/>
+          <w:color w:val="D5CED9"/>
+          <w:sz w:val="21"/>
+          <w:szCs w:val="21"/>
+        </w:rPr>
+        <w:t>()</w:t>
+      </w:r>
+    </w:p>
+    <w:p>
+      <w:pPr>
+        <w:shd w:val="clear" w:color="auto" w:fill="262A33"/>
+        <w:spacing w:after="0" w:line="285" w:lineRule="atLeast"/>
+        <w:rPr>
+          <w:rFonts w:ascii="Cascadia Code" w:hAnsi="Cascadia Code" w:cs="Cascadia Code"/>
+          <w:color w:val="96E072"/>
+          <w:sz w:val="21"/>
+          <w:szCs w:val="21"/>
+        </w:rPr>
+      </w:pPr>
+    </w:p>
+    <w:p>
+      <w:pPr>
+        <w:shd w:val="clear" w:color="auto" w:fill="262A33"/>
+        <w:spacing w:after="0" w:line="285" w:lineRule="atLeast"/>
+        <w:rPr>
+          <w:rFonts w:ascii="Cascadia Code" w:hAnsi="Cascadia Code" w:cs="Cascadia Code"/>
+          <w:color w:val="D5CED9"/>
+          <w:sz w:val="21"/>
+          <w:szCs w:val="21"/>
+        </w:rPr>
+      </w:pPr>
+      <w:r>
+        <w:rPr>
+          <w:rFonts w:ascii="Cascadia Code" w:hAnsi="Cascadia Code" w:cs="Cascadia Code"/>
+          <w:color w:val="D5CED9"/>
+          <w:sz w:val="21"/>
+          <w:szCs w:val="21"/>
+        </w:rPr>
+        <w:t xml:space="preserve">num_vertices </w:t>
+      </w:r>
+      <w:r>
+        <w:rPr>
+          <w:rFonts w:ascii="Cascadia Code" w:hAnsi="Cascadia Code" w:cs="Cascadia Code"/>
+          <w:color w:val="EE5D43"/>
+          <w:sz w:val="21"/>
+          <w:szCs w:val="21"/>
+        </w:rPr>
+        <w:t>=</w:t>
+      </w:r>
+      <w:r>
+        <w:rPr>
+          <w:rFonts w:ascii="Cascadia Code" w:hAnsi="Cascadia Code" w:cs="Cascadia Code"/>
+          <w:color w:val="D5CED9"/>
+          <w:sz w:val="21"/>
+          <w:szCs w:val="21"/>
+        </w:rPr>
+        <w:t xml:space="preserve"> int(</w:t>
+      </w:r>
+      <w:r>
+        <w:rPr>
+          <w:rFonts w:ascii="Cascadia Code" w:hAnsi="Cascadia Code" w:cs="Cascadia Code"/>
+          <w:color w:val="FFE66D"/>
+          <w:sz w:val="21"/>
+          <w:szCs w:val="21"/>
+        </w:rPr>
+        <w:t>input</w:t>
+      </w:r>
+      <w:r>
+        <w:rPr>
+          <w:rFonts w:ascii="Cascadia Code" w:hAnsi="Cascadia Code" w:cs="Cascadia Code"/>
+          <w:color w:val="D5CED9"/>
+          <w:sz w:val="21"/>
+          <w:szCs w:val="21"/>
+        </w:rPr>
+        <w:t>(</w:t>
+      </w:r>
+      <w:r>
+        <w:rPr>
+          <w:rFonts w:ascii="Cascadia Code" w:hAnsi="Cascadia Code" w:cs="Cascadia Code"/>
+          <w:color w:val="96E072"/>
+          <w:sz w:val="21"/>
+          <w:szCs w:val="21"/>
+        </w:rPr>
+        <w:t>"</w:t>
+      </w:r>
+      <w:r>
+        <w:rPr>
+          <w:rFonts w:ascii="Cascadia Code" w:hAnsi="Cascadia Code" w:cs="Cascadia Code"/>
+          <w:color w:val="EE5D43"/>
+          <w:sz w:val="21"/>
+          <w:szCs w:val="21"/>
+        </w:rPr>
+        <w:t>\n</w:t>
+      </w:r>
+      <w:r>
+        <w:rPr>
+          <w:rFonts w:ascii="Cascadia Code" w:hAnsi="Cascadia Code" w:cs="Cascadia Code"/>
+          <w:color w:val="96E072"/>
+          <w:sz w:val="21"/>
+          <w:szCs w:val="21"/>
+        </w:rPr>
+        <w:t>Введіть кількість вершин: "</w:t>
+      </w:r>
+      <w:r>
+        <w:rPr>
+          <w:rFonts w:ascii="Cascadia Code" w:hAnsi="Cascadia Code" w:cs="Cascadia Code"/>
+          <w:color w:val="D5CED9"/>
+          <w:sz w:val="21"/>
+          <w:szCs w:val="21"/>
+        </w:rPr>
+        <w:t>))</w:t>
+      </w:r>
+    </w:p>
+    <w:p>
+      <w:pPr>
+        <w:shd w:val="clear" w:color="auto" w:fill="262A33"/>
+        <w:spacing w:after="0" w:line="285" w:lineRule="atLeast"/>
+        <w:rPr>
+          <w:rFonts w:ascii="Cascadia Code" w:hAnsi="Cascadia Code" w:cs="Cascadia Code"/>
+          <w:color w:val="D5CED9"/>
+          <w:sz w:val="21"/>
+          <w:szCs w:val="21"/>
+        </w:rPr>
+      </w:pPr>
+      <w:r>
+        <w:rPr>
+          <w:rFonts w:ascii="Cascadia Code" w:hAnsi="Cascadia Code" w:cs="Cascadia Code"/>
+          <w:color w:val="FFE66D"/>
+          <w:sz w:val="21"/>
+          <w:szCs w:val="21"/>
+        </w:rPr>
+        <w:t>print</w:t>
+      </w:r>
+      <w:r>
+        <w:rPr>
+          <w:rFonts w:ascii="Cascadia Code" w:hAnsi="Cascadia Code" w:cs="Cascadia Code"/>
+          <w:color w:val="D5CED9"/>
+          <w:sz w:val="21"/>
+          <w:szCs w:val="21"/>
+        </w:rPr>
+        <w:t>()</w:t>
+      </w:r>
+    </w:p>
+    <w:p>
+      <w:pPr>
+        <w:shd w:val="clear" w:color="auto" w:fill="262A33"/>
+        <w:spacing w:after="0" w:line="285" w:lineRule="atLeast"/>
+        <w:rPr>
+          <w:rFonts w:ascii="Cascadia Code" w:hAnsi="Cascadia Code" w:cs="Cascadia Code"/>
+          <w:color w:val="D5CED9"/>
+          <w:sz w:val="21"/>
+          <w:szCs w:val="21"/>
+        </w:rPr>
+      </w:pPr>
+    </w:p>
+    <w:p>
+      <w:pPr>
+        <w:shd w:val="clear" w:color="auto" w:fill="262A33"/>
+        <w:spacing w:after="0" w:line="285" w:lineRule="atLeast"/>
+        <w:rPr>
+          <w:rFonts w:ascii="Cascadia Code" w:hAnsi="Cascadia Code" w:cs="Cascadia Code"/>
+          <w:color w:val="D5CED9"/>
+          <w:sz w:val="21"/>
+          <w:szCs w:val="21"/>
+        </w:rPr>
+      </w:pPr>
+      <w:r>
+        <w:rPr>
+          <w:rFonts w:ascii="Cascadia Code" w:hAnsi="Cascadia Code" w:cs="Cascadia Code"/>
+          <w:color w:val="C74DED"/>
+          <w:sz w:val="21"/>
+          <w:szCs w:val="21"/>
+        </w:rPr>
+        <w:t>for</w:t>
+      </w:r>
+      <w:r>
+        <w:rPr>
+          <w:rFonts w:ascii="Cascadia Code" w:hAnsi="Cascadia Code" w:cs="Cascadia Code"/>
+          <w:color w:val="D5CED9"/>
+          <w:sz w:val="21"/>
+          <w:szCs w:val="21"/>
+        </w:rPr>
+        <w:t xml:space="preserve"> i </w:t>
+      </w:r>
+      <w:r>
+        <w:rPr>
+          <w:rFonts w:ascii="Cascadia Code" w:hAnsi="Cascadia Code" w:cs="Cascadia Code"/>
+          <w:color w:val="C74DED"/>
+          <w:sz w:val="21"/>
+          <w:szCs w:val="21"/>
+        </w:rPr>
+        <w:t>in</w:t>
+      </w:r>
+      <w:r>
+        <w:rPr>
+          <w:rFonts w:ascii="Cascadia Code" w:hAnsi="Cascadia Code" w:cs="Cascadia Code"/>
+          <w:color w:val="D5CED9"/>
+          <w:sz w:val="21"/>
+          <w:szCs w:val="21"/>
+        </w:rPr>
+        <w:t xml:space="preserve"> </w:t>
+      </w:r>
+      <w:r>
+        <w:rPr>
+          <w:rFonts w:ascii="Cascadia Code" w:hAnsi="Cascadia Code" w:cs="Cascadia Code"/>
+          <w:color w:val="FFE66D"/>
+          <w:sz w:val="21"/>
+          <w:szCs w:val="21"/>
+        </w:rPr>
+        <w:t>range</w:t>
+      </w:r>
+      <w:r>
+        <w:rPr>
+          <w:rFonts w:ascii="Cascadia Code" w:hAnsi="Cascadia Code" w:cs="Cascadia Code"/>
+          <w:color w:val="D5CED9"/>
+          <w:sz w:val="21"/>
+          <w:szCs w:val="21"/>
+        </w:rPr>
+        <w:t>(</w:t>
+      </w:r>
+      <w:r>
+        <w:rPr>
+          <w:rFonts w:ascii="Cascadia Code" w:hAnsi="Cascadia Code" w:cs="Cascadia Code"/>
+          <w:color w:val="F39C12"/>
+          <w:sz w:val="21"/>
+          <w:szCs w:val="21"/>
+        </w:rPr>
+        <w:t>1</w:t>
+      </w:r>
+      <w:r>
+        <w:rPr>
+          <w:rFonts w:ascii="Cascadia Code" w:hAnsi="Cascadia Code" w:cs="Cascadia Code"/>
+          <w:color w:val="D5CED9"/>
+          <w:sz w:val="21"/>
+          <w:szCs w:val="21"/>
+        </w:rPr>
+        <w:t>, num_vertices</w:t>
+      </w:r>
+      <w:r>
+        <w:rPr>
+          <w:rFonts w:ascii="Cascadia Code" w:hAnsi="Cascadia Code" w:cs="Cascadia Code"/>
+          <w:color w:val="EE5D43"/>
+          <w:sz w:val="21"/>
+          <w:szCs w:val="21"/>
+        </w:rPr>
+        <w:t>+</w:t>
+      </w:r>
+      <w:r>
+        <w:rPr>
+          <w:rFonts w:ascii="Cascadia Code" w:hAnsi="Cascadia Code" w:cs="Cascadia Code"/>
+          <w:color w:val="F39C12"/>
+          <w:sz w:val="21"/>
+          <w:szCs w:val="21"/>
+        </w:rPr>
+        <w:t>1</w:t>
+      </w:r>
+      <w:r>
+        <w:rPr>
+          <w:rFonts w:ascii="Cascadia Code" w:hAnsi="Cascadia Code" w:cs="Cascadia Code"/>
+          <w:color w:val="D5CED9"/>
+          <w:sz w:val="21"/>
+          <w:szCs w:val="21"/>
+        </w:rPr>
+        <w:t>):</w:t>
+      </w:r>
+    </w:p>
+    <w:p>
+      <w:pPr>
+        <w:shd w:val="clear" w:color="auto" w:fill="262A33"/>
+        <w:spacing w:after="0" w:line="285" w:lineRule="atLeast"/>
+        <w:rPr>
+          <w:rFonts w:ascii="Cascadia Code" w:hAnsi="Cascadia Code" w:cs="Cascadia Code"/>
+          <w:color w:val="D5CED9"/>
+          <w:sz w:val="21"/>
+          <w:szCs w:val="21"/>
+        </w:rPr>
+      </w:pPr>
+      <w:r>
+        <w:rPr>
+          <w:rFonts w:ascii="Cascadia Code" w:hAnsi="Cascadia Code" w:cs="Cascadia Code"/>
+          <w:color w:val="D5CED9"/>
+          <w:sz w:val="21"/>
+          <w:szCs w:val="21"/>
+        </w:rPr>
+        <w:t xml:space="preserve">    </w:t>
+      </w:r>
+      <w:r>
+        <w:rPr>
+          <w:rFonts w:ascii="Cascadia Code" w:hAnsi="Cascadia Code" w:cs="Cascadia Code"/>
+          <w:color w:val="C74DED"/>
+          <w:sz w:val="21"/>
+          <w:szCs w:val="21"/>
+        </w:rPr>
+        <w:t>for</w:t>
+      </w:r>
+      <w:r>
+        <w:rPr>
+          <w:rFonts w:ascii="Cascadia Code" w:hAnsi="Cascadia Code" w:cs="Cascadia Code"/>
+          <w:color w:val="D5CED9"/>
+          <w:sz w:val="21"/>
+          <w:szCs w:val="21"/>
+        </w:rPr>
+        <w:t xml:space="preserve"> j </w:t>
+      </w:r>
+      <w:r>
+        <w:rPr>
+          <w:rFonts w:ascii="Cascadia Code" w:hAnsi="Cascadia Code" w:cs="Cascadia Code"/>
+          <w:color w:val="C74DED"/>
+          <w:sz w:val="21"/>
+          <w:szCs w:val="21"/>
+        </w:rPr>
+        <w:t>in</w:t>
+      </w:r>
+      <w:r>
+        <w:rPr>
+          <w:rFonts w:ascii="Cascadia Code" w:hAnsi="Cascadia Code" w:cs="Cascadia Code"/>
+          <w:color w:val="D5CED9"/>
+          <w:sz w:val="21"/>
+          <w:szCs w:val="21"/>
+        </w:rPr>
+        <w:t xml:space="preserve"> </w:t>
+      </w:r>
+      <w:r>
+        <w:rPr>
+          <w:rFonts w:ascii="Cascadia Code" w:hAnsi="Cascadia Code" w:cs="Cascadia Code"/>
+          <w:color w:val="FFE66D"/>
+          <w:sz w:val="21"/>
+          <w:szCs w:val="21"/>
+        </w:rPr>
+        <w:t>range</w:t>
+      </w:r>
+      <w:r>
+        <w:rPr>
+          <w:rFonts w:ascii="Cascadia Code" w:hAnsi="Cascadia Code" w:cs="Cascadia Code"/>
+          <w:color w:val="D5CED9"/>
+          <w:sz w:val="21"/>
+          <w:szCs w:val="21"/>
+        </w:rPr>
+        <w:t>(i</w:t>
+      </w:r>
+      <w:r>
+        <w:rPr>
+          <w:rFonts w:ascii="Cascadia Code" w:hAnsi="Cascadia Code" w:cs="Cascadia Code"/>
+          <w:color w:val="EE5D43"/>
+          <w:sz w:val="21"/>
+          <w:szCs w:val="21"/>
+        </w:rPr>
+        <w:t>+</w:t>
+      </w:r>
+      <w:r>
+        <w:rPr>
+          <w:rFonts w:ascii="Cascadia Code" w:hAnsi="Cascadia Code" w:cs="Cascadia Code"/>
+          <w:color w:val="F39C12"/>
+          <w:sz w:val="21"/>
+          <w:szCs w:val="21"/>
+        </w:rPr>
+        <w:t>1</w:t>
+      </w:r>
+      <w:r>
+        <w:rPr>
+          <w:rFonts w:ascii="Cascadia Code" w:hAnsi="Cascadia Code" w:cs="Cascadia Code"/>
+          <w:color w:val="D5CED9"/>
+          <w:sz w:val="21"/>
+          <w:szCs w:val="21"/>
+        </w:rPr>
+        <w:t>, num_vertices</w:t>
+      </w:r>
+      <w:r>
+        <w:rPr>
+          <w:rFonts w:ascii="Cascadia Code" w:hAnsi="Cascadia Code" w:cs="Cascadia Code"/>
+          <w:color w:val="EE5D43"/>
+          <w:sz w:val="21"/>
+          <w:szCs w:val="21"/>
+        </w:rPr>
+        <w:t>+</w:t>
+      </w:r>
+      <w:r>
+        <w:rPr>
+          <w:rFonts w:ascii="Cascadia Code" w:hAnsi="Cascadia Code" w:cs="Cascadia Code"/>
+          <w:color w:val="F39C12"/>
+          <w:sz w:val="21"/>
+          <w:szCs w:val="21"/>
+        </w:rPr>
+        <w:t>1</w:t>
+      </w:r>
+      <w:r>
+        <w:rPr>
+          <w:rFonts w:ascii="Cascadia Code" w:hAnsi="Cascadia Code" w:cs="Cascadia Code"/>
+          <w:color w:val="D5CED9"/>
+          <w:sz w:val="21"/>
+          <w:szCs w:val="21"/>
+        </w:rPr>
+        <w:t>):</w:t>
+      </w:r>
+    </w:p>
+    <w:p>
+      <w:pPr>
+        <w:shd w:val="clear" w:color="auto" w:fill="262A33"/>
+        <w:spacing w:after="0" w:line="285" w:lineRule="atLeast"/>
+        <w:rPr>
+          <w:rFonts w:ascii="Cascadia Code" w:hAnsi="Cascadia Code" w:cs="Cascadia Code"/>
+          <w:color w:val="D5CED9"/>
+          <w:sz w:val="21"/>
+          <w:szCs w:val="21"/>
+        </w:rPr>
+      </w:pPr>
+      <w:r>
+        <w:rPr>
+          <w:rFonts w:ascii="Cascadia Code" w:hAnsi="Cascadia Code" w:cs="Cascadia Code"/>
+          <w:color w:val="D5CED9"/>
+          <w:sz w:val="21"/>
+          <w:szCs w:val="21"/>
+        </w:rPr>
+        <w:t xml:space="preserve">        </w:t>
+      </w:r>
+      <w:r>
+        <w:rPr>
+          <w:rFonts w:ascii="Cascadia Code" w:hAnsi="Cascadia Code" w:cs="Cascadia Code"/>
+          <w:color w:val="C74DED"/>
+          <w:sz w:val="21"/>
+          <w:szCs w:val="21"/>
+        </w:rPr>
+        <w:t>if</w:t>
+      </w:r>
+      <w:r>
+        <w:rPr>
+          <w:rFonts w:ascii="Cascadia Code" w:hAnsi="Cascadia Code" w:cs="Cascadia Code"/>
+          <w:color w:val="D5CED9"/>
+          <w:sz w:val="21"/>
+          <w:szCs w:val="21"/>
+        </w:rPr>
+        <w:t xml:space="preserve"> i </w:t>
+      </w:r>
+      <w:r>
+        <w:rPr>
+          <w:rFonts w:ascii="Cascadia Code" w:hAnsi="Cascadia Code" w:cs="Cascadia Code"/>
+          <w:color w:val="EE5D43"/>
+          <w:sz w:val="21"/>
+          <w:szCs w:val="21"/>
+        </w:rPr>
+        <w:t>!=</w:t>
+      </w:r>
+      <w:r>
+        <w:rPr>
+          <w:rFonts w:ascii="Cascadia Code" w:hAnsi="Cascadia Code" w:cs="Cascadia Code"/>
+          <w:color w:val="D5CED9"/>
+          <w:sz w:val="21"/>
+          <w:szCs w:val="21"/>
+        </w:rPr>
+        <w:t xml:space="preserve"> j:</w:t>
+      </w:r>
+    </w:p>
+    <w:p>
+      <w:pPr>
+        <w:shd w:val="clear" w:color="auto" w:fill="262A33"/>
+        <w:spacing w:after="0" w:line="285" w:lineRule="atLeast"/>
+        <w:rPr>
+          <w:rFonts w:ascii="Cascadia Code" w:hAnsi="Cascadia Code" w:cs="Cascadia Code"/>
+          <w:color w:val="D5CED9"/>
+          <w:sz w:val="21"/>
+          <w:szCs w:val="21"/>
+        </w:rPr>
+      </w:pPr>
+      <w:r>
+        <w:rPr>
+          <w:rFonts w:ascii="Cascadia Code" w:hAnsi="Cascadia Code" w:cs="Cascadia Code"/>
+          <w:color w:val="D5CED9"/>
+          <w:sz w:val="21"/>
+          <w:szCs w:val="21"/>
+        </w:rPr>
+        <w:t xml:space="preserve">            weight </w:t>
+      </w:r>
+      <w:r>
+        <w:rPr>
+          <w:rFonts w:ascii="Cascadia Code" w:hAnsi="Cascadia Code" w:cs="Cascadia Code"/>
+          <w:color w:val="EE5D43"/>
+          <w:sz w:val="21"/>
+          <w:szCs w:val="21"/>
+        </w:rPr>
+        <w:t>=</w:t>
+      </w:r>
+      <w:r>
+        <w:rPr>
+          <w:rFonts w:ascii="Cascadia Code" w:hAnsi="Cascadia Code" w:cs="Cascadia Code"/>
+          <w:color w:val="D5CED9"/>
+          <w:sz w:val="21"/>
+          <w:szCs w:val="21"/>
+        </w:rPr>
+        <w:t xml:space="preserve"> int(</w:t>
+      </w:r>
+    </w:p>
+    <w:p>
+      <w:pPr>
+        <w:shd w:val="clear" w:color="auto" w:fill="262A33"/>
+        <w:spacing w:after="0" w:line="285" w:lineRule="atLeast"/>
+        <w:rPr>
+          <w:rFonts w:ascii="Cascadia Code" w:hAnsi="Cascadia Code" w:cs="Cascadia Code"/>
+          <w:color w:val="D5CED9"/>
+          <w:sz w:val="21"/>
+          <w:szCs w:val="21"/>
+        </w:rPr>
+      </w:pPr>
+      <w:r>
+        <w:rPr>
+          <w:rFonts w:ascii="Cascadia Code" w:hAnsi="Cascadia Code" w:cs="Cascadia Code"/>
+          <w:color w:val="D5CED9"/>
+          <w:sz w:val="21"/>
+          <w:szCs w:val="21"/>
+        </w:rPr>
+        <w:t xml:space="preserve">                </w:t>
+      </w:r>
+      <w:r>
+        <w:rPr>
+          <w:rFonts w:ascii="Cascadia Code" w:hAnsi="Cascadia Code" w:cs="Cascadia Code"/>
+          <w:color w:val="FFE66D"/>
+          <w:sz w:val="21"/>
+          <w:szCs w:val="21"/>
+        </w:rPr>
+        <w:t>input</w:t>
+      </w:r>
+      <w:r>
+        <w:rPr>
+          <w:rFonts w:ascii="Cascadia Code" w:hAnsi="Cascadia Code" w:cs="Cascadia Code"/>
+          <w:color w:val="D5CED9"/>
+          <w:sz w:val="21"/>
+          <w:szCs w:val="21"/>
+        </w:rPr>
+        <w:t>(</w:t>
+      </w:r>
+      <w:r>
+        <w:rPr>
+          <w:rFonts w:ascii="Cascadia Code" w:hAnsi="Cascadia Code" w:cs="Cascadia Code"/>
+          <w:color w:val="C74DED"/>
+          <w:sz w:val="21"/>
+          <w:szCs w:val="21"/>
+        </w:rPr>
+        <w:t>f</w:t>
+      </w:r>
+      <w:r>
+        <w:rPr>
+          <w:rFonts w:ascii="Cascadia Code" w:hAnsi="Cascadia Code" w:cs="Cascadia Code"/>
+          <w:color w:val="96E072"/>
+          <w:sz w:val="21"/>
+          <w:szCs w:val="21"/>
+        </w:rPr>
+        <w:t xml:space="preserve">"Введіть вагу між вершиною </w:t>
+      </w:r>
+      <w:r>
+        <w:rPr>
+          <w:rFonts w:ascii="Cascadia Code" w:hAnsi="Cascadia Code" w:cs="Cascadia Code"/>
+          <w:color w:val="EE5D43"/>
+          <w:sz w:val="21"/>
+          <w:szCs w:val="21"/>
+        </w:rPr>
+        <w:t>{</w:t>
+      </w:r>
+      <w:r>
+        <w:rPr>
+          <w:rFonts w:ascii="Cascadia Code" w:hAnsi="Cascadia Code" w:cs="Cascadia Code"/>
+          <w:color w:val="D5CED9"/>
+          <w:sz w:val="21"/>
+          <w:szCs w:val="21"/>
+        </w:rPr>
+        <w:t>i</w:t>
+      </w:r>
+      <w:r>
+        <w:rPr>
+          <w:rFonts w:ascii="Cascadia Code" w:hAnsi="Cascadia Code" w:cs="Cascadia Code"/>
+          <w:color w:val="EE5D43"/>
+          <w:sz w:val="21"/>
+          <w:szCs w:val="21"/>
+        </w:rPr>
+        <w:t>}</w:t>
+      </w:r>
+      <w:r>
+        <w:rPr>
+          <w:rFonts w:ascii="Cascadia Code" w:hAnsi="Cascadia Code" w:cs="Cascadia Code"/>
+          <w:color w:val="96E072"/>
+          <w:sz w:val="21"/>
+          <w:szCs w:val="21"/>
+        </w:rPr>
+        <w:t xml:space="preserve"> та </w:t>
+      </w:r>
+      <w:r>
+        <w:rPr>
+          <w:rFonts w:ascii="Cascadia Code" w:hAnsi="Cascadia Code" w:cs="Cascadia Code"/>
+          <w:color w:val="EE5D43"/>
+          <w:sz w:val="21"/>
+          <w:szCs w:val="21"/>
+        </w:rPr>
+        <w:t>{</w:t>
+      </w:r>
+      <w:r>
+        <w:rPr>
+          <w:rFonts w:ascii="Cascadia Code" w:hAnsi="Cascadia Code" w:cs="Cascadia Code"/>
+          <w:color w:val="D5CED9"/>
+          <w:sz w:val="21"/>
+          <w:szCs w:val="21"/>
+        </w:rPr>
+        <w:t>j</w:t>
+      </w:r>
+      <w:r>
+        <w:rPr>
+          <w:rFonts w:ascii="Cascadia Code" w:hAnsi="Cascadia Code" w:cs="Cascadia Code"/>
+          <w:color w:val="EE5D43"/>
+          <w:sz w:val="21"/>
+          <w:szCs w:val="21"/>
+        </w:rPr>
+        <w:t>}</w:t>
+      </w:r>
+      <w:r>
+        <w:rPr>
+          <w:rFonts w:ascii="Cascadia Code" w:hAnsi="Cascadia Code" w:cs="Cascadia Code"/>
+          <w:color w:val="96E072"/>
+          <w:sz w:val="21"/>
+          <w:szCs w:val="21"/>
+        </w:rPr>
+        <w:t>: "</w:t>
+      </w:r>
+      <w:r>
+        <w:rPr>
+          <w:rFonts w:ascii="Cascadia Code" w:hAnsi="Cascadia Code" w:cs="Cascadia Code"/>
+          <w:color w:val="D5CED9"/>
+          <w:sz w:val="21"/>
+          <w:szCs w:val="21"/>
+        </w:rPr>
+        <w:t>))</w:t>
+      </w:r>
+    </w:p>
+    <w:p>
+      <w:pPr>
+        <w:shd w:val="clear" w:color="auto" w:fill="262A33"/>
+        <w:spacing w:after="0" w:line="285" w:lineRule="atLeast"/>
+        <w:rPr>
+          <w:rFonts w:ascii="Cascadia Code" w:hAnsi="Cascadia Code" w:cs="Cascadia Code"/>
+          <w:color w:val="D5CED9"/>
+          <w:sz w:val="21"/>
+          <w:szCs w:val="21"/>
+        </w:rPr>
+      </w:pPr>
+      <w:r>
+        <w:rPr>
+          <w:rFonts w:ascii="Cascadia Code" w:hAnsi="Cascadia Code" w:cs="Cascadia Code"/>
+          <w:color w:val="D5CED9"/>
+          <w:sz w:val="21"/>
+          <w:szCs w:val="21"/>
+        </w:rPr>
+        <w:t xml:space="preserve">            </w:t>
+      </w:r>
+      <w:r>
+        <w:rPr>
+          <w:rFonts w:ascii="Cascadia Code" w:hAnsi="Cascadia Code" w:cs="Cascadia Code"/>
+          <w:color w:val="C74DED"/>
+          <w:sz w:val="21"/>
+          <w:szCs w:val="21"/>
+        </w:rPr>
+        <w:t>if</w:t>
+      </w:r>
+      <w:r>
+        <w:rPr>
+          <w:rFonts w:ascii="Cascadia Code" w:hAnsi="Cascadia Code" w:cs="Cascadia Code"/>
+          <w:color w:val="D5CED9"/>
+          <w:sz w:val="21"/>
+          <w:szCs w:val="21"/>
+        </w:rPr>
+        <w:t xml:space="preserve"> weight </w:t>
+      </w:r>
+      <w:r>
+        <w:rPr>
+          <w:rFonts w:ascii="Cascadia Code" w:hAnsi="Cascadia Code" w:cs="Cascadia Code"/>
+          <w:color w:val="EE5D43"/>
+          <w:sz w:val="21"/>
+          <w:szCs w:val="21"/>
+        </w:rPr>
+        <w:t>!=</w:t>
+      </w:r>
+      <w:r>
+        <w:rPr>
+          <w:rFonts w:ascii="Cascadia Code" w:hAnsi="Cascadia Code" w:cs="Cascadia Code"/>
+          <w:color w:val="D5CED9"/>
+          <w:sz w:val="21"/>
+          <w:szCs w:val="21"/>
+        </w:rPr>
+        <w:t xml:space="preserve"> </w:t>
+      </w:r>
+      <w:r>
+        <w:rPr>
+          <w:rFonts w:ascii="Cascadia Code" w:hAnsi="Cascadia Code" w:cs="Cascadia Code"/>
+          <w:color w:val="F39C12"/>
+          <w:sz w:val="21"/>
+          <w:szCs w:val="21"/>
+        </w:rPr>
+        <w:t>0</w:t>
+      </w:r>
+      <w:r>
+        <w:rPr>
+          <w:rFonts w:ascii="Cascadia Code" w:hAnsi="Cascadia Code" w:cs="Cascadia Code"/>
+          <w:color w:val="D5CED9"/>
+          <w:sz w:val="21"/>
+          <w:szCs w:val="21"/>
+        </w:rPr>
+        <w:t>:</w:t>
+      </w:r>
+    </w:p>
+    <w:p>
+      <w:pPr>
+        <w:shd w:val="clear" w:color="auto" w:fill="262A33"/>
+        <w:spacing w:after="0" w:line="285" w:lineRule="atLeast"/>
+        <w:rPr>
+          <w:rFonts w:ascii="Cascadia Code" w:hAnsi="Cascadia Code" w:cs="Cascadia Code"/>
+          <w:color w:val="D5CED9"/>
+          <w:sz w:val="21"/>
+          <w:szCs w:val="21"/>
+        </w:rPr>
+      </w:pPr>
+      <w:r>
+        <w:rPr>
+          <w:rFonts w:ascii="Cascadia Code" w:hAnsi="Cascadia Code" w:cs="Cascadia Code"/>
+          <w:color w:val="D5CED9"/>
+          <w:sz w:val="21"/>
+          <w:szCs w:val="21"/>
+        </w:rPr>
+        <w:t>                graph.</w:t>
+      </w:r>
+      <w:r>
+        <w:rPr>
+          <w:rFonts w:ascii="Cascadia Code" w:hAnsi="Cascadia Code" w:cs="Cascadia Code"/>
+          <w:color w:val="FFE66D"/>
+          <w:sz w:val="21"/>
+          <w:szCs w:val="21"/>
+        </w:rPr>
+        <w:t>add_edge</w:t>
+      </w:r>
+      <w:r>
+        <w:rPr>
+          <w:rFonts w:ascii="Cascadia Code" w:hAnsi="Cascadia Code" w:cs="Cascadia Code"/>
+          <w:color w:val="D5CED9"/>
+          <w:sz w:val="21"/>
+          <w:szCs w:val="21"/>
+        </w:rPr>
+        <w:t xml:space="preserve">(i, j, </w:t>
+      </w:r>
+      <w:r>
+        <w:rPr>
+          <w:rFonts w:ascii="Cascadia Code" w:hAnsi="Cascadia Code" w:cs="Cascadia Code"/>
+          <w:color w:val="00E8C6"/>
+          <w:sz w:val="21"/>
+          <w:szCs w:val="21"/>
+        </w:rPr>
+        <w:t>weight</w:t>
+      </w:r>
+      <w:r>
+        <w:rPr>
+          <w:rFonts w:ascii="Cascadia Code" w:hAnsi="Cascadia Code" w:cs="Cascadia Code"/>
+          <w:color w:val="EE5D43"/>
+          <w:sz w:val="21"/>
+          <w:szCs w:val="21"/>
+        </w:rPr>
+        <w:t>=</w:t>
+      </w:r>
+      <w:r>
+        <w:rPr>
+          <w:rFonts w:ascii="Cascadia Code" w:hAnsi="Cascadia Code" w:cs="Cascadia Code"/>
+          <w:color w:val="D5CED9"/>
+          <w:sz w:val="21"/>
+          <w:szCs w:val="21"/>
+        </w:rPr>
+        <w:t>weight)</w:t>
+      </w:r>
+    </w:p>
+    <w:p>
+      <w:pPr>
+        <w:shd w:val="clear" w:color="auto" w:fill="262A33"/>
+        <w:spacing w:after="0" w:line="285" w:lineRule="atLeast"/>
+        <w:rPr>
+          <w:rFonts w:ascii="Cascadia Code" w:hAnsi="Cascadia Code" w:cs="Cascadia Code"/>
+          <w:color w:val="D5CED9"/>
+          <w:sz w:val="21"/>
+          <w:szCs w:val="21"/>
+        </w:rPr>
+      </w:pPr>
+    </w:p>
+    <w:p>
+      <w:pPr>
+        <w:shd w:val="clear" w:color="auto" w:fill="262A33"/>
+        <w:spacing w:after="0" w:line="285" w:lineRule="atLeast"/>
+        <w:rPr>
+          <w:rFonts w:ascii="Cascadia Code" w:hAnsi="Cascadia Code" w:cs="Cascadia Code"/>
+          <w:color w:val="D5CED9"/>
+          <w:sz w:val="21"/>
+          <w:szCs w:val="21"/>
+        </w:rPr>
+      </w:pPr>
+      <w:r>
+        <w:rPr>
+          <w:rFonts w:ascii="Cascadia Code" w:hAnsi="Cascadia Code" w:cs="Cascadia Code"/>
+          <w:color w:val="D5CED9"/>
+          <w:sz w:val="21"/>
+          <w:szCs w:val="21"/>
+        </w:rPr>
+        <w:t xml:space="preserve">T </w:t>
+      </w:r>
+      <w:r>
+        <w:rPr>
+          <w:rFonts w:ascii="Cascadia Code" w:hAnsi="Cascadia Code" w:cs="Cascadia Code"/>
+          <w:color w:val="EE5D43"/>
+          <w:sz w:val="21"/>
+          <w:szCs w:val="21"/>
+        </w:rPr>
+        <w:t>=</w:t>
+      </w:r>
+      <w:r>
+        <w:rPr>
+          <w:rFonts w:ascii="Cascadia Code" w:hAnsi="Cascadia Code" w:cs="Cascadia Code"/>
+          <w:color w:val="D5CED9"/>
+          <w:sz w:val="21"/>
+          <w:szCs w:val="21"/>
+        </w:rPr>
+        <w:t xml:space="preserve"> nx.</w:t>
+      </w:r>
+      <w:r>
+        <w:rPr>
+          <w:rFonts w:ascii="Cascadia Code" w:hAnsi="Cascadia Code" w:cs="Cascadia Code"/>
+          <w:color w:val="FFE66D"/>
+          <w:sz w:val="21"/>
+          <w:szCs w:val="21"/>
+        </w:rPr>
+        <w:t>minimum_spanning_tree</w:t>
+      </w:r>
+      <w:r>
+        <w:rPr>
+          <w:rFonts w:ascii="Cascadia Code" w:hAnsi="Cascadia Code" w:cs="Cascadia Code"/>
+          <w:color w:val="D5CED9"/>
+          <w:sz w:val="21"/>
+          <w:szCs w:val="21"/>
+        </w:rPr>
+        <w:t>(graph)</w:t>
+      </w:r>
+    </w:p>
+    <w:p>
+      <w:pPr>
+        <w:shd w:val="clear" w:color="auto" w:fill="262A33"/>
+        <w:spacing w:after="0" w:line="285" w:lineRule="atLeast"/>
+        <w:rPr>
+          <w:rFonts w:ascii="Cascadia Code" w:hAnsi="Cascadia Code" w:cs="Cascadia Code"/>
+          <w:color w:val="D5CED9"/>
+          <w:sz w:val="21"/>
+          <w:szCs w:val="21"/>
+        </w:rPr>
+      </w:pPr>
+      <w:r>
+        <w:rPr>
+          <w:rFonts w:ascii="Cascadia Code" w:hAnsi="Cascadia Code" w:cs="Cascadia Code"/>
+          <w:color w:val="FFE66D"/>
+          <w:sz w:val="21"/>
+          <w:szCs w:val="21"/>
+        </w:rPr>
+        <w:t>print</w:t>
+      </w:r>
+      <w:r>
+        <w:rPr>
+          <w:rFonts w:ascii="Cascadia Code" w:hAnsi="Cascadia Code" w:cs="Cascadia Code"/>
+          <w:color w:val="D5CED9"/>
+          <w:sz w:val="21"/>
+          <w:szCs w:val="21"/>
+        </w:rPr>
+        <w:t>(</w:t>
+      </w:r>
+      <w:r>
+        <w:rPr>
+          <w:rFonts w:ascii="Cascadia Code" w:hAnsi="Cascadia Code" w:cs="Cascadia Code"/>
+          <w:color w:val="C74DED"/>
+          <w:sz w:val="21"/>
+          <w:szCs w:val="21"/>
+        </w:rPr>
+        <w:t>f</w:t>
+      </w:r>
+      <w:r>
+        <w:rPr>
+          <w:rFonts w:ascii="Cascadia Code" w:hAnsi="Cascadia Code" w:cs="Cascadia Code"/>
+          <w:color w:val="96E072"/>
+          <w:sz w:val="21"/>
+          <w:szCs w:val="21"/>
+        </w:rPr>
+        <w:t>"</w:t>
+      </w:r>
+      <w:r>
+        <w:rPr>
+          <w:rFonts w:ascii="Cascadia Code" w:hAnsi="Cascadia Code" w:cs="Cascadia Code"/>
+          <w:color w:val="EE5D43"/>
+          <w:sz w:val="21"/>
+          <w:szCs w:val="21"/>
+        </w:rPr>
+        <w:t>\n</w:t>
+      </w:r>
+      <w:r>
+        <w:rPr>
+          <w:rFonts w:ascii="Cascadia Code" w:hAnsi="Cascadia Code" w:cs="Cascadia Code"/>
+          <w:color w:val="96E072"/>
+          <w:sz w:val="21"/>
+          <w:szCs w:val="21"/>
+        </w:rPr>
+        <w:t>Мінімальне остовне дерево:"</w:t>
+      </w:r>
+      <w:r>
+        <w:rPr>
+          <w:rFonts w:ascii="Cascadia Code" w:hAnsi="Cascadia Code" w:cs="Cascadia Code"/>
+          <w:color w:val="D5CED9"/>
+          <w:sz w:val="21"/>
+          <w:szCs w:val="21"/>
+        </w:rPr>
+        <w:t>)</w:t>
+      </w:r>
+    </w:p>
+    <w:p>
+      <w:pPr>
+        <w:shd w:val="clear" w:color="auto" w:fill="262A33"/>
+        <w:spacing w:after="0" w:line="285" w:lineRule="atLeast"/>
+        <w:rPr>
+          <w:rFonts w:ascii="Cascadia Code" w:hAnsi="Cascadia Code" w:cs="Cascadia Code"/>
+          <w:color w:val="D5CED9"/>
+          <w:sz w:val="21"/>
+          <w:szCs w:val="21"/>
+        </w:rPr>
+      </w:pPr>
+    </w:p>
+    <w:p>
+      <w:pPr>
+        <w:shd w:val="clear" w:color="auto" w:fill="262A33"/>
+        <w:spacing w:after="0" w:line="285" w:lineRule="atLeast"/>
+        <w:rPr>
+          <w:rFonts w:ascii="Cascadia Code" w:hAnsi="Cascadia Code" w:cs="Cascadia Code"/>
+          <w:color w:val="D5CED9"/>
+          <w:sz w:val="21"/>
+          <w:szCs w:val="21"/>
+        </w:rPr>
+      </w:pPr>
+      <w:r>
+        <w:rPr>
+          <w:rFonts w:ascii="Cascadia Code" w:hAnsi="Cascadia Code" w:cs="Cascadia Code"/>
+          <w:color w:val="D5CED9"/>
+          <w:sz w:val="21"/>
+          <w:szCs w:val="21"/>
+        </w:rPr>
+        <w:t xml:space="preserve">total_weight </w:t>
+      </w:r>
+      <w:r>
+        <w:rPr>
+          <w:rFonts w:ascii="Cascadia Code" w:hAnsi="Cascadia Code" w:cs="Cascadia Code"/>
+          <w:color w:val="EE5D43"/>
+          <w:sz w:val="21"/>
+          <w:szCs w:val="21"/>
+        </w:rPr>
+        <w:t>=</w:t>
+      </w:r>
+      <w:r>
+        <w:rPr>
+          <w:rFonts w:ascii="Cascadia Code" w:hAnsi="Cascadia Code" w:cs="Cascadia Code"/>
+          <w:color w:val="D5CED9"/>
+          <w:sz w:val="21"/>
+          <w:szCs w:val="21"/>
+        </w:rPr>
+        <w:t xml:space="preserve"> </w:t>
+      </w:r>
+      <w:r>
+        <w:rPr>
+          <w:rFonts w:ascii="Cascadia Code" w:hAnsi="Cascadia Code" w:cs="Cascadia Code"/>
+          <w:color w:val="F39C12"/>
+          <w:sz w:val="21"/>
+          <w:szCs w:val="21"/>
+        </w:rPr>
+        <w:t>0</w:t>
+      </w:r>
+    </w:p>
+    <w:p>
+      <w:pPr>
+        <w:shd w:val="clear" w:color="auto" w:fill="262A33"/>
+        <w:spacing w:after="0" w:line="285" w:lineRule="atLeast"/>
+        <w:rPr>
+          <w:rFonts w:ascii="Cascadia Code" w:hAnsi="Cascadia Code" w:cs="Cascadia Code"/>
+          <w:color w:val="D5CED9"/>
+          <w:sz w:val="21"/>
+          <w:szCs w:val="21"/>
+        </w:rPr>
+      </w:pPr>
+      <w:r>
+        <w:rPr>
+          <w:rFonts w:ascii="Cascadia Code" w:hAnsi="Cascadia Code" w:cs="Cascadia Code"/>
+          <w:color w:val="C74DED"/>
+          <w:sz w:val="21"/>
+          <w:szCs w:val="21"/>
+        </w:rPr>
+        <w:t>for</w:t>
+      </w:r>
+      <w:r>
+        <w:rPr>
+          <w:rFonts w:ascii="Cascadia Code" w:hAnsi="Cascadia Code" w:cs="Cascadia Code"/>
+          <w:color w:val="D5CED9"/>
+          <w:sz w:val="21"/>
+          <w:szCs w:val="21"/>
+        </w:rPr>
+        <w:t xml:space="preserve"> u, v, data </w:t>
+      </w:r>
+      <w:r>
+        <w:rPr>
+          <w:rFonts w:ascii="Cascadia Code" w:hAnsi="Cascadia Code" w:cs="Cascadia Code"/>
+          <w:color w:val="C74DED"/>
+          <w:sz w:val="21"/>
+          <w:szCs w:val="21"/>
+        </w:rPr>
+        <w:t>in</w:t>
+      </w:r>
+      <w:r>
+        <w:rPr>
+          <w:rFonts w:ascii="Cascadia Code" w:hAnsi="Cascadia Code" w:cs="Cascadia Code"/>
+          <w:color w:val="D5CED9"/>
+          <w:sz w:val="21"/>
+          <w:szCs w:val="21"/>
+        </w:rPr>
+        <w:t xml:space="preserve"> T.</w:t>
+      </w:r>
+      <w:r>
+        <w:rPr>
+          <w:rFonts w:ascii="Cascadia Code" w:hAnsi="Cascadia Code" w:cs="Cascadia Code"/>
+          <w:color w:val="FFE66D"/>
+          <w:sz w:val="21"/>
+          <w:szCs w:val="21"/>
+        </w:rPr>
+        <w:t>edges</w:t>
+      </w:r>
+      <w:r>
+        <w:rPr>
+          <w:rFonts w:ascii="Cascadia Code" w:hAnsi="Cascadia Code" w:cs="Cascadia Code"/>
+          <w:color w:val="D5CED9"/>
+          <w:sz w:val="21"/>
+          <w:szCs w:val="21"/>
+        </w:rPr>
+        <w:t>(</w:t>
+      </w:r>
+      <w:r>
+        <w:rPr>
+          <w:rFonts w:ascii="Cascadia Code" w:hAnsi="Cascadia Code" w:cs="Cascadia Code"/>
+          <w:color w:val="00E8C6"/>
+          <w:sz w:val="21"/>
+          <w:szCs w:val="21"/>
+        </w:rPr>
+        <w:t>data</w:t>
+      </w:r>
+      <w:r>
+        <w:rPr>
+          <w:rFonts w:ascii="Cascadia Code" w:hAnsi="Cascadia Code" w:cs="Cascadia Code"/>
+          <w:color w:val="EE5D43"/>
+          <w:sz w:val="21"/>
+          <w:szCs w:val="21"/>
+        </w:rPr>
+        <w:t>=True</w:t>
+      </w:r>
+      <w:r>
+        <w:rPr>
+          <w:rFonts w:ascii="Cascadia Code" w:hAnsi="Cascadia Code" w:cs="Cascadia Code"/>
+          <w:color w:val="D5CED9"/>
+          <w:sz w:val="21"/>
+          <w:szCs w:val="21"/>
+        </w:rPr>
+        <w:t>):</w:t>
+      </w:r>
+    </w:p>
+    <w:p>
+      <w:pPr>
+        <w:shd w:val="clear" w:color="auto" w:fill="262A33"/>
+        <w:spacing w:after="0" w:line="285" w:lineRule="atLeast"/>
+        <w:rPr>
+          <w:rFonts w:ascii="Cascadia Code" w:hAnsi="Cascadia Code" w:cs="Cascadia Code"/>
+          <w:color w:val="D5CED9"/>
+          <w:sz w:val="21"/>
+          <w:szCs w:val="21"/>
+        </w:rPr>
+      </w:pPr>
+      <w:r>
+        <w:rPr>
+          <w:rFonts w:ascii="Cascadia Code" w:hAnsi="Cascadia Code" w:cs="Cascadia Code"/>
+          <w:color w:val="D5CED9"/>
+          <w:sz w:val="21"/>
+          <w:szCs w:val="21"/>
+        </w:rPr>
+        <w:t xml:space="preserve">    weight </w:t>
+      </w:r>
+      <w:r>
+        <w:rPr>
+          <w:rFonts w:ascii="Cascadia Code" w:hAnsi="Cascadia Code" w:cs="Cascadia Code"/>
+          <w:color w:val="EE5D43"/>
+          <w:sz w:val="21"/>
+          <w:szCs w:val="21"/>
+        </w:rPr>
+        <w:t>=</w:t>
+      </w:r>
+      <w:r>
+        <w:rPr>
+          <w:rFonts w:ascii="Cascadia Code" w:hAnsi="Cascadia Code" w:cs="Cascadia Code"/>
+          <w:color w:val="D5CED9"/>
+          <w:sz w:val="21"/>
+          <w:szCs w:val="21"/>
+        </w:rPr>
+        <w:t xml:space="preserve"> data[</w:t>
+      </w:r>
+      <w:r>
+        <w:rPr>
+          <w:rFonts w:ascii="Cascadia Code" w:hAnsi="Cascadia Code" w:cs="Cascadia Code"/>
+          <w:color w:val="96E072"/>
+          <w:sz w:val="21"/>
+          <w:szCs w:val="21"/>
+        </w:rPr>
+        <w:t>'weight'</w:t>
+      </w:r>
+      <w:r>
+        <w:rPr>
+          <w:rFonts w:ascii="Cascadia Code" w:hAnsi="Cascadia Code" w:cs="Cascadia Code"/>
+          <w:color w:val="D5CED9"/>
+          <w:sz w:val="21"/>
+          <w:szCs w:val="21"/>
+        </w:rPr>
+        <w:t>]</w:t>
+      </w:r>
+    </w:p>
+    <w:p>
+      <w:pPr>
+        <w:shd w:val="clear" w:color="auto" w:fill="262A33"/>
+        <w:spacing w:after="0" w:line="285" w:lineRule="atLeast"/>
+        <w:rPr>
+          <w:rFonts w:ascii="Cascadia Code" w:hAnsi="Cascadia Code" w:cs="Cascadia Code"/>
+          <w:color w:val="D5CED9"/>
+          <w:sz w:val="21"/>
+          <w:szCs w:val="21"/>
+        </w:rPr>
+      </w:pPr>
+      <w:r>
+        <w:rPr>
+          <w:rFonts w:ascii="Cascadia Code" w:hAnsi="Cascadia Code" w:cs="Cascadia Code"/>
+          <w:color w:val="D5CED9"/>
+          <w:sz w:val="21"/>
+          <w:szCs w:val="21"/>
+        </w:rPr>
+        <w:t xml:space="preserve">    </w:t>
+      </w:r>
+      <w:r>
+        <w:rPr>
+          <w:rFonts w:ascii="Cascadia Code" w:hAnsi="Cascadia Code" w:cs="Cascadia Code"/>
+          <w:color w:val="FFE66D"/>
+          <w:sz w:val="21"/>
+          <w:szCs w:val="21"/>
+        </w:rPr>
+        <w:t>print</w:t>
+      </w:r>
+      <w:r>
+        <w:rPr>
+          <w:rFonts w:ascii="Cascadia Code" w:hAnsi="Cascadia Code" w:cs="Cascadia Code"/>
+          <w:color w:val="D5CED9"/>
+          <w:sz w:val="21"/>
+          <w:szCs w:val="21"/>
+        </w:rPr>
+        <w:t>(</w:t>
+      </w:r>
+      <w:r>
+        <w:rPr>
+          <w:rFonts w:ascii="Cascadia Code" w:hAnsi="Cascadia Code" w:cs="Cascadia Code"/>
+          <w:color w:val="C74DED"/>
+          <w:sz w:val="21"/>
+          <w:szCs w:val="21"/>
+        </w:rPr>
+        <w:t>f</w:t>
+      </w:r>
+      <w:r>
+        <w:rPr>
+          <w:rFonts w:ascii="Cascadia Code" w:hAnsi="Cascadia Code" w:cs="Cascadia Code"/>
+          <w:color w:val="96E072"/>
+          <w:sz w:val="21"/>
+          <w:szCs w:val="21"/>
+        </w:rPr>
+        <w:t>"</w:t>
+      </w:r>
+      <w:r>
+        <w:rPr>
+          <w:rFonts w:ascii="Cascadia Code" w:hAnsi="Cascadia Code" w:cs="Cascadia Code"/>
+          <w:color w:val="EE5D43"/>
+          <w:sz w:val="21"/>
+          <w:szCs w:val="21"/>
+        </w:rPr>
+        <w:t>{</w:t>
+      </w:r>
+      <w:r>
+        <w:rPr>
+          <w:rFonts w:ascii="Cascadia Code" w:hAnsi="Cascadia Code" w:cs="Cascadia Code"/>
+          <w:color w:val="D5CED9"/>
+          <w:sz w:val="21"/>
+          <w:szCs w:val="21"/>
+        </w:rPr>
+        <w:t>u</w:t>
+      </w:r>
+      <w:r>
+        <w:rPr>
+          <w:rFonts w:ascii="Cascadia Code" w:hAnsi="Cascadia Code" w:cs="Cascadia Code"/>
+          <w:color w:val="EE5D43"/>
+          <w:sz w:val="21"/>
+          <w:szCs w:val="21"/>
+        </w:rPr>
+        <w:t>}</w:t>
+      </w:r>
+      <w:r>
+        <w:rPr>
+          <w:rFonts w:ascii="Cascadia Code" w:hAnsi="Cascadia Code" w:cs="Cascadia Code"/>
+          <w:color w:val="96E072"/>
+          <w:sz w:val="21"/>
+          <w:szCs w:val="21"/>
+        </w:rPr>
+        <w:t xml:space="preserve"> -- </w:t>
+      </w:r>
+      <w:r>
+        <w:rPr>
+          <w:rFonts w:ascii="Cascadia Code" w:hAnsi="Cascadia Code" w:cs="Cascadia Code"/>
+          <w:color w:val="EE5D43"/>
+          <w:sz w:val="21"/>
+          <w:szCs w:val="21"/>
+        </w:rPr>
+        <w:t>{</w:t>
+      </w:r>
+      <w:r>
+        <w:rPr>
+          <w:rFonts w:ascii="Cascadia Code" w:hAnsi="Cascadia Code" w:cs="Cascadia Code"/>
+          <w:color w:val="D5CED9"/>
+          <w:sz w:val="21"/>
+          <w:szCs w:val="21"/>
+        </w:rPr>
+        <w:t>v</w:t>
+      </w:r>
+      <w:r>
+        <w:rPr>
+          <w:rFonts w:ascii="Cascadia Code" w:hAnsi="Cascadia Code" w:cs="Cascadia Code"/>
+          <w:color w:val="EE5D43"/>
+          <w:sz w:val="21"/>
+          <w:szCs w:val="21"/>
+        </w:rPr>
+        <w:t>}</w:t>
+      </w:r>
+      <w:r>
+        <w:rPr>
+          <w:rFonts w:ascii="Cascadia Code" w:hAnsi="Cascadia Code" w:cs="Cascadia Code"/>
+          <w:color w:val="96E072"/>
+          <w:sz w:val="21"/>
+          <w:szCs w:val="21"/>
+        </w:rPr>
+        <w:t xml:space="preserve"> = </w:t>
+      </w:r>
+      <w:r>
+        <w:rPr>
+          <w:rFonts w:ascii="Cascadia Code" w:hAnsi="Cascadia Code" w:cs="Cascadia Code"/>
+          <w:color w:val="EE5D43"/>
+          <w:sz w:val="21"/>
+          <w:szCs w:val="21"/>
+        </w:rPr>
+        <w:t>{</w:t>
+      </w:r>
+      <w:r>
+        <w:rPr>
+          <w:rFonts w:ascii="Cascadia Code" w:hAnsi="Cascadia Code" w:cs="Cascadia Code"/>
+          <w:color w:val="D5CED9"/>
+          <w:sz w:val="21"/>
+          <w:szCs w:val="21"/>
+        </w:rPr>
+        <w:t>weight</w:t>
+      </w:r>
+      <w:r>
+        <w:rPr>
+          <w:rFonts w:ascii="Cascadia Code" w:hAnsi="Cascadia Code" w:cs="Cascadia Code"/>
+          <w:color w:val="EE5D43"/>
+          <w:sz w:val="21"/>
+          <w:szCs w:val="21"/>
+        </w:rPr>
+        <w:t>}</w:t>
+      </w:r>
+      <w:r>
+        <w:rPr>
+          <w:rFonts w:ascii="Cascadia Code" w:hAnsi="Cascadia Code" w:cs="Cascadia Code"/>
+          <w:color w:val="96E072"/>
+          <w:sz w:val="21"/>
+          <w:szCs w:val="21"/>
+        </w:rPr>
+        <w:t>"</w:t>
+      </w:r>
+      <w:r>
+        <w:rPr>
+          <w:rFonts w:ascii="Cascadia Code" w:hAnsi="Cascadia Code" w:cs="Cascadia Code"/>
+          <w:color w:val="D5CED9"/>
+          <w:sz w:val="21"/>
+          <w:szCs w:val="21"/>
+        </w:rPr>
+        <w:t>)</w:t>
+      </w:r>
+    </w:p>
+    <w:p>
+      <w:pPr>
+        <w:shd w:val="clear" w:color="auto" w:fill="262A33"/>
+        <w:spacing w:after="0" w:line="285" w:lineRule="atLeast"/>
+        <w:rPr>
+          <w:rFonts w:ascii="Cascadia Code" w:hAnsi="Cascadia Code" w:cs="Cascadia Code"/>
+          <w:color w:val="D5CED9"/>
+          <w:sz w:val="21"/>
+          <w:szCs w:val="21"/>
+        </w:rPr>
+      </w:pPr>
+      <w:r>
+        <w:rPr>
+          <w:rFonts w:ascii="Cascadia Code" w:hAnsi="Cascadia Code" w:cs="Cascadia Code"/>
+          <w:color w:val="D5CED9"/>
+          <w:sz w:val="21"/>
+          <w:szCs w:val="21"/>
+        </w:rPr>
+        <w:t xml:space="preserve">    total_weight </w:t>
+      </w:r>
+      <w:r>
+        <w:rPr>
+          <w:rFonts w:ascii="Cascadia Code" w:hAnsi="Cascadia Code" w:cs="Cascadia Code"/>
+          <w:color w:val="EE5D43"/>
+          <w:sz w:val="21"/>
+          <w:szCs w:val="21"/>
+        </w:rPr>
+        <w:t>+=</w:t>
+      </w:r>
+      <w:r>
+        <w:rPr>
+          <w:rFonts w:ascii="Cascadia Code" w:hAnsi="Cascadia Code" w:cs="Cascadia Code"/>
+          <w:color w:val="D5CED9"/>
+          <w:sz w:val="21"/>
+          <w:szCs w:val="21"/>
+        </w:rPr>
+        <w:t xml:space="preserve"> weight</w:t>
+      </w:r>
+    </w:p>
+    <w:p>
+      <w:pPr>
+        <w:shd w:val="clear" w:color="auto" w:fill="262A33"/>
+        <w:spacing w:after="0" w:line="285" w:lineRule="atLeast"/>
+        <w:rPr>
+          <w:rFonts w:ascii="Cascadia Code" w:hAnsi="Cascadia Code" w:cs="Cascadia Code"/>
+          <w:color w:val="D5CED9"/>
+          <w:sz w:val="21"/>
+          <w:szCs w:val="21"/>
+        </w:rPr>
+      </w:pPr>
+      <w:r>
+        <w:rPr>
+          <w:rFonts w:ascii="Cascadia Code" w:hAnsi="Cascadia Code" w:cs="Cascadia Code"/>
+          <w:color w:val="FFE66D"/>
+          <w:sz w:val="21"/>
+          <w:szCs w:val="21"/>
+        </w:rPr>
+        <w:t>print</w:t>
+      </w:r>
+      <w:r>
+        <w:rPr>
+          <w:rFonts w:ascii="Cascadia Code" w:hAnsi="Cascadia Code" w:cs="Cascadia Code"/>
+          <w:color w:val="D5CED9"/>
+          <w:sz w:val="21"/>
+          <w:szCs w:val="21"/>
+        </w:rPr>
+        <w:t>(</w:t>
+      </w:r>
+      <w:r>
+        <w:rPr>
+          <w:rFonts w:ascii="Cascadia Code" w:hAnsi="Cascadia Code" w:cs="Cascadia Code"/>
+          <w:color w:val="C74DED"/>
+          <w:sz w:val="21"/>
+          <w:szCs w:val="21"/>
+        </w:rPr>
+        <w:t>f</w:t>
+      </w:r>
+      <w:r>
+        <w:rPr>
+          <w:rFonts w:ascii="Cascadia Code" w:hAnsi="Cascadia Code" w:cs="Cascadia Code"/>
+          <w:color w:val="96E072"/>
+          <w:sz w:val="21"/>
+          <w:szCs w:val="21"/>
+        </w:rPr>
+        <w:t xml:space="preserve">"Вага дерева = </w:t>
+      </w:r>
+      <w:r>
+        <w:rPr>
+          <w:rFonts w:ascii="Cascadia Code" w:hAnsi="Cascadia Code" w:cs="Cascadia Code"/>
+          <w:color w:val="EE5D43"/>
+          <w:sz w:val="21"/>
+          <w:szCs w:val="21"/>
+        </w:rPr>
+        <w:t>{</w:t>
+      </w:r>
+      <w:r>
+        <w:rPr>
+          <w:rFonts w:ascii="Cascadia Code" w:hAnsi="Cascadia Code" w:cs="Cascadia Code"/>
+          <w:color w:val="D5CED9"/>
+          <w:sz w:val="21"/>
+          <w:szCs w:val="21"/>
+        </w:rPr>
+        <w:t>total_weight</w:t>
+      </w:r>
+      <w:r>
+        <w:rPr>
+          <w:rFonts w:ascii="Cascadia Code" w:hAnsi="Cascadia Code" w:cs="Cascadia Code"/>
+          <w:color w:val="EE5D43"/>
+          <w:sz w:val="21"/>
+          <w:szCs w:val="21"/>
+        </w:rPr>
+        <w:t>}</w:t>
+      </w:r>
+      <w:r>
+        <w:rPr>
+          <w:rFonts w:ascii="Cascadia Code" w:hAnsi="Cascadia Code" w:cs="Cascadia Code"/>
+          <w:color w:val="96E072"/>
+          <w:sz w:val="21"/>
+          <w:szCs w:val="21"/>
+        </w:rPr>
+        <w:t>"</w:t>
+      </w:r>
+      <w:r>
+        <w:rPr>
+          <w:rFonts w:ascii="Cascadia Code" w:hAnsi="Cascadia Code" w:cs="Cascadia Code"/>
+          <w:color w:val="D5CED9"/>
+          <w:sz w:val="21"/>
+          <w:szCs w:val="21"/>
+        </w:rPr>
+        <w:t>)</w:t>
+      </w:r>
+    </w:p>
+    <w:p>
+      <w:pPr>
+        <w:shd w:val="clear" w:color="auto" w:fill="262A33"/>
+        <w:spacing w:after="240" w:line="285" w:lineRule="atLeast"/>
+        <w:rPr>
+          <w:rFonts w:ascii="Cascadia Code" w:hAnsi="Cascadia Code" w:cs="Cascadia Code"/>
+          <w:color w:val="D5CED9"/>
+          <w:sz w:val="21"/>
+          <w:szCs w:val="21"/>
+        </w:rPr>
+      </w:pPr>
+    </w:p>
+    <w:p>
+      <w:pPr>
+        <w:shd w:val="clear" w:color="auto" w:fill="262A33"/>
+        <w:spacing w:after="0" w:line="285" w:lineRule="atLeast"/>
+        <w:rPr>
+          <w:rFonts w:ascii="Cascadia Code" w:hAnsi="Cascadia Code" w:cs="Cascadia Code"/>
+          <w:color w:val="D5CED9"/>
+          <w:sz w:val="21"/>
+          <w:szCs w:val="21"/>
+        </w:rPr>
+      </w:pPr>
+      <w:r>
+        <w:rPr>
+          <w:rFonts w:ascii="Cascadia Code" w:hAnsi="Cascadia Code" w:cs="Cascadia Code"/>
+          <w:color w:val="C74DED"/>
+          <w:sz w:val="21"/>
+          <w:szCs w:val="21"/>
+        </w:rPr>
+        <w:t>def</w:t>
+      </w:r>
+      <w:r>
+        <w:rPr>
+          <w:rFonts w:ascii="Cascadia Code" w:hAnsi="Cascadia Code" w:cs="Cascadia Code"/>
+          <w:color w:val="D5CED9"/>
+          <w:sz w:val="21"/>
+          <w:szCs w:val="21"/>
+        </w:rPr>
+        <w:t xml:space="preserve"> </w:t>
+      </w:r>
+      <w:r>
+        <w:rPr>
+          <w:rFonts w:ascii="Cascadia Code" w:hAnsi="Cascadia Code" w:cs="Cascadia Code"/>
+          <w:color w:val="FFE66D"/>
+          <w:sz w:val="21"/>
+          <w:szCs w:val="21"/>
+        </w:rPr>
+        <w:t>dijkstra</w:t>
+      </w:r>
+      <w:r>
+        <w:rPr>
+          <w:rFonts w:ascii="Cascadia Code" w:hAnsi="Cascadia Code" w:cs="Cascadia Code"/>
+          <w:color w:val="D5CED9"/>
+          <w:sz w:val="21"/>
+          <w:szCs w:val="21"/>
+        </w:rPr>
+        <w:t>(</w:t>
+      </w:r>
+      <w:r>
+        <w:rPr>
+          <w:rFonts w:ascii="Cascadia Code" w:hAnsi="Cascadia Code" w:cs="Cascadia Code"/>
+          <w:color w:val="00E8C6"/>
+          <w:sz w:val="21"/>
+          <w:szCs w:val="21"/>
+        </w:rPr>
+        <w:t>graph</w:t>
+      </w:r>
+      <w:r>
+        <w:rPr>
+          <w:rFonts w:ascii="Cascadia Code" w:hAnsi="Cascadia Code" w:cs="Cascadia Code"/>
+          <w:color w:val="D5CED9"/>
+          <w:sz w:val="21"/>
+          <w:szCs w:val="21"/>
+        </w:rPr>
+        <w:t xml:space="preserve">, </w:t>
+      </w:r>
+      <w:r>
+        <w:rPr>
+          <w:rFonts w:ascii="Cascadia Code" w:hAnsi="Cascadia Code" w:cs="Cascadia Code"/>
+          <w:color w:val="00E8C6"/>
+          <w:sz w:val="21"/>
+          <w:szCs w:val="21"/>
+        </w:rPr>
+        <w:t>start</w:t>
+      </w:r>
+      <w:r>
+        <w:rPr>
+          <w:rFonts w:ascii="Cascadia Code" w:hAnsi="Cascadia Code" w:cs="Cascadia Code"/>
+          <w:color w:val="D5CED9"/>
+          <w:sz w:val="21"/>
+          <w:szCs w:val="21"/>
+        </w:rPr>
+        <w:t xml:space="preserve">, </w:t>
+      </w:r>
+      <w:r>
+        <w:rPr>
+          <w:rFonts w:ascii="Cascadia Code" w:hAnsi="Cascadia Code" w:cs="Cascadia Code"/>
+          <w:color w:val="00E8C6"/>
+          <w:sz w:val="21"/>
+          <w:szCs w:val="21"/>
+        </w:rPr>
+        <w:t>end</w:t>
+      </w:r>
+      <w:r>
+        <w:rPr>
+          <w:rFonts w:ascii="Cascadia Code" w:hAnsi="Cascadia Code" w:cs="Cascadia Code"/>
+          <w:color w:val="D5CED9"/>
+          <w:sz w:val="21"/>
+          <w:szCs w:val="21"/>
+        </w:rPr>
+        <w:t>):</w:t>
+      </w:r>
+    </w:p>
+    <w:p>
+      <w:pPr>
+        <w:shd w:val="clear" w:color="auto" w:fill="262A33"/>
+        <w:spacing w:after="0" w:line="285" w:lineRule="atLeast"/>
+        <w:rPr>
+          <w:rFonts w:ascii="Cascadia Code" w:hAnsi="Cascadia Code" w:cs="Cascadia Code"/>
+          <w:color w:val="D5CED9"/>
+          <w:sz w:val="21"/>
+          <w:szCs w:val="21"/>
+        </w:rPr>
+      </w:pPr>
+      <w:r>
+        <w:rPr>
+          <w:rFonts w:ascii="Cascadia Code" w:hAnsi="Cascadia Code" w:cs="Cascadia Code"/>
+          <w:color w:val="D5CED9"/>
+          <w:sz w:val="21"/>
+          <w:szCs w:val="21"/>
+        </w:rPr>
+        <w:t xml:space="preserve">    dist </w:t>
+      </w:r>
+      <w:r>
+        <w:rPr>
+          <w:rFonts w:ascii="Cascadia Code" w:hAnsi="Cascadia Code" w:cs="Cascadia Code"/>
+          <w:color w:val="EE5D43"/>
+          <w:sz w:val="21"/>
+          <w:szCs w:val="21"/>
+        </w:rPr>
+        <w:t>=</w:t>
+      </w:r>
+      <w:r>
+        <w:rPr>
+          <w:rFonts w:ascii="Cascadia Code" w:hAnsi="Cascadia Code" w:cs="Cascadia Code"/>
+          <w:color w:val="D5CED9"/>
+          <w:sz w:val="21"/>
+          <w:szCs w:val="21"/>
+        </w:rPr>
+        <w:t xml:space="preserve"> {v: float(</w:t>
+      </w:r>
+      <w:r>
+        <w:rPr>
+          <w:rFonts w:ascii="Cascadia Code" w:hAnsi="Cascadia Code" w:cs="Cascadia Code"/>
+          <w:color w:val="96E072"/>
+          <w:sz w:val="21"/>
+          <w:szCs w:val="21"/>
+        </w:rPr>
+        <w:t>'inf'</w:t>
+      </w:r>
+      <w:r>
+        <w:rPr>
+          <w:rFonts w:ascii="Cascadia Code" w:hAnsi="Cascadia Code" w:cs="Cascadia Code"/>
+          <w:color w:val="D5CED9"/>
+          <w:sz w:val="21"/>
+          <w:szCs w:val="21"/>
+        </w:rPr>
+        <w:t xml:space="preserve">) </w:t>
+      </w:r>
+      <w:r>
+        <w:rPr>
+          <w:rFonts w:ascii="Cascadia Code" w:hAnsi="Cascadia Code" w:cs="Cascadia Code"/>
+          <w:color w:val="C74DED"/>
+          <w:sz w:val="21"/>
+          <w:szCs w:val="21"/>
+        </w:rPr>
+        <w:t>for</w:t>
+      </w:r>
+      <w:r>
+        <w:rPr>
+          <w:rFonts w:ascii="Cascadia Code" w:hAnsi="Cascadia Code" w:cs="Cascadia Code"/>
+          <w:color w:val="D5CED9"/>
+          <w:sz w:val="21"/>
+          <w:szCs w:val="21"/>
+        </w:rPr>
+        <w:t xml:space="preserve"> v </w:t>
+      </w:r>
+      <w:r>
+        <w:rPr>
+          <w:rFonts w:ascii="Cascadia Code" w:hAnsi="Cascadia Code" w:cs="Cascadia Code"/>
+          <w:color w:val="C74DED"/>
+          <w:sz w:val="21"/>
+          <w:szCs w:val="21"/>
+        </w:rPr>
+        <w:t>in</w:t>
+      </w:r>
+      <w:r>
+        <w:rPr>
+          <w:rFonts w:ascii="Cascadia Code" w:hAnsi="Cascadia Code" w:cs="Cascadia Code"/>
+          <w:color w:val="D5CED9"/>
+          <w:sz w:val="21"/>
+          <w:szCs w:val="21"/>
+        </w:rPr>
+        <w:t xml:space="preserve"> graph.</w:t>
+      </w:r>
+      <w:r>
+        <w:rPr>
+          <w:rFonts w:ascii="Cascadia Code" w:hAnsi="Cascadia Code" w:cs="Cascadia Code"/>
+          <w:color w:val="FFE66D"/>
+          <w:sz w:val="21"/>
+          <w:szCs w:val="21"/>
+        </w:rPr>
+        <w:t>nodes</w:t>
+      </w:r>
+      <w:r>
+        <w:rPr>
+          <w:rFonts w:ascii="Cascadia Code" w:hAnsi="Cascadia Code" w:cs="Cascadia Code"/>
+          <w:color w:val="D5CED9"/>
+          <w:sz w:val="21"/>
+          <w:szCs w:val="21"/>
+        </w:rPr>
+        <w:t>()}</w:t>
+      </w:r>
+    </w:p>
+    <w:p>
+      <w:pPr>
+        <w:shd w:val="clear" w:color="auto" w:fill="262A33"/>
+        <w:spacing w:after="0" w:line="285" w:lineRule="atLeast"/>
+        <w:rPr>
+          <w:rFonts w:ascii="Cascadia Code" w:hAnsi="Cascadia Code" w:cs="Cascadia Code"/>
+          <w:color w:val="D5CED9"/>
+          <w:sz w:val="21"/>
+          <w:szCs w:val="21"/>
+        </w:rPr>
+      </w:pPr>
+      <w:r>
+        <w:rPr>
+          <w:rFonts w:ascii="Cascadia Code" w:hAnsi="Cascadia Code" w:cs="Cascadia Code"/>
+          <w:color w:val="D5CED9"/>
+          <w:sz w:val="21"/>
+          <w:szCs w:val="21"/>
+        </w:rPr>
+        <w:t xml:space="preserve">    dist[start] </w:t>
+      </w:r>
+      <w:r>
+        <w:rPr>
+          <w:rFonts w:ascii="Cascadia Code" w:hAnsi="Cascadia Code" w:cs="Cascadia Code"/>
+          <w:color w:val="EE5D43"/>
+          <w:sz w:val="21"/>
+          <w:szCs w:val="21"/>
+        </w:rPr>
+        <w:t>=</w:t>
+      </w:r>
+      <w:r>
+        <w:rPr>
+          <w:rFonts w:ascii="Cascadia Code" w:hAnsi="Cascadia Code" w:cs="Cascadia Code"/>
+          <w:color w:val="D5CED9"/>
+          <w:sz w:val="21"/>
+          <w:szCs w:val="21"/>
+        </w:rPr>
+        <w:t xml:space="preserve"> </w:t>
+      </w:r>
+      <w:r>
+        <w:rPr>
+          <w:rFonts w:ascii="Cascadia Code" w:hAnsi="Cascadia Code" w:cs="Cascadia Code"/>
+          <w:color w:val="F39C12"/>
+          <w:sz w:val="21"/>
+          <w:szCs w:val="21"/>
+        </w:rPr>
+        <w:t>0</w:t>
+      </w:r>
+    </w:p>
+    <w:p>
+      <w:pPr>
+        <w:shd w:val="clear" w:color="auto" w:fill="262A33"/>
+        <w:spacing w:after="0" w:line="285" w:lineRule="atLeast"/>
+        <w:rPr>
+          <w:rFonts w:ascii="Cascadia Code" w:hAnsi="Cascadia Code" w:cs="Cascadia Code"/>
+          <w:color w:val="D5CED9"/>
+          <w:sz w:val="21"/>
+          <w:szCs w:val="21"/>
+        </w:rPr>
+      </w:pPr>
+      <w:r>
+        <w:rPr>
+          <w:rFonts w:ascii="Cascadia Code" w:hAnsi="Cascadia Code" w:cs="Cascadia Code"/>
+          <w:color w:val="D5CED9"/>
+          <w:sz w:val="21"/>
+          <w:szCs w:val="21"/>
+        </w:rPr>
+        <w:t xml:space="preserve">    prev </w:t>
+      </w:r>
+      <w:r>
+        <w:rPr>
+          <w:rFonts w:ascii="Cascadia Code" w:hAnsi="Cascadia Code" w:cs="Cascadia Code"/>
+          <w:color w:val="EE5D43"/>
+          <w:sz w:val="21"/>
+          <w:szCs w:val="21"/>
+        </w:rPr>
+        <w:t>=</w:t>
+      </w:r>
+      <w:r>
+        <w:rPr>
+          <w:rFonts w:ascii="Cascadia Code" w:hAnsi="Cascadia Code" w:cs="Cascadia Code"/>
+          <w:color w:val="D5CED9"/>
+          <w:sz w:val="21"/>
+          <w:szCs w:val="21"/>
+        </w:rPr>
+        <w:t xml:space="preserve"> {}</w:t>
+      </w:r>
+    </w:p>
+    <w:p>
+      <w:pPr>
+        <w:shd w:val="clear" w:color="auto" w:fill="262A33"/>
+        <w:spacing w:after="0" w:line="285" w:lineRule="atLeast"/>
+        <w:rPr>
+          <w:rFonts w:ascii="Cascadia Code" w:hAnsi="Cascadia Code" w:cs="Cascadia Code"/>
+          <w:color w:val="D5CED9"/>
+          <w:sz w:val="21"/>
+          <w:szCs w:val="21"/>
+        </w:rPr>
+      </w:pPr>
+      <w:r>
+        <w:rPr>
+          <w:rFonts w:ascii="Cascadia Code" w:hAnsi="Cascadia Code" w:cs="Cascadia Code"/>
+          <w:color w:val="D5CED9"/>
+          <w:sz w:val="21"/>
+          <w:szCs w:val="21"/>
+        </w:rPr>
+        <w:t xml:space="preserve">    unvisited </w:t>
+      </w:r>
+      <w:r>
+        <w:rPr>
+          <w:rFonts w:ascii="Cascadia Code" w:hAnsi="Cascadia Code" w:cs="Cascadia Code"/>
+          <w:color w:val="EE5D43"/>
+          <w:sz w:val="21"/>
+          <w:szCs w:val="21"/>
+        </w:rPr>
+        <w:t>=</w:t>
+      </w:r>
+      <w:r>
+        <w:rPr>
+          <w:rFonts w:ascii="Cascadia Code" w:hAnsi="Cascadia Code" w:cs="Cascadia Code"/>
+          <w:color w:val="D5CED9"/>
+          <w:sz w:val="21"/>
+          <w:szCs w:val="21"/>
+        </w:rPr>
+        <w:t xml:space="preserve"> set(graph.</w:t>
+      </w:r>
+      <w:r>
+        <w:rPr>
+          <w:rFonts w:ascii="Cascadia Code" w:hAnsi="Cascadia Code" w:cs="Cascadia Code"/>
+          <w:color w:val="FFE66D"/>
+          <w:sz w:val="21"/>
+          <w:szCs w:val="21"/>
+        </w:rPr>
+        <w:t>nodes</w:t>
+      </w:r>
+      <w:r>
+        <w:rPr>
+          <w:rFonts w:ascii="Cascadia Code" w:hAnsi="Cascadia Code" w:cs="Cascadia Code"/>
+          <w:color w:val="D5CED9"/>
+          <w:sz w:val="21"/>
+          <w:szCs w:val="21"/>
+        </w:rPr>
+        <w:t>())</w:t>
+      </w:r>
+    </w:p>
+    <w:p>
+      <w:pPr>
+        <w:shd w:val="clear" w:color="auto" w:fill="262A33"/>
+        <w:spacing w:after="0" w:line="285" w:lineRule="atLeast"/>
+        <w:rPr>
+          <w:rFonts w:ascii="Cascadia Code" w:hAnsi="Cascadia Code" w:cs="Cascadia Code"/>
+          <w:color w:val="D5CED9"/>
+          <w:sz w:val="21"/>
+          <w:szCs w:val="21"/>
+        </w:rPr>
+      </w:pPr>
+      <w:r>
+        <w:rPr>
+          <w:rFonts w:ascii="Cascadia Code" w:hAnsi="Cascadia Code" w:cs="Cascadia Code"/>
+          <w:color w:val="D5CED9"/>
+          <w:sz w:val="21"/>
+          <w:szCs w:val="21"/>
+        </w:rPr>
+        <w:t xml:space="preserve">    </w:t>
+      </w:r>
+      <w:r>
+        <w:rPr>
+          <w:rFonts w:ascii="Cascadia Code" w:hAnsi="Cascadia Code" w:cs="Cascadia Code"/>
+          <w:color w:val="C74DED"/>
+          <w:sz w:val="21"/>
+          <w:szCs w:val="21"/>
+        </w:rPr>
+        <w:t>while</w:t>
+      </w:r>
+      <w:r>
+        <w:rPr>
+          <w:rFonts w:ascii="Cascadia Code" w:hAnsi="Cascadia Code" w:cs="Cascadia Code"/>
+          <w:color w:val="D5CED9"/>
+          <w:sz w:val="21"/>
+          <w:szCs w:val="21"/>
+        </w:rPr>
+        <w:t xml:space="preserve"> unvisited:</w:t>
+      </w:r>
+    </w:p>
+    <w:p>
+      <w:pPr>
+        <w:shd w:val="clear" w:color="auto" w:fill="262A33"/>
+        <w:spacing w:after="0" w:line="285" w:lineRule="atLeast"/>
+        <w:rPr>
+          <w:rFonts w:ascii="Cascadia Code" w:hAnsi="Cascadia Code" w:cs="Cascadia Code"/>
+          <w:color w:val="D5CED9"/>
+          <w:sz w:val="21"/>
+          <w:szCs w:val="21"/>
+        </w:rPr>
+      </w:pPr>
+      <w:r>
+        <w:rPr>
+          <w:rFonts w:ascii="Cascadia Code" w:hAnsi="Cascadia Code" w:cs="Cascadia Code"/>
+          <w:color w:val="D5CED9"/>
+          <w:sz w:val="21"/>
+          <w:szCs w:val="21"/>
+        </w:rPr>
+        <w:t xml:space="preserve">        current </w:t>
+      </w:r>
+      <w:r>
+        <w:rPr>
+          <w:rFonts w:ascii="Cascadia Code" w:hAnsi="Cascadia Code" w:cs="Cascadia Code"/>
+          <w:color w:val="EE5D43"/>
+          <w:sz w:val="21"/>
+          <w:szCs w:val="21"/>
+        </w:rPr>
+        <w:t>=</w:t>
+      </w:r>
+      <w:r>
+        <w:rPr>
+          <w:rFonts w:ascii="Cascadia Code" w:hAnsi="Cascadia Code" w:cs="Cascadia Code"/>
+          <w:color w:val="D5CED9"/>
+          <w:sz w:val="21"/>
+          <w:szCs w:val="21"/>
+        </w:rPr>
+        <w:t xml:space="preserve"> </w:t>
+      </w:r>
+      <w:r>
+        <w:rPr>
+          <w:rFonts w:ascii="Cascadia Code" w:hAnsi="Cascadia Code" w:cs="Cascadia Code"/>
+          <w:color w:val="FFE66D"/>
+          <w:sz w:val="21"/>
+          <w:szCs w:val="21"/>
+        </w:rPr>
+        <w:t>min</w:t>
+      </w:r>
+      <w:r>
+        <w:rPr>
+          <w:rFonts w:ascii="Cascadia Code" w:hAnsi="Cascadia Code" w:cs="Cascadia Code"/>
+          <w:color w:val="D5CED9"/>
+          <w:sz w:val="21"/>
+          <w:szCs w:val="21"/>
+        </w:rPr>
+        <w:t xml:space="preserve">(unvisited, </w:t>
+      </w:r>
+      <w:r>
+        <w:rPr>
+          <w:rFonts w:ascii="Cascadia Code" w:hAnsi="Cascadia Code" w:cs="Cascadia Code"/>
+          <w:color w:val="00E8C6"/>
+          <w:sz w:val="21"/>
+          <w:szCs w:val="21"/>
+        </w:rPr>
+        <w:t>key</w:t>
+      </w:r>
+      <w:r>
+        <w:rPr>
+          <w:rFonts w:ascii="Cascadia Code" w:hAnsi="Cascadia Code" w:cs="Cascadia Code"/>
+          <w:color w:val="EE5D43"/>
+          <w:sz w:val="21"/>
+          <w:szCs w:val="21"/>
+        </w:rPr>
+        <w:t>=</w:t>
+      </w:r>
+      <w:r>
+        <w:rPr>
+          <w:rFonts w:ascii="Cascadia Code" w:hAnsi="Cascadia Code" w:cs="Cascadia Code"/>
+          <w:color w:val="C74DED"/>
+          <w:sz w:val="21"/>
+          <w:szCs w:val="21"/>
+        </w:rPr>
+        <w:t>lambda</w:t>
+      </w:r>
+      <w:r>
+        <w:rPr>
+          <w:rFonts w:ascii="Cascadia Code" w:hAnsi="Cascadia Code" w:cs="Cascadia Code"/>
+          <w:color w:val="D5CED9"/>
+          <w:sz w:val="21"/>
+          <w:szCs w:val="21"/>
+        </w:rPr>
+        <w:t xml:space="preserve"> </w:t>
+      </w:r>
+      <w:r>
+        <w:rPr>
+          <w:rFonts w:ascii="Cascadia Code" w:hAnsi="Cascadia Code" w:cs="Cascadia Code"/>
+          <w:color w:val="00E8C6"/>
+          <w:sz w:val="21"/>
+          <w:szCs w:val="21"/>
+        </w:rPr>
+        <w:t>v</w:t>
+      </w:r>
+      <w:r>
+        <w:rPr>
+          <w:rFonts w:ascii="Cascadia Code" w:hAnsi="Cascadia Code" w:cs="Cascadia Code"/>
+          <w:color w:val="D5CED9"/>
+          <w:sz w:val="21"/>
+          <w:szCs w:val="21"/>
+        </w:rPr>
+        <w:t>: dist[v])</w:t>
+      </w:r>
+    </w:p>
+    <w:p>
+      <w:pPr>
+        <w:shd w:val="clear" w:color="auto" w:fill="262A33"/>
+        <w:spacing w:after="0" w:line="285" w:lineRule="atLeast"/>
+        <w:rPr>
+          <w:rFonts w:ascii="Cascadia Code" w:hAnsi="Cascadia Code" w:cs="Cascadia Code"/>
+          <w:color w:val="D5CED9"/>
+          <w:sz w:val="21"/>
+          <w:szCs w:val="21"/>
+        </w:rPr>
+      </w:pPr>
+      <w:r>
+        <w:rPr>
+          <w:rFonts w:ascii="Cascadia Code" w:hAnsi="Cascadia Code" w:cs="Cascadia Code"/>
+          <w:color w:val="D5CED9"/>
+          <w:sz w:val="21"/>
+          <w:szCs w:val="21"/>
+        </w:rPr>
+        <w:lastRenderedPageBreak/>
+        <w:t>        unvisited.</w:t>
+      </w:r>
+      <w:r>
+        <w:rPr>
+          <w:rFonts w:ascii="Cascadia Code" w:hAnsi="Cascadia Code" w:cs="Cascadia Code"/>
+          <w:color w:val="FFE66D"/>
+          <w:sz w:val="21"/>
+          <w:szCs w:val="21"/>
+        </w:rPr>
+        <w:t>remove</w:t>
+      </w:r>
+      <w:r>
+        <w:rPr>
+          <w:rFonts w:ascii="Cascadia Code" w:hAnsi="Cascadia Code" w:cs="Cascadia Code"/>
+          <w:color w:val="D5CED9"/>
+          <w:sz w:val="21"/>
+          <w:szCs w:val="21"/>
+        </w:rPr>
+        <w:t>(current)</w:t>
+      </w:r>
+    </w:p>
+    <w:p>
+      <w:pPr>
+        <w:shd w:val="clear" w:color="auto" w:fill="262A33"/>
+        <w:spacing w:after="0" w:line="285" w:lineRule="atLeast"/>
+        <w:rPr>
+          <w:rFonts w:ascii="Cascadia Code" w:hAnsi="Cascadia Code" w:cs="Cascadia Code"/>
+          <w:color w:val="D5CED9"/>
+          <w:sz w:val="21"/>
+          <w:szCs w:val="21"/>
+        </w:rPr>
+      </w:pPr>
+      <w:r>
+        <w:rPr>
+          <w:rFonts w:ascii="Cascadia Code" w:hAnsi="Cascadia Code" w:cs="Cascadia Code"/>
+          <w:color w:val="D5CED9"/>
+          <w:sz w:val="21"/>
+          <w:szCs w:val="21"/>
+        </w:rPr>
+        <w:t xml:space="preserve">        </w:t>
+      </w:r>
+      <w:r>
+        <w:rPr>
+          <w:rFonts w:ascii="Cascadia Code" w:hAnsi="Cascadia Code" w:cs="Cascadia Code"/>
+          <w:color w:val="C74DED"/>
+          <w:sz w:val="21"/>
+          <w:szCs w:val="21"/>
+        </w:rPr>
+        <w:t>if</w:t>
+      </w:r>
+      <w:r>
+        <w:rPr>
+          <w:rFonts w:ascii="Cascadia Code" w:hAnsi="Cascadia Code" w:cs="Cascadia Code"/>
+          <w:color w:val="D5CED9"/>
+          <w:sz w:val="21"/>
+          <w:szCs w:val="21"/>
+        </w:rPr>
+        <w:t xml:space="preserve"> dist[current] </w:t>
+      </w:r>
+      <w:r>
+        <w:rPr>
+          <w:rFonts w:ascii="Cascadia Code" w:hAnsi="Cascadia Code" w:cs="Cascadia Code"/>
+          <w:color w:val="EE5D43"/>
+          <w:sz w:val="21"/>
+          <w:szCs w:val="21"/>
+        </w:rPr>
+        <w:t>==</w:t>
+      </w:r>
+      <w:r>
+        <w:rPr>
+          <w:rFonts w:ascii="Cascadia Code" w:hAnsi="Cascadia Code" w:cs="Cascadia Code"/>
+          <w:color w:val="D5CED9"/>
+          <w:sz w:val="21"/>
+          <w:szCs w:val="21"/>
+        </w:rPr>
+        <w:t xml:space="preserve"> float(</w:t>
+      </w:r>
+      <w:r>
+        <w:rPr>
+          <w:rFonts w:ascii="Cascadia Code" w:hAnsi="Cascadia Code" w:cs="Cascadia Code"/>
+          <w:color w:val="96E072"/>
+          <w:sz w:val="21"/>
+          <w:szCs w:val="21"/>
+        </w:rPr>
+        <w:t>'inf'</w:t>
+      </w:r>
+      <w:r>
+        <w:rPr>
+          <w:rFonts w:ascii="Cascadia Code" w:hAnsi="Cascadia Code" w:cs="Cascadia Code"/>
+          <w:color w:val="D5CED9"/>
+          <w:sz w:val="21"/>
+          <w:szCs w:val="21"/>
+        </w:rPr>
+        <w:t>):</w:t>
+      </w:r>
+    </w:p>
+    <w:p>
+      <w:pPr>
+        <w:shd w:val="clear" w:color="auto" w:fill="262A33"/>
+        <w:spacing w:after="0" w:line="285" w:lineRule="atLeast"/>
+        <w:rPr>
+          <w:rFonts w:ascii="Cascadia Code" w:hAnsi="Cascadia Code" w:cs="Cascadia Code"/>
+          <w:color w:val="D5CED9"/>
+          <w:sz w:val="21"/>
+          <w:szCs w:val="21"/>
+        </w:rPr>
+      </w:pPr>
+      <w:r>
+        <w:rPr>
+          <w:rFonts w:ascii="Cascadia Code" w:hAnsi="Cascadia Code" w:cs="Cascadia Code"/>
+          <w:color w:val="D5CED9"/>
+          <w:sz w:val="21"/>
+          <w:szCs w:val="21"/>
+        </w:rPr>
+        <w:t xml:space="preserve">            </w:t>
+      </w:r>
+      <w:r>
+        <w:rPr>
+          <w:rFonts w:ascii="Cascadia Code" w:hAnsi="Cascadia Code" w:cs="Cascadia Code"/>
+          <w:color w:val="C74DED"/>
+          <w:sz w:val="21"/>
+          <w:szCs w:val="21"/>
+        </w:rPr>
+        <w:t>break</w:t>
+      </w:r>
+    </w:p>
+    <w:p>
+      <w:pPr>
+        <w:shd w:val="clear" w:color="auto" w:fill="262A33"/>
+        <w:spacing w:after="0" w:line="285" w:lineRule="atLeast"/>
+        <w:rPr>
+          <w:rFonts w:ascii="Cascadia Code" w:hAnsi="Cascadia Code" w:cs="Cascadia Code"/>
+          <w:color w:val="D5CED9"/>
+          <w:sz w:val="21"/>
+          <w:szCs w:val="21"/>
+        </w:rPr>
+      </w:pPr>
+      <w:r>
+        <w:rPr>
+          <w:rFonts w:ascii="Cascadia Code" w:hAnsi="Cascadia Code" w:cs="Cascadia Code"/>
+          <w:color w:val="D5CED9"/>
+          <w:sz w:val="21"/>
+          <w:szCs w:val="21"/>
+        </w:rPr>
+        <w:t xml:space="preserve">        </w:t>
+      </w:r>
+      <w:r>
+        <w:rPr>
+          <w:rFonts w:ascii="Cascadia Code" w:hAnsi="Cascadia Code" w:cs="Cascadia Code"/>
+          <w:color w:val="C74DED"/>
+          <w:sz w:val="21"/>
+          <w:szCs w:val="21"/>
+        </w:rPr>
+        <w:t>for</w:t>
+      </w:r>
+      <w:r>
+        <w:rPr>
+          <w:rFonts w:ascii="Cascadia Code" w:hAnsi="Cascadia Code" w:cs="Cascadia Code"/>
+          <w:color w:val="D5CED9"/>
+          <w:sz w:val="21"/>
+          <w:szCs w:val="21"/>
+        </w:rPr>
+        <w:t xml:space="preserve"> neighbor </w:t>
+      </w:r>
+      <w:r>
+        <w:rPr>
+          <w:rFonts w:ascii="Cascadia Code" w:hAnsi="Cascadia Code" w:cs="Cascadia Code"/>
+          <w:color w:val="C74DED"/>
+          <w:sz w:val="21"/>
+          <w:szCs w:val="21"/>
+        </w:rPr>
+        <w:t>in</w:t>
+      </w:r>
+      <w:r>
+        <w:rPr>
+          <w:rFonts w:ascii="Cascadia Code" w:hAnsi="Cascadia Code" w:cs="Cascadia Code"/>
+          <w:color w:val="D5CED9"/>
+          <w:sz w:val="21"/>
+          <w:szCs w:val="21"/>
+        </w:rPr>
+        <w:t xml:space="preserve"> graph.</w:t>
+      </w:r>
+      <w:r>
+        <w:rPr>
+          <w:rFonts w:ascii="Cascadia Code" w:hAnsi="Cascadia Code" w:cs="Cascadia Code"/>
+          <w:color w:val="FFE66D"/>
+          <w:sz w:val="21"/>
+          <w:szCs w:val="21"/>
+        </w:rPr>
+        <w:t>neighbors</w:t>
+      </w:r>
+      <w:r>
+        <w:rPr>
+          <w:rFonts w:ascii="Cascadia Code" w:hAnsi="Cascadia Code" w:cs="Cascadia Code"/>
+          <w:color w:val="D5CED9"/>
+          <w:sz w:val="21"/>
+          <w:szCs w:val="21"/>
+        </w:rPr>
+        <w:t>(current):</w:t>
+      </w:r>
+    </w:p>
+    <w:p>
+      <w:pPr>
+        <w:shd w:val="clear" w:color="auto" w:fill="262A33"/>
+        <w:spacing w:after="0" w:line="285" w:lineRule="atLeast"/>
+        <w:rPr>
+          <w:rFonts w:ascii="Cascadia Code" w:hAnsi="Cascadia Code" w:cs="Cascadia Code"/>
+          <w:color w:val="D5CED9"/>
+          <w:sz w:val="21"/>
+          <w:szCs w:val="21"/>
+        </w:rPr>
+      </w:pPr>
+      <w:r>
+        <w:rPr>
+          <w:rFonts w:ascii="Cascadia Code" w:hAnsi="Cascadia Code" w:cs="Cascadia Code"/>
+          <w:color w:val="D5CED9"/>
+          <w:sz w:val="21"/>
+          <w:szCs w:val="21"/>
+        </w:rPr>
+        <w:t xml:space="preserve">            tentative_dist </w:t>
+      </w:r>
+      <w:r>
+        <w:rPr>
+          <w:rFonts w:ascii="Cascadia Code" w:hAnsi="Cascadia Code" w:cs="Cascadia Code"/>
+          <w:color w:val="EE5D43"/>
+          <w:sz w:val="21"/>
+          <w:szCs w:val="21"/>
+        </w:rPr>
+        <w:t>=</w:t>
+      </w:r>
+      <w:r>
+        <w:rPr>
+          <w:rFonts w:ascii="Cascadia Code" w:hAnsi="Cascadia Code" w:cs="Cascadia Code"/>
+          <w:color w:val="D5CED9"/>
+          <w:sz w:val="21"/>
+          <w:szCs w:val="21"/>
+        </w:rPr>
+        <w:t xml:space="preserve"> dist[current] </w:t>
+      </w:r>
+      <w:r>
+        <w:rPr>
+          <w:rFonts w:ascii="Cascadia Code" w:hAnsi="Cascadia Code" w:cs="Cascadia Code"/>
+          <w:color w:val="EE5D43"/>
+          <w:sz w:val="21"/>
+          <w:szCs w:val="21"/>
+        </w:rPr>
+        <w:t>+</w:t>
+      </w:r>
+      <w:r>
+        <w:rPr>
+          <w:rFonts w:ascii="Cascadia Code" w:hAnsi="Cascadia Code" w:cs="Cascadia Code"/>
+          <w:color w:val="D5CED9"/>
+          <w:sz w:val="21"/>
+          <w:szCs w:val="21"/>
+        </w:rPr>
+        <w:t xml:space="preserve"> graph[current][neighbor][</w:t>
+      </w:r>
+      <w:r>
+        <w:rPr>
+          <w:rFonts w:ascii="Cascadia Code" w:hAnsi="Cascadia Code" w:cs="Cascadia Code"/>
+          <w:color w:val="96E072"/>
+          <w:sz w:val="21"/>
+          <w:szCs w:val="21"/>
+        </w:rPr>
+        <w:t>'weight'</w:t>
+      </w:r>
+      <w:r>
+        <w:rPr>
+          <w:rFonts w:ascii="Cascadia Code" w:hAnsi="Cascadia Code" w:cs="Cascadia Code"/>
+          <w:color w:val="D5CED9"/>
+          <w:sz w:val="21"/>
+          <w:szCs w:val="21"/>
+        </w:rPr>
+        <w:t>]</w:t>
+      </w:r>
+    </w:p>
+    <w:p>
+      <w:pPr>
+        <w:shd w:val="clear" w:color="auto" w:fill="262A33"/>
+        <w:spacing w:after="0" w:line="285" w:lineRule="atLeast"/>
+        <w:rPr>
+          <w:rFonts w:ascii="Cascadia Code" w:hAnsi="Cascadia Code" w:cs="Cascadia Code"/>
+          <w:color w:val="D5CED9"/>
+          <w:sz w:val="21"/>
+          <w:szCs w:val="21"/>
+        </w:rPr>
+      </w:pPr>
+      <w:r>
+        <w:rPr>
+          <w:rFonts w:ascii="Cascadia Code" w:hAnsi="Cascadia Code" w:cs="Cascadia Code"/>
+          <w:color w:val="D5CED9"/>
+          <w:sz w:val="21"/>
+          <w:szCs w:val="21"/>
+        </w:rPr>
+        <w:t xml:space="preserve">            </w:t>
+      </w:r>
+      <w:r>
+        <w:rPr>
+          <w:rFonts w:ascii="Cascadia Code" w:hAnsi="Cascadia Code" w:cs="Cascadia Code"/>
+          <w:color w:val="C74DED"/>
+          <w:sz w:val="21"/>
+          <w:szCs w:val="21"/>
+        </w:rPr>
+        <w:t>if</w:t>
+      </w:r>
+      <w:r>
+        <w:rPr>
+          <w:rFonts w:ascii="Cascadia Code" w:hAnsi="Cascadia Code" w:cs="Cascadia Code"/>
+          <w:color w:val="D5CED9"/>
+          <w:sz w:val="21"/>
+          <w:szCs w:val="21"/>
+        </w:rPr>
+        <w:t xml:space="preserve"> tentative_dist </w:t>
+      </w:r>
+      <w:r>
+        <w:rPr>
+          <w:rFonts w:ascii="Cascadia Code" w:hAnsi="Cascadia Code" w:cs="Cascadia Code"/>
+          <w:color w:val="EE5D43"/>
+          <w:sz w:val="21"/>
+          <w:szCs w:val="21"/>
+        </w:rPr>
+        <w:t>&lt;</w:t>
+      </w:r>
+      <w:r>
+        <w:rPr>
+          <w:rFonts w:ascii="Cascadia Code" w:hAnsi="Cascadia Code" w:cs="Cascadia Code"/>
+          <w:color w:val="D5CED9"/>
+          <w:sz w:val="21"/>
+          <w:szCs w:val="21"/>
+        </w:rPr>
+        <w:t xml:space="preserve"> dist[neighbor]:</w:t>
+      </w:r>
+    </w:p>
+    <w:p>
+      <w:pPr>
+        <w:shd w:val="clear" w:color="auto" w:fill="262A33"/>
+        <w:spacing w:after="0" w:line="285" w:lineRule="atLeast"/>
+        <w:rPr>
+          <w:rFonts w:ascii="Cascadia Code" w:hAnsi="Cascadia Code" w:cs="Cascadia Code"/>
+          <w:color w:val="D5CED9"/>
+          <w:sz w:val="21"/>
+          <w:szCs w:val="21"/>
+        </w:rPr>
+      </w:pPr>
+      <w:r>
+        <w:rPr>
+          <w:rFonts w:ascii="Cascadia Code" w:hAnsi="Cascadia Code" w:cs="Cascadia Code"/>
+          <w:color w:val="D5CED9"/>
+          <w:sz w:val="21"/>
+          <w:szCs w:val="21"/>
+        </w:rPr>
+        <w:t xml:space="preserve">                dist[neighbor] </w:t>
+      </w:r>
+      <w:r>
+        <w:rPr>
+          <w:rFonts w:ascii="Cascadia Code" w:hAnsi="Cascadia Code" w:cs="Cascadia Code"/>
+          <w:color w:val="EE5D43"/>
+          <w:sz w:val="21"/>
+          <w:szCs w:val="21"/>
+        </w:rPr>
+        <w:t>=</w:t>
+      </w:r>
+      <w:r>
+        <w:rPr>
+          <w:rFonts w:ascii="Cascadia Code" w:hAnsi="Cascadia Code" w:cs="Cascadia Code"/>
+          <w:color w:val="D5CED9"/>
+          <w:sz w:val="21"/>
+          <w:szCs w:val="21"/>
+        </w:rPr>
+        <w:t xml:space="preserve"> tentative_dist</w:t>
+      </w:r>
+    </w:p>
+    <w:p>
+      <w:pPr>
+        <w:shd w:val="clear" w:color="auto" w:fill="262A33"/>
+        <w:spacing w:after="0" w:line="285" w:lineRule="atLeast"/>
+        <w:rPr>
+          <w:rFonts w:ascii="Cascadia Code" w:hAnsi="Cascadia Code" w:cs="Cascadia Code"/>
+          <w:color w:val="D5CED9"/>
+          <w:sz w:val="21"/>
+          <w:szCs w:val="21"/>
+        </w:rPr>
+      </w:pPr>
+      <w:r>
+        <w:rPr>
+          <w:rFonts w:ascii="Cascadia Code" w:hAnsi="Cascadia Code" w:cs="Cascadia Code"/>
+          <w:color w:val="D5CED9"/>
+          <w:sz w:val="21"/>
+          <w:szCs w:val="21"/>
+        </w:rPr>
+        <w:t xml:space="preserve">                prev[neighbor] </w:t>
+      </w:r>
+      <w:r>
+        <w:rPr>
+          <w:rFonts w:ascii="Cascadia Code" w:hAnsi="Cascadia Code" w:cs="Cascadia Code"/>
+          <w:color w:val="EE5D43"/>
+          <w:sz w:val="21"/>
+          <w:szCs w:val="21"/>
+        </w:rPr>
+        <w:t>=</w:t>
+      </w:r>
+      <w:r>
+        <w:rPr>
+          <w:rFonts w:ascii="Cascadia Code" w:hAnsi="Cascadia Code" w:cs="Cascadia Code"/>
+          <w:color w:val="D5CED9"/>
+          <w:sz w:val="21"/>
+          <w:szCs w:val="21"/>
+        </w:rPr>
+        <w:t xml:space="preserve"> current</w:t>
+      </w:r>
+    </w:p>
+    <w:p>
+      <w:pPr>
+        <w:shd w:val="clear" w:color="auto" w:fill="262A33"/>
+        <w:spacing w:after="0" w:line="285" w:lineRule="atLeast"/>
+        <w:rPr>
+          <w:rFonts w:ascii="Cascadia Code" w:hAnsi="Cascadia Code" w:cs="Cascadia Code"/>
+          <w:color w:val="D5CED9"/>
+          <w:sz w:val="21"/>
+          <w:szCs w:val="21"/>
+        </w:rPr>
+      </w:pPr>
+      <w:r>
+        <w:rPr>
+          <w:rFonts w:ascii="Cascadia Code" w:hAnsi="Cascadia Code" w:cs="Cascadia Code"/>
+          <w:color w:val="D5CED9"/>
+          <w:sz w:val="21"/>
+          <w:szCs w:val="21"/>
+        </w:rPr>
+        <w:t xml:space="preserve">    path </w:t>
+      </w:r>
+      <w:r>
+        <w:rPr>
+          <w:rFonts w:ascii="Cascadia Code" w:hAnsi="Cascadia Code" w:cs="Cascadia Code"/>
+          <w:color w:val="EE5D43"/>
+          <w:sz w:val="21"/>
+          <w:szCs w:val="21"/>
+        </w:rPr>
+        <w:t>=</w:t>
+      </w:r>
+      <w:r>
+        <w:rPr>
+          <w:rFonts w:ascii="Cascadia Code" w:hAnsi="Cascadia Code" w:cs="Cascadia Code"/>
+          <w:color w:val="D5CED9"/>
+          <w:sz w:val="21"/>
+          <w:szCs w:val="21"/>
+        </w:rPr>
+        <w:t xml:space="preserve"> []</w:t>
+      </w:r>
+    </w:p>
+    <w:p>
+      <w:pPr>
+        <w:shd w:val="clear" w:color="auto" w:fill="262A33"/>
+        <w:spacing w:after="0" w:line="285" w:lineRule="atLeast"/>
+        <w:rPr>
+          <w:rFonts w:ascii="Cascadia Code" w:hAnsi="Cascadia Code" w:cs="Cascadia Code"/>
+          <w:color w:val="D5CED9"/>
+          <w:sz w:val="21"/>
+          <w:szCs w:val="21"/>
+        </w:rPr>
+      </w:pPr>
+      <w:r>
+        <w:rPr>
+          <w:rFonts w:ascii="Cascadia Code" w:hAnsi="Cascadia Code" w:cs="Cascadia Code"/>
+          <w:color w:val="D5CED9"/>
+          <w:sz w:val="21"/>
+          <w:szCs w:val="21"/>
+        </w:rPr>
+        <w:t xml:space="preserve">    current </w:t>
+      </w:r>
+      <w:r>
+        <w:rPr>
+          <w:rFonts w:ascii="Cascadia Code" w:hAnsi="Cascadia Code" w:cs="Cascadia Code"/>
+          <w:color w:val="EE5D43"/>
+          <w:sz w:val="21"/>
+          <w:szCs w:val="21"/>
+        </w:rPr>
+        <w:t>=</w:t>
+      </w:r>
+      <w:r>
+        <w:rPr>
+          <w:rFonts w:ascii="Cascadia Code" w:hAnsi="Cascadia Code" w:cs="Cascadia Code"/>
+          <w:color w:val="D5CED9"/>
+          <w:sz w:val="21"/>
+          <w:szCs w:val="21"/>
+        </w:rPr>
+        <w:t xml:space="preserve"> end</w:t>
+      </w:r>
+    </w:p>
+    <w:p>
+      <w:pPr>
+        <w:shd w:val="clear" w:color="auto" w:fill="262A33"/>
+        <w:spacing w:after="0" w:line="285" w:lineRule="atLeast"/>
+        <w:rPr>
+          <w:rFonts w:ascii="Cascadia Code" w:hAnsi="Cascadia Code" w:cs="Cascadia Code"/>
+          <w:color w:val="D5CED9"/>
+          <w:sz w:val="21"/>
+          <w:szCs w:val="21"/>
+        </w:rPr>
+      </w:pPr>
+      <w:r>
+        <w:rPr>
+          <w:rFonts w:ascii="Cascadia Code" w:hAnsi="Cascadia Code" w:cs="Cascadia Code"/>
+          <w:color w:val="D5CED9"/>
+          <w:sz w:val="21"/>
+          <w:szCs w:val="21"/>
+        </w:rPr>
+        <w:t xml:space="preserve">    </w:t>
+      </w:r>
+      <w:r>
+        <w:rPr>
+          <w:rFonts w:ascii="Cascadia Code" w:hAnsi="Cascadia Code" w:cs="Cascadia Code"/>
+          <w:color w:val="C74DED"/>
+          <w:sz w:val="21"/>
+          <w:szCs w:val="21"/>
+        </w:rPr>
+        <w:t>while</w:t>
+      </w:r>
+      <w:r>
+        <w:rPr>
+          <w:rFonts w:ascii="Cascadia Code" w:hAnsi="Cascadia Code" w:cs="Cascadia Code"/>
+          <w:color w:val="D5CED9"/>
+          <w:sz w:val="21"/>
+          <w:szCs w:val="21"/>
+        </w:rPr>
+        <w:t xml:space="preserve"> current </w:t>
+      </w:r>
+      <w:r>
+        <w:rPr>
+          <w:rFonts w:ascii="Cascadia Code" w:hAnsi="Cascadia Code" w:cs="Cascadia Code"/>
+          <w:color w:val="EE5D43"/>
+          <w:sz w:val="21"/>
+          <w:szCs w:val="21"/>
+        </w:rPr>
+        <w:t>!=</w:t>
+      </w:r>
+      <w:r>
+        <w:rPr>
+          <w:rFonts w:ascii="Cascadia Code" w:hAnsi="Cascadia Code" w:cs="Cascadia Code"/>
+          <w:color w:val="D5CED9"/>
+          <w:sz w:val="21"/>
+          <w:szCs w:val="21"/>
+        </w:rPr>
+        <w:t xml:space="preserve"> start:</w:t>
+      </w:r>
+    </w:p>
+    <w:p>
+      <w:pPr>
+        <w:shd w:val="clear" w:color="auto" w:fill="262A33"/>
+        <w:spacing w:after="0" w:line="285" w:lineRule="atLeast"/>
+        <w:rPr>
+          <w:rFonts w:ascii="Cascadia Code" w:hAnsi="Cascadia Code" w:cs="Cascadia Code"/>
+          <w:color w:val="D5CED9"/>
+          <w:sz w:val="21"/>
+          <w:szCs w:val="21"/>
+        </w:rPr>
+      </w:pPr>
+      <w:r>
+        <w:rPr>
+          <w:rFonts w:ascii="Cascadia Code" w:hAnsi="Cascadia Code" w:cs="Cascadia Code"/>
+          <w:color w:val="D5CED9"/>
+          <w:sz w:val="21"/>
+          <w:szCs w:val="21"/>
+        </w:rPr>
+        <w:t>        path.</w:t>
+      </w:r>
+      <w:r>
+        <w:rPr>
+          <w:rFonts w:ascii="Cascadia Code" w:hAnsi="Cascadia Code" w:cs="Cascadia Code"/>
+          <w:color w:val="FFE66D"/>
+          <w:sz w:val="21"/>
+          <w:szCs w:val="21"/>
+        </w:rPr>
+        <w:t>append</w:t>
+      </w:r>
+      <w:r>
+        <w:rPr>
+          <w:rFonts w:ascii="Cascadia Code" w:hAnsi="Cascadia Code" w:cs="Cascadia Code"/>
+          <w:color w:val="D5CED9"/>
+          <w:sz w:val="21"/>
+          <w:szCs w:val="21"/>
+        </w:rPr>
+        <w:t>(current)</w:t>
+      </w:r>
+    </w:p>
+    <w:p>
+      <w:pPr>
+        <w:shd w:val="clear" w:color="auto" w:fill="262A33"/>
+        <w:spacing w:after="0" w:line="285" w:lineRule="atLeast"/>
+        <w:rPr>
+          <w:rFonts w:ascii="Cascadia Code" w:hAnsi="Cascadia Code" w:cs="Cascadia Code"/>
+          <w:color w:val="D5CED9"/>
+          <w:sz w:val="21"/>
+          <w:szCs w:val="21"/>
+        </w:rPr>
+      </w:pPr>
+      <w:r>
+        <w:rPr>
+          <w:rFonts w:ascii="Cascadia Code" w:hAnsi="Cascadia Code" w:cs="Cascadia Code"/>
+          <w:color w:val="D5CED9"/>
+          <w:sz w:val="21"/>
+          <w:szCs w:val="21"/>
+        </w:rPr>
+        <w:t xml:space="preserve">        current </w:t>
+      </w:r>
+      <w:r>
+        <w:rPr>
+          <w:rFonts w:ascii="Cascadia Code" w:hAnsi="Cascadia Code" w:cs="Cascadia Code"/>
+          <w:color w:val="EE5D43"/>
+          <w:sz w:val="21"/>
+          <w:szCs w:val="21"/>
+        </w:rPr>
+        <w:t>=</w:t>
+      </w:r>
+      <w:r>
+        <w:rPr>
+          <w:rFonts w:ascii="Cascadia Code" w:hAnsi="Cascadia Code" w:cs="Cascadia Code"/>
+          <w:color w:val="D5CED9"/>
+          <w:sz w:val="21"/>
+          <w:szCs w:val="21"/>
+        </w:rPr>
+        <w:t xml:space="preserve"> prev[current]</w:t>
+      </w:r>
+    </w:p>
+    <w:p>
+      <w:pPr>
+        <w:shd w:val="clear" w:color="auto" w:fill="262A33"/>
+        <w:spacing w:after="0" w:line="285" w:lineRule="atLeast"/>
+        <w:rPr>
+          <w:rFonts w:ascii="Cascadia Code" w:hAnsi="Cascadia Code" w:cs="Cascadia Code"/>
+          <w:color w:val="D5CED9"/>
+          <w:sz w:val="21"/>
+          <w:szCs w:val="21"/>
+        </w:rPr>
+      </w:pPr>
+      <w:r>
+        <w:rPr>
+          <w:rFonts w:ascii="Cascadia Code" w:hAnsi="Cascadia Code" w:cs="Cascadia Code"/>
+          <w:color w:val="D5CED9"/>
+          <w:sz w:val="21"/>
+          <w:szCs w:val="21"/>
+        </w:rPr>
+        <w:t>    path.</w:t>
+      </w:r>
+      <w:r>
+        <w:rPr>
+          <w:rFonts w:ascii="Cascadia Code" w:hAnsi="Cascadia Code" w:cs="Cascadia Code"/>
+          <w:color w:val="FFE66D"/>
+          <w:sz w:val="21"/>
+          <w:szCs w:val="21"/>
+        </w:rPr>
+        <w:t>append</w:t>
+      </w:r>
+      <w:r>
+        <w:rPr>
+          <w:rFonts w:ascii="Cascadia Code" w:hAnsi="Cascadia Code" w:cs="Cascadia Code"/>
+          <w:color w:val="D5CED9"/>
+          <w:sz w:val="21"/>
+          <w:szCs w:val="21"/>
+        </w:rPr>
+        <w:t>(start)</w:t>
+      </w:r>
+    </w:p>
+    <w:p>
+      <w:pPr>
+        <w:shd w:val="clear" w:color="auto" w:fill="262A33"/>
+        <w:spacing w:after="0" w:line="285" w:lineRule="atLeast"/>
+        <w:rPr>
+          <w:rFonts w:ascii="Cascadia Code" w:hAnsi="Cascadia Code" w:cs="Cascadia Code"/>
+          <w:color w:val="D5CED9"/>
+          <w:sz w:val="21"/>
+          <w:szCs w:val="21"/>
+        </w:rPr>
+      </w:pPr>
+      <w:r>
+        <w:rPr>
+          <w:rFonts w:ascii="Cascadia Code" w:hAnsi="Cascadia Code" w:cs="Cascadia Code"/>
+          <w:color w:val="D5CED9"/>
+          <w:sz w:val="21"/>
+          <w:szCs w:val="21"/>
+        </w:rPr>
+        <w:t>    path.</w:t>
+      </w:r>
+      <w:r>
+        <w:rPr>
+          <w:rFonts w:ascii="Cascadia Code" w:hAnsi="Cascadia Code" w:cs="Cascadia Code"/>
+          <w:color w:val="FFE66D"/>
+          <w:sz w:val="21"/>
+          <w:szCs w:val="21"/>
+        </w:rPr>
+        <w:t>reverse</w:t>
+      </w:r>
+      <w:r>
+        <w:rPr>
+          <w:rFonts w:ascii="Cascadia Code" w:hAnsi="Cascadia Code" w:cs="Cascadia Code"/>
+          <w:color w:val="D5CED9"/>
+          <w:sz w:val="21"/>
+          <w:szCs w:val="21"/>
+        </w:rPr>
+        <w:t>()</w:t>
+      </w:r>
+    </w:p>
+    <w:p>
+      <w:pPr>
+        <w:shd w:val="clear" w:color="auto" w:fill="262A33"/>
+        <w:spacing w:after="0" w:line="285" w:lineRule="atLeast"/>
+        <w:rPr>
+          <w:rFonts w:ascii="Cascadia Code" w:hAnsi="Cascadia Code" w:cs="Cascadia Code"/>
+          <w:color w:val="D5CED9"/>
+          <w:sz w:val="21"/>
+          <w:szCs w:val="21"/>
+        </w:rPr>
+      </w:pPr>
+      <w:r>
+        <w:rPr>
+          <w:rFonts w:ascii="Cascadia Code" w:hAnsi="Cascadia Code" w:cs="Cascadia Code"/>
+          <w:color w:val="D5CED9"/>
+          <w:sz w:val="21"/>
+          <w:szCs w:val="21"/>
+        </w:rPr>
+        <w:t xml:space="preserve">    path_str </w:t>
+      </w:r>
+      <w:r>
+        <w:rPr>
+          <w:rFonts w:ascii="Cascadia Code" w:hAnsi="Cascadia Code" w:cs="Cascadia Code"/>
+          <w:color w:val="EE5D43"/>
+          <w:sz w:val="21"/>
+          <w:szCs w:val="21"/>
+        </w:rPr>
+        <w:t>=</w:t>
+      </w:r>
+      <w:r>
+        <w:rPr>
+          <w:rFonts w:ascii="Cascadia Code" w:hAnsi="Cascadia Code" w:cs="Cascadia Code"/>
+          <w:color w:val="D5CED9"/>
+          <w:sz w:val="21"/>
+          <w:szCs w:val="21"/>
+        </w:rPr>
+        <w:t xml:space="preserve"> </w:t>
+      </w:r>
+      <w:r>
+        <w:rPr>
+          <w:rFonts w:ascii="Cascadia Code" w:hAnsi="Cascadia Code" w:cs="Cascadia Code"/>
+          <w:color w:val="96E072"/>
+          <w:sz w:val="21"/>
+          <w:szCs w:val="21"/>
+        </w:rPr>
+        <w:t>" -&gt; "</w:t>
+      </w:r>
+      <w:r>
+        <w:rPr>
+          <w:rFonts w:ascii="Cascadia Code" w:hAnsi="Cascadia Code" w:cs="Cascadia Code"/>
+          <w:color w:val="D5CED9"/>
+          <w:sz w:val="21"/>
+          <w:szCs w:val="21"/>
+        </w:rPr>
+        <w:t>.</w:t>
+      </w:r>
+      <w:r>
+        <w:rPr>
+          <w:rFonts w:ascii="Cascadia Code" w:hAnsi="Cascadia Code" w:cs="Cascadia Code"/>
+          <w:color w:val="FFE66D"/>
+          <w:sz w:val="21"/>
+          <w:szCs w:val="21"/>
+        </w:rPr>
+        <w:t>join</w:t>
+      </w:r>
+      <w:r>
+        <w:rPr>
+          <w:rFonts w:ascii="Cascadia Code" w:hAnsi="Cascadia Code" w:cs="Cascadia Code"/>
+          <w:color w:val="D5CED9"/>
+          <w:sz w:val="21"/>
+          <w:szCs w:val="21"/>
+        </w:rPr>
+        <w:t xml:space="preserve">(str(v) </w:t>
+      </w:r>
+      <w:r>
+        <w:rPr>
+          <w:rFonts w:ascii="Cascadia Code" w:hAnsi="Cascadia Code" w:cs="Cascadia Code"/>
+          <w:color w:val="C74DED"/>
+          <w:sz w:val="21"/>
+          <w:szCs w:val="21"/>
+        </w:rPr>
+        <w:t>for</w:t>
+      </w:r>
+      <w:r>
+        <w:rPr>
+          <w:rFonts w:ascii="Cascadia Code" w:hAnsi="Cascadia Code" w:cs="Cascadia Code"/>
+          <w:color w:val="D5CED9"/>
+          <w:sz w:val="21"/>
+          <w:szCs w:val="21"/>
+        </w:rPr>
+        <w:t xml:space="preserve"> v </w:t>
+      </w:r>
+      <w:r>
+        <w:rPr>
+          <w:rFonts w:ascii="Cascadia Code" w:hAnsi="Cascadia Code" w:cs="Cascadia Code"/>
+          <w:color w:val="C74DED"/>
+          <w:sz w:val="21"/>
+          <w:szCs w:val="21"/>
+        </w:rPr>
+        <w:t>in</w:t>
+      </w:r>
+      <w:r>
+        <w:rPr>
+          <w:rFonts w:ascii="Cascadia Code" w:hAnsi="Cascadia Code" w:cs="Cascadia Code"/>
+          <w:color w:val="D5CED9"/>
+          <w:sz w:val="21"/>
+          <w:szCs w:val="21"/>
+        </w:rPr>
+        <w:t xml:space="preserve"> path)</w:t>
+      </w:r>
+    </w:p>
+    <w:p>
+      <w:pPr>
+        <w:shd w:val="clear" w:color="auto" w:fill="262A33"/>
+        <w:spacing w:after="0" w:line="285" w:lineRule="atLeast"/>
+        <w:rPr>
+          <w:rFonts w:ascii="Cascadia Code" w:hAnsi="Cascadia Code" w:cs="Cascadia Code"/>
+          <w:color w:val="D5CED9"/>
+          <w:sz w:val="21"/>
+          <w:szCs w:val="21"/>
+        </w:rPr>
+      </w:pPr>
+      <w:r>
+        <w:rPr>
+          <w:rFonts w:ascii="Cascadia Code" w:hAnsi="Cascadia Code" w:cs="Cascadia Code"/>
+          <w:color w:val="D5CED9"/>
+          <w:sz w:val="21"/>
+          <w:szCs w:val="21"/>
+        </w:rPr>
+        <w:t xml:space="preserve">    </w:t>
+      </w:r>
+      <w:r>
+        <w:rPr>
+          <w:rFonts w:ascii="Cascadia Code" w:hAnsi="Cascadia Code" w:cs="Cascadia Code"/>
+          <w:color w:val="C74DED"/>
+          <w:sz w:val="21"/>
+          <w:szCs w:val="21"/>
+        </w:rPr>
+        <w:t>return</w:t>
+      </w:r>
+      <w:r>
+        <w:rPr>
+          <w:rFonts w:ascii="Cascadia Code" w:hAnsi="Cascadia Code" w:cs="Cascadia Code"/>
+          <w:color w:val="D5CED9"/>
+          <w:sz w:val="21"/>
+          <w:szCs w:val="21"/>
+        </w:rPr>
+        <w:t xml:space="preserve"> path_str</w:t>
+      </w:r>
+    </w:p>
+    <w:p>
+      <w:pPr>
+        <w:shd w:val="clear" w:color="auto" w:fill="262A33"/>
+        <w:spacing w:after="240" w:line="285" w:lineRule="atLeast"/>
+        <w:rPr>
+          <w:rFonts w:ascii="Cascadia Code" w:hAnsi="Cascadia Code" w:cs="Cascadia Code"/>
+          <w:color w:val="D5CED9"/>
+          <w:sz w:val="21"/>
+          <w:szCs w:val="21"/>
+        </w:rPr>
+      </w:pPr>
+    </w:p>
+    <w:p>
+      <w:pPr>
+        <w:shd w:val="clear" w:color="auto" w:fill="262A33"/>
+        <w:spacing w:after="0" w:line="285" w:lineRule="atLeast"/>
+        <w:rPr>
+          <w:rFonts w:ascii="Cascadia Code" w:hAnsi="Cascadia Code" w:cs="Cascadia Code"/>
+          <w:color w:val="D5CED9"/>
+          <w:sz w:val="21"/>
+          <w:szCs w:val="21"/>
+        </w:rPr>
+      </w:pPr>
+      <w:r>
+        <w:rPr>
+          <w:rFonts w:ascii="Cascadia Code" w:hAnsi="Cascadia Code" w:cs="Cascadia Code"/>
+          <w:color w:val="D5CED9"/>
+          <w:sz w:val="21"/>
+          <w:szCs w:val="21"/>
+        </w:rPr>
+        <w:t xml:space="preserve">start </w:t>
+      </w:r>
+      <w:r>
+        <w:rPr>
+          <w:rFonts w:ascii="Cascadia Code" w:hAnsi="Cascadia Code" w:cs="Cascadia Code"/>
+          <w:color w:val="EE5D43"/>
+          <w:sz w:val="21"/>
+          <w:szCs w:val="21"/>
+        </w:rPr>
+        <w:t>=</w:t>
+      </w:r>
+      <w:r>
+        <w:rPr>
+          <w:rFonts w:ascii="Cascadia Code" w:hAnsi="Cascadia Code" w:cs="Cascadia Code"/>
+          <w:color w:val="D5CED9"/>
+          <w:sz w:val="21"/>
+          <w:szCs w:val="21"/>
+        </w:rPr>
+        <w:t xml:space="preserve"> list(graph.</w:t>
+      </w:r>
+      <w:r>
+        <w:rPr>
+          <w:rFonts w:ascii="Cascadia Code" w:hAnsi="Cascadia Code" w:cs="Cascadia Code"/>
+          <w:color w:val="FFE66D"/>
+          <w:sz w:val="21"/>
+          <w:szCs w:val="21"/>
+        </w:rPr>
+        <w:t>nodes</w:t>
+      </w:r>
+      <w:r>
+        <w:rPr>
+          <w:rFonts w:ascii="Cascadia Code" w:hAnsi="Cascadia Code" w:cs="Cascadia Code"/>
+          <w:color w:val="D5CED9"/>
+          <w:sz w:val="21"/>
+          <w:szCs w:val="21"/>
+        </w:rPr>
+        <w:t>())[</w:t>
+      </w:r>
+      <w:r>
+        <w:rPr>
+          <w:rFonts w:ascii="Cascadia Code" w:hAnsi="Cascadia Code" w:cs="Cascadia Code"/>
+          <w:color w:val="F39C12"/>
+          <w:sz w:val="21"/>
+          <w:szCs w:val="21"/>
+        </w:rPr>
+        <w:t>0</w:t>
+      </w:r>
+      <w:r>
+        <w:rPr>
+          <w:rFonts w:ascii="Cascadia Code" w:hAnsi="Cascadia Code" w:cs="Cascadia Code"/>
+          <w:color w:val="D5CED9"/>
+          <w:sz w:val="21"/>
+          <w:szCs w:val="21"/>
+        </w:rPr>
+        <w:t>]</w:t>
+      </w:r>
+    </w:p>
+    <w:p>
+      <w:pPr>
+        <w:shd w:val="clear" w:color="auto" w:fill="262A33"/>
+        <w:spacing w:after="0" w:line="285" w:lineRule="atLeast"/>
+        <w:rPr>
+          <w:rFonts w:ascii="Cascadia Code" w:hAnsi="Cascadia Code" w:cs="Cascadia Code"/>
+          <w:color w:val="D5CED9"/>
+          <w:sz w:val="21"/>
+          <w:szCs w:val="21"/>
+        </w:rPr>
+      </w:pPr>
+      <w:r>
+        <w:rPr>
+          <w:rFonts w:ascii="Cascadia Code" w:hAnsi="Cascadia Code" w:cs="Cascadia Code"/>
+          <w:color w:val="D5CED9"/>
+          <w:sz w:val="21"/>
+          <w:szCs w:val="21"/>
+        </w:rPr>
+        <w:t xml:space="preserve">end </w:t>
+      </w:r>
+      <w:r>
+        <w:rPr>
+          <w:rFonts w:ascii="Cascadia Code" w:hAnsi="Cascadia Code" w:cs="Cascadia Code"/>
+          <w:color w:val="EE5D43"/>
+          <w:sz w:val="21"/>
+          <w:szCs w:val="21"/>
+        </w:rPr>
+        <w:t>=</w:t>
+      </w:r>
+      <w:r>
+        <w:rPr>
+          <w:rFonts w:ascii="Cascadia Code" w:hAnsi="Cascadia Code" w:cs="Cascadia Code"/>
+          <w:color w:val="D5CED9"/>
+          <w:sz w:val="21"/>
+          <w:szCs w:val="21"/>
+        </w:rPr>
+        <w:t xml:space="preserve"> list(graph.</w:t>
+      </w:r>
+      <w:r>
+        <w:rPr>
+          <w:rFonts w:ascii="Cascadia Code" w:hAnsi="Cascadia Code" w:cs="Cascadia Code"/>
+          <w:color w:val="FFE66D"/>
+          <w:sz w:val="21"/>
+          <w:szCs w:val="21"/>
+        </w:rPr>
+        <w:t>nodes</w:t>
+      </w:r>
+      <w:r>
+        <w:rPr>
+          <w:rFonts w:ascii="Cascadia Code" w:hAnsi="Cascadia Code" w:cs="Cascadia Code"/>
+          <w:color w:val="D5CED9"/>
+          <w:sz w:val="21"/>
+          <w:szCs w:val="21"/>
+        </w:rPr>
+        <w:t>())[</w:t>
+      </w:r>
+      <w:r>
+        <w:rPr>
+          <w:rFonts w:ascii="Cascadia Code" w:hAnsi="Cascadia Code" w:cs="Cascadia Code"/>
+          <w:color w:val="EE5D43"/>
+          <w:sz w:val="21"/>
+          <w:szCs w:val="21"/>
+        </w:rPr>
+        <w:t>-</w:t>
+      </w:r>
+      <w:r>
+        <w:rPr>
+          <w:rFonts w:ascii="Cascadia Code" w:hAnsi="Cascadia Code" w:cs="Cascadia Code"/>
+          <w:color w:val="F39C12"/>
+          <w:sz w:val="21"/>
+          <w:szCs w:val="21"/>
+        </w:rPr>
+        <w:t>1</w:t>
+      </w:r>
+      <w:r>
+        <w:rPr>
+          <w:rFonts w:ascii="Cascadia Code" w:hAnsi="Cascadia Code" w:cs="Cascadia Code"/>
+          <w:color w:val="D5CED9"/>
+          <w:sz w:val="21"/>
+          <w:szCs w:val="21"/>
+        </w:rPr>
+        <w:t>]</w:t>
+      </w:r>
+    </w:p>
+    <w:p>
+      <w:pPr>
+        <w:shd w:val="clear" w:color="auto" w:fill="262A33"/>
+        <w:spacing w:after="0" w:line="285" w:lineRule="atLeast"/>
+        <w:rPr>
+          <w:rFonts w:ascii="Cascadia Code" w:hAnsi="Cascadia Code" w:cs="Cascadia Code"/>
+          <w:color w:val="D5CED9"/>
+          <w:sz w:val="21"/>
+          <w:szCs w:val="21"/>
+        </w:rPr>
+      </w:pPr>
+      <w:r>
+        <w:rPr>
+          <w:rFonts w:ascii="Cascadia Code" w:hAnsi="Cascadia Code" w:cs="Cascadia Code"/>
+          <w:color w:val="D5CED9"/>
+          <w:sz w:val="21"/>
+          <w:szCs w:val="21"/>
+        </w:rPr>
+        <w:t xml:space="preserve">shortest_path </w:t>
+      </w:r>
+      <w:r>
+        <w:rPr>
+          <w:rFonts w:ascii="Cascadia Code" w:hAnsi="Cascadia Code" w:cs="Cascadia Code"/>
+          <w:color w:val="EE5D43"/>
+          <w:sz w:val="21"/>
+          <w:szCs w:val="21"/>
+        </w:rPr>
+        <w:t>=</w:t>
+      </w:r>
+      <w:r>
+        <w:rPr>
+          <w:rFonts w:ascii="Cascadia Code" w:hAnsi="Cascadia Code" w:cs="Cascadia Code"/>
+          <w:color w:val="D5CED9"/>
+          <w:sz w:val="21"/>
+          <w:szCs w:val="21"/>
+        </w:rPr>
+        <w:t xml:space="preserve"> </w:t>
+      </w:r>
+      <w:r>
+        <w:rPr>
+          <w:rFonts w:ascii="Cascadia Code" w:hAnsi="Cascadia Code" w:cs="Cascadia Code"/>
+          <w:color w:val="FFE66D"/>
+          <w:sz w:val="21"/>
+          <w:szCs w:val="21"/>
+        </w:rPr>
+        <w:t>dijkstra</w:t>
+      </w:r>
+      <w:r>
+        <w:rPr>
+          <w:rFonts w:ascii="Cascadia Code" w:hAnsi="Cascadia Code" w:cs="Cascadia Code"/>
+          <w:color w:val="D5CED9"/>
+          <w:sz w:val="21"/>
+          <w:szCs w:val="21"/>
+        </w:rPr>
+        <w:t>(graph, start, end)</w:t>
+      </w:r>
+    </w:p>
+    <w:p>
+      <w:pPr>
+        <w:shd w:val="clear" w:color="auto" w:fill="262A33"/>
+        <w:spacing w:after="0" w:line="285" w:lineRule="atLeast"/>
+        <w:rPr>
+          <w:rFonts w:ascii="Cascadia Code" w:hAnsi="Cascadia Code" w:cs="Cascadia Code"/>
+          <w:color w:val="D5CED9"/>
+          <w:sz w:val="21"/>
+          <w:szCs w:val="21"/>
+        </w:rPr>
+      </w:pPr>
+      <w:r>
+        <w:rPr>
+          <w:rFonts w:ascii="Cascadia Code" w:hAnsi="Cascadia Code" w:cs="Cascadia Code"/>
+          <w:color w:val="FFE66D"/>
+          <w:sz w:val="21"/>
+          <w:szCs w:val="21"/>
+        </w:rPr>
+        <w:t>print</w:t>
+      </w:r>
+      <w:r>
+        <w:rPr>
+          <w:rFonts w:ascii="Cascadia Code" w:hAnsi="Cascadia Code" w:cs="Cascadia Code"/>
+          <w:color w:val="D5CED9"/>
+          <w:sz w:val="21"/>
+          <w:szCs w:val="21"/>
+        </w:rPr>
+        <w:t>(</w:t>
+      </w:r>
+      <w:r>
+        <w:rPr>
+          <w:rFonts w:ascii="Cascadia Code" w:hAnsi="Cascadia Code" w:cs="Cascadia Code"/>
+          <w:color w:val="C74DED"/>
+          <w:sz w:val="21"/>
+          <w:szCs w:val="21"/>
+        </w:rPr>
+        <w:t>f</w:t>
+      </w:r>
+      <w:r>
+        <w:rPr>
+          <w:rFonts w:ascii="Cascadia Code" w:hAnsi="Cascadia Code" w:cs="Cascadia Code"/>
+          <w:color w:val="96E072"/>
+          <w:sz w:val="21"/>
+          <w:szCs w:val="21"/>
+        </w:rPr>
+        <w:t>"</w:t>
+      </w:r>
+      <w:r>
+        <w:rPr>
+          <w:rFonts w:ascii="Cascadia Code" w:hAnsi="Cascadia Code" w:cs="Cascadia Code"/>
+          <w:color w:val="EE5D43"/>
+          <w:sz w:val="21"/>
+          <w:szCs w:val="21"/>
+        </w:rPr>
+        <w:t>\n</w:t>
+      </w:r>
+      <w:r>
+        <w:rPr>
+          <w:rFonts w:ascii="Cascadia Code" w:hAnsi="Cascadia Code" w:cs="Cascadia Code"/>
+          <w:color w:val="96E072"/>
+          <w:sz w:val="21"/>
+          <w:szCs w:val="21"/>
+        </w:rPr>
+        <w:t xml:space="preserve">Найкоротший шлях: </w:t>
+      </w:r>
+      <w:r>
+        <w:rPr>
+          <w:rFonts w:ascii="Cascadia Code" w:hAnsi="Cascadia Code" w:cs="Cascadia Code"/>
+          <w:color w:val="EE5D43"/>
+          <w:sz w:val="21"/>
+          <w:szCs w:val="21"/>
+        </w:rPr>
+        <w:t>{</w:t>
+      </w:r>
+      <w:r>
+        <w:rPr>
+          <w:rFonts w:ascii="Cascadia Code" w:hAnsi="Cascadia Code" w:cs="Cascadia Code"/>
+          <w:color w:val="D5CED9"/>
+          <w:sz w:val="21"/>
+          <w:szCs w:val="21"/>
+        </w:rPr>
+        <w:t>shortest_path</w:t>
+      </w:r>
+      <w:r>
+        <w:rPr>
+          <w:rFonts w:ascii="Cascadia Code" w:hAnsi="Cascadia Code" w:cs="Cascadia Code"/>
+          <w:color w:val="EE5D43"/>
+          <w:sz w:val="21"/>
+          <w:szCs w:val="21"/>
+        </w:rPr>
+        <w:t>}\n</w:t>
+      </w:r>
+      <w:r>
+        <w:rPr>
+          <w:rFonts w:ascii="Cascadia Code" w:hAnsi="Cascadia Code" w:cs="Cascadia Code"/>
+          <w:color w:val="96E072"/>
+          <w:sz w:val="21"/>
+          <w:szCs w:val="21"/>
+        </w:rPr>
+        <w:t>"</w:t>
+      </w:r>
+      <w:r>
+        <w:rPr>
+          <w:rFonts w:ascii="Cascadia Code" w:hAnsi="Cascadia Code" w:cs="Cascadia Code"/>
+          <w:color w:val="D5CED9"/>
+          <w:sz w:val="21"/>
+          <w:szCs w:val="21"/>
+        </w:rPr>
+        <w:t>)</w:t>
       </w:r>
     </w:p>
     <w:p>
@@ -1011,11 +4747,96 @@
     </w:p>
     <w:p>
       <w:pPr>
+        <w:rPr>
+          <w:b/>
+        </w:rPr>
+      </w:pPr>
+      <w:r>
+        <w:br w:type="page"/>
+      </w:r>
+    </w:p>
+    <w:p>
+      <w:pPr>
         <w:pStyle w:val="-20"/>
       </w:pPr>
       <w:r>
+        <w:rPr>
+          <w:noProof/>
+        </w:rPr>
+        <w:lastRenderedPageBreak/>
+        <w:drawing>
+          <wp:anchor distT="0" distB="0" distL="114300" distR="114300" simplePos="0" relativeHeight="251658240" behindDoc="0" locked="0" layoutInCell="1" allowOverlap="1" wp14:anchorId="33DA6689" wp14:editId="2DCDF935">
+            <wp:simplePos x="0" y="0"/>
+            <wp:positionH relativeFrom="column">
+              <wp:posOffset>-685801</wp:posOffset>
+            </wp:positionH>
+            <wp:positionV relativeFrom="paragraph">
+              <wp:posOffset>248478</wp:posOffset>
+            </wp:positionV>
+            <wp:extent cx="3230217" cy="9521190"/>
+            <wp:effectExtent l="0" t="0" r="8890" b="3810"/>
+            <wp:wrapNone/>
+            <wp:docPr id="1" name="Рисунок 1"/>
+            <wp:cNvGraphicFramePr>
+              <a:graphicFrameLocks xmlns:a="http://schemas.openxmlformats.org/drawingml/2006/main" noChangeAspect="1"/>
+            </wp:cNvGraphicFramePr>
+            <a:graphic xmlns:a="http://schemas.openxmlformats.org/drawingml/2006/main">
+              <a:graphicData uri="http://schemas.openxmlformats.org/drawingml/2006/picture">
+                <pic:pic xmlns:pic="http://schemas.openxmlformats.org/drawingml/2006/picture">
+                  <pic:nvPicPr>
+                    <pic:cNvPr id="1" name=""/>
+                    <pic:cNvPicPr/>
+                  </pic:nvPicPr>
+                  <pic:blipFill>
+                    <a:blip r:embed="rId11">
+                      <a:extLst>
+                        <a:ext uri="{28A0092B-C50C-407E-A947-70E740481C1C}">
+                          <a14:useLocalDpi xmlns:a14="http://schemas.microsoft.com/office/drawing/2010/main" val="0"/>
+                        </a:ext>
+                      </a:extLst>
+                    </a:blip>
+                    <a:stretch>
+                      <a:fillRect/>
+                    </a:stretch>
+                  </pic:blipFill>
+                  <pic:spPr>
+                    <a:xfrm>
+                      <a:off x="0" y="0"/>
+                      <a:ext cx="3239167" cy="9547570"/>
+                    </a:xfrm>
+                    <a:prstGeom prst="rect">
+                      <a:avLst/>
+                    </a:prstGeom>
+                  </pic:spPr>
+                </pic:pic>
+              </a:graphicData>
+            </a:graphic>
+            <wp14:sizeRelH relativeFrom="margin">
+              <wp14:pctWidth>0</wp14:pctWidth>
+            </wp14:sizeRelH>
+            <wp14:sizeRelV relativeFrom="margin">
+              <wp14:pctHeight>0</wp14:pctHeight>
+            </wp14:sizeRelV>
+          </wp:anchor>
+        </w:drawing>
+      </w:r>
+      <w:r>
         <w:t>Результати роботи завдання №2</w:t>
       </w:r>
+    </w:p>
+    <w:p>
+      <w:pPr>
+        <w:pStyle w:val="-20"/>
+      </w:pPr>
+      <w:r>
+        <w:br w:type="page"/>
+      </w:r>
+      <w:bookmarkStart w:id="5" w:name="_Toc132872428"/>
+      <w:r>
+        <w:lastRenderedPageBreak/>
+        <w:t>Блок-схема завдання №2</w:t>
+      </w:r>
+      <w:bookmarkEnd w:id="5"/>
     </w:p>
     <w:p>
       <w:pPr>
@@ -1030,70 +4851,6 @@
       </w:pPr>
       <w:r>
         <w:t>Фото</w:t>
-      </w:r>
-    </w:p>
-    <w:p>
-      <w:pPr>
-        <w:spacing w:after="0" w:line="360" w:lineRule="auto"/>
-        <w:ind w:firstLine="851"/>
-      </w:pPr>
-    </w:p>
-    <w:p>
-      <w:pPr>
-        <w:pStyle w:val="-20"/>
-        <w:ind w:firstLine="851"/>
-      </w:pPr>
-      <w:bookmarkStart w:id="5" w:name="_Toc132872428"/>
-      <w:r>
-        <w:t>Блок-схема завдання №2</w:t>
-      </w:r>
-      <w:bookmarkEnd w:id="5"/>
-    </w:p>
-    <w:p>
-      <w:pPr>
-        <w:spacing w:after="0" w:line="360" w:lineRule="auto"/>
-        <w:ind w:firstLine="851"/>
-      </w:pPr>
-    </w:p>
-    <w:p>
-      <w:pPr>
-        <w:spacing w:after="0" w:line="360" w:lineRule="auto"/>
-        <w:jc w:val="center"/>
-      </w:pPr>
-      <w:r>
-        <w:t>Фото</w:t>
-      </w:r>
-    </w:p>
-    <w:p>
-      <w:pPr>
-        <w:spacing w:after="0" w:line="360" w:lineRule="auto"/>
-        <w:ind w:firstLine="851"/>
-      </w:pPr>
-    </w:p>
-    <w:p>
-      <w:pPr>
-        <w:pStyle w:val="-20"/>
-        <w:ind w:firstLine="851"/>
-      </w:pPr>
-      <w:bookmarkStart w:id="6" w:name="_Toc132872429"/>
-      <w:r>
-        <w:t>Висновки</w:t>
-      </w:r>
-      <w:bookmarkEnd w:id="6"/>
-    </w:p>
-    <w:p>
-      <w:pPr>
-        <w:spacing w:after="0" w:line="360" w:lineRule="auto"/>
-        <w:ind w:firstLine="851"/>
-      </w:pPr>
-    </w:p>
-    <w:p>
-      <w:pPr>
-        <w:spacing w:after="0" w:line="360" w:lineRule="auto"/>
-        <w:ind w:firstLine="851"/>
-      </w:pPr>
-      <w:r>
-        <w:t>Таким чином, ми навчилися при створенні програм мовою програмування С++.</w:t>
       </w:r>
     </w:p>
     <w:sectPr>
@@ -2572,6 +6329,29 @@
       <w:color w:val="434343"/>
     </w:rPr>
   </w:style>
+  <w:style w:type="paragraph" w:styleId="4">
+    <w:name w:val="heading 4"/>
+    <w:basedOn w:val="a"/>
+    <w:next w:val="a"/>
+    <w:link w:val="40"/>
+    <w:uiPriority w:val="9"/>
+    <w:semiHidden/>
+    <w:unhideWhenUsed/>
+    <w:qFormat/>
+    <w:rsid w:val="00D2235E"/>
+    <w:pPr>
+      <w:keepNext/>
+      <w:keepLines/>
+      <w:spacing w:before="40" w:after="0"/>
+      <w:outlineLvl w:val="3"/>
+    </w:pPr>
+    <w:rPr>
+      <w:rFonts w:asciiTheme="majorHAnsi" w:eastAsiaTheme="majorEastAsia" w:hAnsiTheme="majorHAnsi" w:cstheme="majorBidi"/>
+      <w:i/>
+      <w:iCs/>
+      <w:color w:val="2F5496" w:themeColor="accent1" w:themeShade="BF"/>
+    </w:rPr>
+  </w:style>
   <w:style w:type="character" w:default="1" w:styleId="a0">
     <w:name w:val="Default Paragraph Font"/>
     <w:uiPriority w:val="1"/>
@@ -2738,6 +6518,23 @@
     <w:rPr>
       <w:color w:val="0563C1" w:themeColor="hyperlink"/>
       <w:u w:val="single"/>
+    </w:rPr>
+  </w:style>
+  <w:style w:type="character" w:customStyle="1" w:styleId="40">
+    <w:name w:val="Заголовок 4 Знак"/>
+    <w:basedOn w:val="a0"/>
+    <w:link w:val="4"/>
+    <w:uiPriority w:val="9"/>
+    <w:semiHidden/>
+    <w:rsid w:val="00D2235E"/>
+    <w:rPr>
+      <w:rFonts w:asciiTheme="majorHAnsi" w:eastAsiaTheme="majorEastAsia" w:hAnsiTheme="majorHAnsi" w:cstheme="majorBidi"/>
+      <w:i/>
+      <w:iCs/>
+      <w:color w:val="2F5496" w:themeColor="accent1" w:themeShade="BF"/>
+      <w:sz w:val="28"/>
+      <w:szCs w:val="28"/>
+      <w:lang w:eastAsia="uk-UA"/>
     </w:rPr>
   </w:style>
 </w:styles>

</xml_diff>

<commit_message>
feat: finish lab 3 kdm
</commit_message>
<xml_diff>
--- a/year1-term2/KDM/lb3/звіт.docx
+++ b/year1-term2/KDM/lb3/звіт.docx
@@ -1414,6 +1414,72 @@
         <w:spacing w:after="0" w:line="360" w:lineRule="auto"/>
         <w:jc w:val="center"/>
       </w:pPr>
+      <w:r>
+        <w:rPr>
+          <w:noProof/>
+        </w:rPr>
+        <w:lastRenderedPageBreak/>
+        <w:drawing>
+          <wp:inline distT="0" distB="0" distL="0" distR="0" wp14:anchorId="78226030" wp14:editId="51DAAAE4">
+            <wp:extent cx="5734685" cy="7146290"/>
+            <wp:effectExtent l="0" t="0" r="0" b="0"/>
+            <wp:docPr id="15" name="Рисунок 15"/>
+            <wp:cNvGraphicFramePr>
+              <a:graphicFrameLocks xmlns:a="http://schemas.openxmlformats.org/drawingml/2006/main" noChangeAspect="1"/>
+            </wp:cNvGraphicFramePr>
+            <a:graphic xmlns:a="http://schemas.openxmlformats.org/drawingml/2006/main">
+              <a:graphicData uri="http://schemas.openxmlformats.org/drawingml/2006/picture">
+                <pic:pic xmlns:pic="http://schemas.openxmlformats.org/drawingml/2006/picture">
+                  <pic:nvPicPr>
+                    <pic:cNvPr id="0" name="Picture 22"/>
+                    <pic:cNvPicPr>
+                      <a:picLocks noChangeAspect="1" noChangeArrowheads="1"/>
+                    </pic:cNvPicPr>
+                  </pic:nvPicPr>
+                  <pic:blipFill>
+                    <a:blip r:embed="rId11" cstate="print">
+                      <a:extLst>
+                        <a:ext uri="{28A0092B-C50C-407E-A947-70E740481C1C}">
+                          <a14:useLocalDpi xmlns:a14="http://schemas.microsoft.com/office/drawing/2010/main" val="0"/>
+                        </a:ext>
+                      </a:extLst>
+                    </a:blip>
+                    <a:srcRect/>
+                    <a:stretch>
+                      <a:fillRect/>
+                    </a:stretch>
+                  </pic:blipFill>
+                  <pic:spPr bwMode="auto">
+                    <a:xfrm>
+                      <a:off x="0" y="0"/>
+                      <a:ext cx="5734685" cy="7146290"/>
+                    </a:xfrm>
+                    <a:prstGeom prst="rect">
+                      <a:avLst/>
+                    </a:prstGeom>
+                    <a:noFill/>
+                    <a:ln>
+                      <a:noFill/>
+                    </a:ln>
+                  </pic:spPr>
+                </pic:pic>
+              </a:graphicData>
+            </a:graphic>
+          </wp:inline>
+        </w:drawing>
+      </w:r>
+    </w:p>
+    <w:p>
+      <w:pPr>
+        <w:spacing w:after="0" w:line="360" w:lineRule="auto"/>
+        <w:jc w:val="center"/>
+      </w:pPr>
+    </w:p>
+    <w:p>
+      <w:pPr>
+        <w:spacing w:after="0" w:line="360" w:lineRule="auto"/>
+        <w:jc w:val="center"/>
+      </w:pPr>
     </w:p>
     <w:p>
       <w:pPr>
@@ -1428,7 +1494,6 @@
       </w:pPr>
       <w:bookmarkStart w:id="3" w:name="_Toc132872426"/>
       <w:r>
-        <w:lastRenderedPageBreak/>
         <w:t>Текст завдання №</w:t>
       </w:r>
       <w:r>
@@ -1448,6 +1513,7 @@
         <w:ind w:firstLine="851"/>
       </w:pPr>
       <w:r>
+        <w:lastRenderedPageBreak/>
         <w:t>Написати програму, яка реалізує один з вивчених алгоритмів завдання 1.3: знаходження остовного дерева мінімальної ваги за алгоритмом Краскала, алгоритм Дейкстра пошуку найкоротшого ланцюга</w:t>
       </w:r>
       <w:r>
@@ -3547,7 +3613,6 @@
           <w:sz w:val="21"/>
           <w:szCs w:val="21"/>
         </w:rPr>
-        <w:lastRenderedPageBreak/>
         <w:t>        unvisited.</w:t>
       </w:r>
       <w:r>
@@ -3692,6 +3757,7 @@
           <w:sz w:val="21"/>
           <w:szCs w:val="21"/>
         </w:rPr>
+        <w:lastRenderedPageBreak/>
         <w:t xml:space="preserve">        </w:t>
       </w:r>
       <w:r>
@@ -4788,7 +4854,7 @@
                     <pic:cNvPicPr/>
                   </pic:nvPicPr>
                   <pic:blipFill>
-                    <a:blip r:embed="rId11">
+                    <a:blip r:embed="rId12">
                       <a:extLst>
                         <a:ext uri="{28A0092B-C50C-407E-A947-70E740481C1C}">
                           <a14:useLocalDpi xmlns:a14="http://schemas.microsoft.com/office/drawing/2010/main" val="0"/>

</xml_diff>

<commit_message>
🌿: Tuesday, May 9, 2023 at 9:08:17 AM Eastern European Summer Time
</commit_message>
<xml_diff>
--- a/year1-term2/KDM/lb3/звіт.docx
+++ b/year1-term2/KDM/lb3/звіт.docx
@@ -10,6 +10,13 @@
           <w:b/>
         </w:rPr>
       </w:pPr>
+      <w:r>
+        <w:rPr>
+          <w:b/>
+          <w:lang w:val="en-US"/>
+        </w:rPr>
+        <w:t>D</w:t>
+      </w:r>
       <w:r>
         <w:rPr>
           <w:b/>
@@ -994,7 +1001,15 @@
         <w:t xml:space="preserve">- </w:t>
       </w:r>
       <w:r>
-        <w:t>виділити підграф А, що складається з 3-х вершин в G1 і знайти стягнення А в G1 (G1\ A),</w:t>
+        <w:t xml:space="preserve">виділити </w:t>
+      </w:r>
+      <w:proofErr w:type="spellStart"/>
+      <w:r>
+        <w:t>підграф</w:t>
+      </w:r>
+      <w:proofErr w:type="spellEnd"/>
+      <w:r>
+        <w:t xml:space="preserve"> А, що складається з 3-х вершин в G1 і знайти стягнення А в G1 (G1\ A),</w:t>
       </w:r>
     </w:p>
     <w:p>
@@ -1018,6 +1033,9 @@
         <w:jc w:val="center"/>
       </w:pPr>
       <w:r>
+        <w:rPr>
+          <w:noProof/>
+        </w:rPr>
         <w:drawing>
           <wp:inline distT="0" distB="0" distL="0" distR="0" wp14:anchorId="6B97328E" wp14:editId="227B523F">
             <wp:extent cx="3676650" cy="3009900"/>
@@ -1133,6 +1151,9 @@
         <w:jc w:val="center"/>
       </w:pPr>
       <w:r>
+        <w:rPr>
+          <w:noProof/>
+        </w:rPr>
         <w:drawing>
           <wp:inline distT="0" distB="0" distL="0" distR="0" wp14:anchorId="462A04B9" wp14:editId="55040EB0">
             <wp:extent cx="3952875" cy="3952875"/>
@@ -1205,7 +1226,39 @@
         <w:t xml:space="preserve">1. </w:t>
       </w:r>
       <w:r>
-        <w:t>Знайти двома методами: Краскала і Прима, мінімальне остовне дерево графа. По крокам розписати вибір ребер за кожним алгоритмом. Знайти вагу остовного дерева.</w:t>
+        <w:t xml:space="preserve">Знайти двома методами: </w:t>
+      </w:r>
+      <w:proofErr w:type="spellStart"/>
+      <w:r>
+        <w:t>Краскала</w:t>
+      </w:r>
+      <w:proofErr w:type="spellEnd"/>
+      <w:r>
+        <w:t xml:space="preserve"> і Прима, мінімальне </w:t>
+      </w:r>
+      <w:proofErr w:type="spellStart"/>
+      <w:r>
+        <w:t>остовне</w:t>
+      </w:r>
+      <w:proofErr w:type="spellEnd"/>
+      <w:r>
+        <w:t xml:space="preserve"> дерево графа. По крокам розписати вибір </w:t>
+      </w:r>
+      <w:proofErr w:type="spellStart"/>
+      <w:r>
+        <w:t>ребер</w:t>
+      </w:r>
+      <w:proofErr w:type="spellEnd"/>
+      <w:r>
+        <w:t xml:space="preserve"> за кожним алгоритмом. Знайти вагу </w:t>
+      </w:r>
+      <w:proofErr w:type="spellStart"/>
+      <w:r>
+        <w:t>остовного</w:t>
+      </w:r>
+      <w:proofErr w:type="spellEnd"/>
+      <w:r>
+        <w:t xml:space="preserve"> дерева.</w:t>
       </w:r>
     </w:p>
     <w:p>
@@ -1220,7 +1273,15 @@
         <w:t xml:space="preserve">2. </w:t>
       </w:r>
       <w:r>
-        <w:t>Знайти найкоротший ланцюг між вершинами 1 та 11 методом Дейкстра. Розписати алгоритм по крокам.</w:t>
+        <w:t xml:space="preserve">Знайти найкоротший ланцюг між вершинами 1 та 11 методом </w:t>
+      </w:r>
+      <w:proofErr w:type="spellStart"/>
+      <w:r>
+        <w:t>Дейкстра</w:t>
+      </w:r>
+      <w:proofErr w:type="spellEnd"/>
+      <w:r>
+        <w:t>. Розписати алгоритм по крокам.</w:t>
       </w:r>
     </w:p>
     <w:p>
@@ -1229,6 +1290,9 @@
         <w:jc w:val="center"/>
       </w:pPr>
       <w:r>
+        <w:rPr>
+          <w:noProof/>
+        </w:rPr>
         <w:drawing>
           <wp:inline distT="0" distB="0" distL="0" distR="0" wp14:anchorId="0C7C9BFC" wp14:editId="2378C7DC">
             <wp:extent cx="4667250" cy="1847850"/>
@@ -1420,10 +1484,10 @@
         </w:rPr>
         <w:lastRenderedPageBreak/>
         <w:drawing>
-          <wp:inline distT="0" distB="0" distL="0" distR="0" wp14:anchorId="78226030" wp14:editId="51DAAAE4">
-            <wp:extent cx="5734685" cy="7146290"/>
-            <wp:effectExtent l="0" t="0" r="0" b="0"/>
-            <wp:docPr id="15" name="Рисунок 15"/>
+          <wp:inline distT="0" distB="0" distL="0" distR="0" wp14:anchorId="26A7FBEE" wp14:editId="18CB086C">
+            <wp:extent cx="5727700" cy="7325360"/>
+            <wp:effectExtent l="0" t="0" r="6350" b="8890"/>
+            <wp:docPr id="3" name="Рисунок 3"/>
             <wp:cNvGraphicFramePr>
               <a:graphicFrameLocks xmlns:a="http://schemas.openxmlformats.org/drawingml/2006/main" noChangeAspect="1"/>
             </wp:cNvGraphicFramePr>
@@ -1431,7 +1495,7 @@
               <a:graphicData uri="http://schemas.openxmlformats.org/drawingml/2006/picture">
                 <pic:pic xmlns:pic="http://schemas.openxmlformats.org/drawingml/2006/picture">
                   <pic:nvPicPr>
-                    <pic:cNvPr id="0" name="Picture 22"/>
+                    <pic:cNvPr id="0" name="Picture 2"/>
                     <pic:cNvPicPr>
                       <a:picLocks noChangeAspect="1" noChangeArrowheads="1"/>
                     </pic:cNvPicPr>
@@ -1452,7 +1516,7 @@
                   <pic:spPr bwMode="auto">
                     <a:xfrm>
                       <a:off x="0" y="0"/>
-                      <a:ext cx="5734685" cy="7146290"/>
+                      <a:ext cx="5727700" cy="7325360"/>
                     </a:xfrm>
                     <a:prstGeom prst="rect">
                       <a:avLst/>
@@ -1474,6 +1538,60 @@
         <w:spacing w:after="0" w:line="360" w:lineRule="auto"/>
         <w:jc w:val="center"/>
       </w:pPr>
+      <w:r>
+        <w:rPr>
+          <w:noProof/>
+        </w:rPr>
+        <w:lastRenderedPageBreak/>
+        <w:drawing>
+          <wp:inline distT="0" distB="0" distL="0" distR="0" wp14:anchorId="425EB8FE" wp14:editId="34F824D3">
+            <wp:extent cx="5727700" cy="7807325"/>
+            <wp:effectExtent l="0" t="0" r="6350" b="3175"/>
+            <wp:docPr id="4" name="Рисунок 4"/>
+            <wp:cNvGraphicFramePr>
+              <a:graphicFrameLocks xmlns:a="http://schemas.openxmlformats.org/drawingml/2006/main" noChangeAspect="1"/>
+            </wp:cNvGraphicFramePr>
+            <a:graphic xmlns:a="http://schemas.openxmlformats.org/drawingml/2006/main">
+              <a:graphicData uri="http://schemas.openxmlformats.org/drawingml/2006/picture">
+                <pic:pic xmlns:pic="http://schemas.openxmlformats.org/drawingml/2006/picture">
+                  <pic:nvPicPr>
+                    <pic:cNvPr id="0" name="Picture 3"/>
+                    <pic:cNvPicPr>
+                      <a:picLocks noChangeAspect="1" noChangeArrowheads="1"/>
+                    </pic:cNvPicPr>
+                  </pic:nvPicPr>
+                  <pic:blipFill>
+                    <a:blip r:embed="rId12" cstate="print">
+                      <a:extLst>
+                        <a:ext uri="{28A0092B-C50C-407E-A947-70E740481C1C}">
+                          <a14:useLocalDpi xmlns:a14="http://schemas.microsoft.com/office/drawing/2010/main" val="0"/>
+                        </a:ext>
+                      </a:extLst>
+                    </a:blip>
+                    <a:srcRect/>
+                    <a:stretch>
+                      <a:fillRect/>
+                    </a:stretch>
+                  </pic:blipFill>
+                  <pic:spPr bwMode="auto">
+                    <a:xfrm>
+                      <a:off x="0" y="0"/>
+                      <a:ext cx="5727700" cy="7807325"/>
+                    </a:xfrm>
+                    <a:prstGeom prst="rect">
+                      <a:avLst/>
+                    </a:prstGeom>
+                    <a:noFill/>
+                    <a:ln>
+                      <a:noFill/>
+                    </a:ln>
+                  </pic:spPr>
+                </pic:pic>
+              </a:graphicData>
+            </a:graphic>
+          </wp:inline>
+        </w:drawing>
+      </w:r>
     </w:p>
     <w:p>
       <w:pPr>
@@ -1494,6 +1612,7 @@
       </w:pPr>
       <w:bookmarkStart w:id="3" w:name="_Toc132872426"/>
       <w:r>
+        <w:lastRenderedPageBreak/>
         <w:t>Текст завдання №</w:t>
       </w:r>
       <w:r>
@@ -1513,8 +1632,31 @@
         <w:ind w:firstLine="851"/>
       </w:pPr>
       <w:r>
-        <w:lastRenderedPageBreak/>
-        <w:t>Написати програму, яка реалізує один з вивчених алгоритмів завдання 1.3: знаходження остовного дерева мінімальної ваги за алгоритмом Краскала, алгоритм Дейкстра пошуку найкоротшого ланцюга</w:t>
+        <w:t xml:space="preserve">Написати програму, яка реалізує один з вивчених алгоритмів завдання 1.3: знаходження </w:t>
+      </w:r>
+      <w:proofErr w:type="spellStart"/>
+      <w:r>
+        <w:t>остовного</w:t>
+      </w:r>
+      <w:proofErr w:type="spellEnd"/>
+      <w:r>
+        <w:t xml:space="preserve"> дерева мінімальної ваги за алгоритмом </w:t>
+      </w:r>
+      <w:proofErr w:type="spellStart"/>
+      <w:r>
+        <w:t>Краскала</w:t>
+      </w:r>
+      <w:proofErr w:type="spellEnd"/>
+      <w:r>
+        <w:t xml:space="preserve">, алгоритм </w:t>
+      </w:r>
+      <w:proofErr w:type="spellStart"/>
+      <w:r>
+        <w:t>Дейкстра</w:t>
+      </w:r>
+      <w:proofErr w:type="spellEnd"/>
+      <w:r>
+        <w:t xml:space="preserve"> пошуку найкоротшого ланцюга</w:t>
       </w:r>
       <w:r>
         <w:rPr>
@@ -1560,6 +1702,7 @@
           <w:szCs w:val="21"/>
         </w:rPr>
       </w:pPr>
+      <w:proofErr w:type="spellStart"/>
       <w:r>
         <w:rPr>
           <w:rFonts w:ascii="Cascadia Code" w:hAnsi="Cascadia Code" w:cs="Cascadia Code"/>
@@ -1569,14 +1712,35 @@
         </w:rPr>
         <w:t>import</w:t>
       </w:r>
-      <w:r>
-        <w:rPr>
-          <w:rFonts w:ascii="Cascadia Code" w:hAnsi="Cascadia Code" w:cs="Cascadia Code"/>
-          <w:color w:val="D5CED9"/>
-          <w:sz w:val="21"/>
-          <w:szCs w:val="21"/>
-        </w:rPr>
-        <w:t xml:space="preserve"> networkx </w:t>
+      <w:proofErr w:type="spellEnd"/>
+      <w:r>
+        <w:rPr>
+          <w:rFonts w:ascii="Cascadia Code" w:hAnsi="Cascadia Code" w:cs="Cascadia Code"/>
+          <w:color w:val="D5CED9"/>
+          <w:sz w:val="21"/>
+          <w:szCs w:val="21"/>
+        </w:rPr>
+        <w:t xml:space="preserve"> </w:t>
+      </w:r>
+      <w:proofErr w:type="spellStart"/>
+      <w:r>
+        <w:rPr>
+          <w:rFonts w:ascii="Cascadia Code" w:hAnsi="Cascadia Code" w:cs="Cascadia Code"/>
+          <w:color w:val="D5CED9"/>
+          <w:sz w:val="21"/>
+          <w:szCs w:val="21"/>
+        </w:rPr>
+        <w:t>networkx</w:t>
+      </w:r>
+      <w:proofErr w:type="spellEnd"/>
+      <w:r>
+        <w:rPr>
+          <w:rFonts w:ascii="Cascadia Code" w:hAnsi="Cascadia Code" w:cs="Cascadia Code"/>
+          <w:color w:val="D5CED9"/>
+          <w:sz w:val="21"/>
+          <w:szCs w:val="21"/>
+        </w:rPr>
+        <w:t xml:space="preserve"> </w:t>
       </w:r>
       <w:r>
         <w:rPr>
@@ -1594,8 +1758,19 @@
           <w:sz w:val="21"/>
           <w:szCs w:val="21"/>
         </w:rPr>
-        <w:t xml:space="preserve"> nx</w:t>
-      </w:r>
+        <w:t xml:space="preserve"> </w:t>
+      </w:r>
+      <w:proofErr w:type="spellStart"/>
+      <w:r>
+        <w:rPr>
+          <w:rFonts w:ascii="Cascadia Code" w:hAnsi="Cascadia Code" w:cs="Cascadia Code"/>
+          <w:color w:val="D5CED9"/>
+          <w:sz w:val="21"/>
+          <w:szCs w:val="21"/>
+        </w:rPr>
+        <w:t>nx</w:t>
+      </w:r>
+      <w:proofErr w:type="spellEnd"/>
     </w:p>
     <w:p>
       <w:pPr>
@@ -1608,14 +1783,25 @@
           <w:szCs w:val="21"/>
         </w:rPr>
       </w:pPr>
-      <w:r>
-        <w:rPr>
-          <w:rFonts w:ascii="Cascadia Code" w:hAnsi="Cascadia Code" w:cs="Cascadia Code"/>
-          <w:color w:val="D5CED9"/>
-          <w:sz w:val="21"/>
-          <w:szCs w:val="21"/>
-        </w:rPr>
-        <w:t xml:space="preserve">graph </w:t>
+      <w:proofErr w:type="spellStart"/>
+      <w:r>
+        <w:rPr>
+          <w:rFonts w:ascii="Cascadia Code" w:hAnsi="Cascadia Code" w:cs="Cascadia Code"/>
+          <w:color w:val="D5CED9"/>
+          <w:sz w:val="21"/>
+          <w:szCs w:val="21"/>
+        </w:rPr>
+        <w:t>graph</w:t>
+      </w:r>
+      <w:proofErr w:type="spellEnd"/>
+      <w:r>
+        <w:rPr>
+          <w:rFonts w:ascii="Cascadia Code" w:hAnsi="Cascadia Code" w:cs="Cascadia Code"/>
+          <w:color w:val="D5CED9"/>
+          <w:sz w:val="21"/>
+          <w:szCs w:val="21"/>
+        </w:rPr>
+        <w:t xml:space="preserve"> </w:t>
       </w:r>
       <w:r>
         <w:rPr>
@@ -1633,7 +1819,17 @@
           <w:sz w:val="21"/>
           <w:szCs w:val="21"/>
         </w:rPr>
-        <w:t xml:space="preserve"> nx.</w:t>
+        <w:t xml:space="preserve"> </w:t>
+      </w:r>
+      <w:proofErr w:type="spellStart"/>
+      <w:r>
+        <w:rPr>
+          <w:rFonts w:ascii="Cascadia Code" w:hAnsi="Cascadia Code" w:cs="Cascadia Code"/>
+          <w:color w:val="D5CED9"/>
+          <w:sz w:val="21"/>
+          <w:szCs w:val="21"/>
+        </w:rPr>
+        <w:t>nx.</w:t>
       </w:r>
       <w:r>
         <w:rPr>
@@ -1644,6 +1840,7 @@
         </w:rPr>
         <w:t>Graph</w:t>
       </w:r>
+      <w:proofErr w:type="spellEnd"/>
       <w:r>
         <w:rPr>
           <w:rFonts w:ascii="Cascadia Code" w:hAnsi="Cascadia Code" w:cs="Cascadia Code"/>
@@ -1677,14 +1874,25 @@
           <w:szCs w:val="21"/>
         </w:rPr>
       </w:pPr>
-      <w:r>
-        <w:rPr>
-          <w:rFonts w:ascii="Cascadia Code" w:hAnsi="Cascadia Code" w:cs="Cascadia Code"/>
-          <w:color w:val="D5CED9"/>
-          <w:sz w:val="21"/>
-          <w:szCs w:val="21"/>
-        </w:rPr>
-        <w:t xml:space="preserve">num_vertices </w:t>
+      <w:proofErr w:type="spellStart"/>
+      <w:r>
+        <w:rPr>
+          <w:rFonts w:ascii="Cascadia Code" w:hAnsi="Cascadia Code" w:cs="Cascadia Code"/>
+          <w:color w:val="D5CED9"/>
+          <w:sz w:val="21"/>
+          <w:szCs w:val="21"/>
+        </w:rPr>
+        <w:t>num_vertices</w:t>
+      </w:r>
+      <w:proofErr w:type="spellEnd"/>
+      <w:r>
+        <w:rPr>
+          <w:rFonts w:ascii="Cascadia Code" w:hAnsi="Cascadia Code" w:cs="Cascadia Code"/>
+          <w:color w:val="D5CED9"/>
+          <w:sz w:val="21"/>
+          <w:szCs w:val="21"/>
+        </w:rPr>
+        <w:t xml:space="preserve"> </w:t>
       </w:r>
       <w:r>
         <w:rPr>
@@ -1702,8 +1910,29 @@
           <w:sz w:val="21"/>
           <w:szCs w:val="21"/>
         </w:rPr>
-        <w:t xml:space="preserve"> int(</w:t>
-      </w:r>
+        <w:t xml:space="preserve"> </w:t>
+      </w:r>
+      <w:proofErr w:type="spellStart"/>
+      <w:r>
+        <w:rPr>
+          <w:rFonts w:ascii="Cascadia Code" w:hAnsi="Cascadia Code" w:cs="Cascadia Code"/>
+          <w:color w:val="D5CED9"/>
+          <w:sz w:val="21"/>
+          <w:szCs w:val="21"/>
+        </w:rPr>
+        <w:t>int</w:t>
+      </w:r>
+      <w:proofErr w:type="spellEnd"/>
+      <w:r>
+        <w:rPr>
+          <w:rFonts w:ascii="Cascadia Code" w:hAnsi="Cascadia Code" w:cs="Cascadia Code"/>
+          <w:color w:val="D5CED9"/>
+          <w:sz w:val="21"/>
+          <w:szCs w:val="21"/>
+        </w:rPr>
+        <w:t>(</w:t>
+      </w:r>
+      <w:proofErr w:type="spellStart"/>
       <w:r>
         <w:rPr>
           <w:rFonts w:ascii="Cascadia Code" w:hAnsi="Cascadia Code" w:cs="Cascadia Code"/>
@@ -1713,6 +1942,7 @@
         </w:rPr>
         <w:t>input</w:t>
       </w:r>
+      <w:proofErr w:type="spellEnd"/>
       <w:r>
         <w:rPr>
           <w:rFonts w:ascii="Cascadia Code" w:hAnsi="Cascadia Code" w:cs="Cascadia Code"/>
@@ -1738,7 +1968,17 @@
           <w:sz w:val="21"/>
           <w:szCs w:val="21"/>
         </w:rPr>
-        <w:t>\n</w:t>
+        <w:t>\</w:t>
+      </w:r>
+      <w:proofErr w:type="spellStart"/>
+      <w:r>
+        <w:rPr>
+          <w:rFonts w:ascii="Cascadia Code" w:hAnsi="Cascadia Code" w:cs="Cascadia Code"/>
+          <w:color w:val="EE5D43"/>
+          <w:sz w:val="21"/>
+          <w:szCs w:val="21"/>
+        </w:rPr>
+        <w:t>n</w:t>
       </w:r>
       <w:r>
         <w:rPr>
@@ -1747,7 +1987,17 @@
           <w:sz w:val="21"/>
           <w:szCs w:val="21"/>
         </w:rPr>
-        <w:t>Введіть кількість вершин: "</w:t>
+        <w:t>Введіть</w:t>
+      </w:r>
+      <w:proofErr w:type="spellEnd"/>
+      <w:r>
+        <w:rPr>
+          <w:rFonts w:ascii="Cascadia Code" w:hAnsi="Cascadia Code" w:cs="Cascadia Code"/>
+          <w:color w:val="96E072"/>
+          <w:sz w:val="21"/>
+          <w:szCs w:val="21"/>
+        </w:rPr>
+        <w:t xml:space="preserve"> кількість вершин: "</w:t>
       </w:r>
       <w:r>
         <w:rPr>
@@ -1770,6 +2020,7 @@
           <w:szCs w:val="21"/>
         </w:rPr>
       </w:pPr>
+      <w:proofErr w:type="spellStart"/>
       <w:r>
         <w:rPr>
           <w:rFonts w:ascii="Cascadia Code" w:hAnsi="Cascadia Code" w:cs="Cascadia Code"/>
@@ -1779,6 +2030,7 @@
         </w:rPr>
         <w:t>print</w:t>
       </w:r>
+      <w:proofErr w:type="spellEnd"/>
       <w:r>
         <w:rPr>
           <w:rFonts w:ascii="Cascadia Code" w:hAnsi="Cascadia Code" w:cs="Cascadia Code"/>
@@ -1848,6 +2100,7 @@
         </w:rPr>
         <w:t xml:space="preserve"> </w:t>
       </w:r>
+      <w:proofErr w:type="spellStart"/>
       <w:r>
         <w:rPr>
           <w:rFonts w:ascii="Cascadia Code" w:hAnsi="Cascadia Code" w:cs="Cascadia Code"/>
@@ -1857,6 +2110,7 @@
         </w:rPr>
         <w:t>range</w:t>
       </w:r>
+      <w:proofErr w:type="spellEnd"/>
       <w:r>
         <w:rPr>
           <w:rFonts w:ascii="Cascadia Code" w:hAnsi="Cascadia Code" w:cs="Cascadia Code"/>
@@ -1968,6 +2222,7 @@
         </w:rPr>
         <w:t xml:space="preserve"> </w:t>
       </w:r>
+      <w:proofErr w:type="spellStart"/>
       <w:r>
         <w:rPr>
           <w:rFonts w:ascii="Cascadia Code" w:hAnsi="Cascadia Code" w:cs="Cascadia Code"/>
@@ -1977,6 +2232,7 @@
         </w:rPr>
         <w:t>range</w:t>
       </w:r>
+      <w:proofErr w:type="spellEnd"/>
       <w:r>
         <w:rPr>
           <w:rFonts w:ascii="Cascadia Code" w:hAnsi="Cascadia Code" w:cs="Cascadia Code"/>
@@ -2116,7 +2372,27 @@
           <w:sz w:val="21"/>
           <w:szCs w:val="21"/>
         </w:rPr>
-        <w:t xml:space="preserve">            weight </w:t>
+        <w:t xml:space="preserve">            </w:t>
+      </w:r>
+      <w:proofErr w:type="spellStart"/>
+      <w:r>
+        <w:rPr>
+          <w:rFonts w:ascii="Cascadia Code" w:hAnsi="Cascadia Code" w:cs="Cascadia Code"/>
+          <w:color w:val="D5CED9"/>
+          <w:sz w:val="21"/>
+          <w:szCs w:val="21"/>
+        </w:rPr>
+        <w:t>weight</w:t>
+      </w:r>
+      <w:proofErr w:type="spellEnd"/>
+      <w:r>
+        <w:rPr>
+          <w:rFonts w:ascii="Cascadia Code" w:hAnsi="Cascadia Code" w:cs="Cascadia Code"/>
+          <w:color w:val="D5CED9"/>
+          <w:sz w:val="21"/>
+          <w:szCs w:val="21"/>
+        </w:rPr>
+        <w:t xml:space="preserve"> </w:t>
       </w:r>
       <w:r>
         <w:rPr>
@@ -2134,7 +2410,27 @@
           <w:sz w:val="21"/>
           <w:szCs w:val="21"/>
         </w:rPr>
-        <w:t xml:space="preserve"> int(</w:t>
+        <w:t xml:space="preserve"> </w:t>
+      </w:r>
+      <w:proofErr w:type="spellStart"/>
+      <w:r>
+        <w:rPr>
+          <w:rFonts w:ascii="Cascadia Code" w:hAnsi="Cascadia Code" w:cs="Cascadia Code"/>
+          <w:color w:val="D5CED9"/>
+          <w:sz w:val="21"/>
+          <w:szCs w:val="21"/>
+        </w:rPr>
+        <w:t>int</w:t>
+      </w:r>
+      <w:proofErr w:type="spellEnd"/>
+      <w:r>
+        <w:rPr>
+          <w:rFonts w:ascii="Cascadia Code" w:hAnsi="Cascadia Code" w:cs="Cascadia Code"/>
+          <w:color w:val="D5CED9"/>
+          <w:sz w:val="21"/>
+          <w:szCs w:val="21"/>
+        </w:rPr>
+        <w:t>(</w:t>
       </w:r>
     </w:p>
     <w:p>
@@ -2157,6 +2453,7 @@
         </w:rPr>
         <w:t xml:space="preserve">                </w:t>
       </w:r>
+      <w:proofErr w:type="spellStart"/>
       <w:r>
         <w:rPr>
           <w:rFonts w:ascii="Cascadia Code" w:hAnsi="Cascadia Code" w:cs="Cascadia Code"/>
@@ -2166,6 +2463,7 @@
         </w:rPr>
         <w:t>input</w:t>
       </w:r>
+      <w:proofErr w:type="spellEnd"/>
       <w:r>
         <w:rPr>
           <w:rFonts w:ascii="Cascadia Code" w:hAnsi="Cascadia Code" w:cs="Cascadia Code"/>
@@ -2175,6 +2473,7 @@
         </w:rPr>
         <w:t>(</w:t>
       </w:r>
+      <w:proofErr w:type="spellStart"/>
       <w:r>
         <w:rPr>
           <w:rFonts w:ascii="Cascadia Code" w:hAnsi="Cascadia Code" w:cs="Cascadia Code"/>
@@ -2191,7 +2490,17 @@
           <w:sz w:val="21"/>
           <w:szCs w:val="21"/>
         </w:rPr>
-        <w:t xml:space="preserve">"Введіть вагу між вершиною </w:t>
+        <w:t>"Введіть</w:t>
+      </w:r>
+      <w:proofErr w:type="spellEnd"/>
+      <w:r>
+        <w:rPr>
+          <w:rFonts w:ascii="Cascadia Code" w:hAnsi="Cascadia Code" w:cs="Cascadia Code"/>
+          <w:color w:val="96E072"/>
+          <w:sz w:val="21"/>
+          <w:szCs w:val="21"/>
+        </w:rPr>
+        <w:t xml:space="preserve"> вагу між вершиною </w:t>
       </w:r>
       <w:r>
         <w:rPr>
@@ -2311,7 +2620,27 @@
           <w:sz w:val="21"/>
           <w:szCs w:val="21"/>
         </w:rPr>
-        <w:t xml:space="preserve"> weight </w:t>
+        <w:t xml:space="preserve"> </w:t>
+      </w:r>
+      <w:proofErr w:type="spellStart"/>
+      <w:r>
+        <w:rPr>
+          <w:rFonts w:ascii="Cascadia Code" w:hAnsi="Cascadia Code" w:cs="Cascadia Code"/>
+          <w:color w:val="D5CED9"/>
+          <w:sz w:val="21"/>
+          <w:szCs w:val="21"/>
+        </w:rPr>
+        <w:t>weight</w:t>
+      </w:r>
+      <w:proofErr w:type="spellEnd"/>
+      <w:r>
+        <w:rPr>
+          <w:rFonts w:ascii="Cascadia Code" w:hAnsi="Cascadia Code" w:cs="Cascadia Code"/>
+          <w:color w:val="D5CED9"/>
+          <w:sz w:val="21"/>
+          <w:szCs w:val="21"/>
+        </w:rPr>
+        <w:t xml:space="preserve"> </w:t>
       </w:r>
       <w:r>
         <w:rPr>
@@ -2368,7 +2697,17 @@
           <w:sz w:val="21"/>
           <w:szCs w:val="21"/>
         </w:rPr>
-        <w:t>                graph.</w:t>
+        <w:t xml:space="preserve">                </w:t>
+      </w:r>
+      <w:proofErr w:type="spellStart"/>
+      <w:r>
+        <w:rPr>
+          <w:rFonts w:ascii="Cascadia Code" w:hAnsi="Cascadia Code" w:cs="Cascadia Code"/>
+          <w:color w:val="D5CED9"/>
+          <w:sz w:val="21"/>
+          <w:szCs w:val="21"/>
+        </w:rPr>
+        <w:t>graph.</w:t>
       </w:r>
       <w:r>
         <w:rPr>
@@ -2379,6 +2718,7 @@
         </w:rPr>
         <w:t>add_edge</w:t>
       </w:r>
+      <w:proofErr w:type="spellEnd"/>
       <w:r>
         <w:rPr>
           <w:rFonts w:ascii="Cascadia Code" w:hAnsi="Cascadia Code" w:cs="Cascadia Code"/>
@@ -2388,6 +2728,7 @@
         </w:rPr>
         <w:t xml:space="preserve">(i, j, </w:t>
       </w:r>
+      <w:proofErr w:type="spellStart"/>
       <w:r>
         <w:rPr>
           <w:rFonts w:ascii="Cascadia Code" w:hAnsi="Cascadia Code" w:cs="Cascadia Code"/>
@@ -2397,6 +2738,7 @@
         </w:rPr>
         <w:t>weight</w:t>
       </w:r>
+      <w:proofErr w:type="spellEnd"/>
       <w:r>
         <w:rPr>
           <w:rFonts w:ascii="Cascadia Code" w:hAnsi="Cascadia Code" w:cs="Cascadia Code"/>
@@ -2406,14 +2748,25 @@
         </w:rPr>
         <w:t>=</w:t>
       </w:r>
-      <w:r>
-        <w:rPr>
-          <w:rFonts w:ascii="Cascadia Code" w:hAnsi="Cascadia Code" w:cs="Cascadia Code"/>
-          <w:color w:val="D5CED9"/>
-          <w:sz w:val="21"/>
-          <w:szCs w:val="21"/>
-        </w:rPr>
-        <w:t>weight)</w:t>
+      <w:proofErr w:type="spellStart"/>
+      <w:r>
+        <w:rPr>
+          <w:rFonts w:ascii="Cascadia Code" w:hAnsi="Cascadia Code" w:cs="Cascadia Code"/>
+          <w:color w:val="D5CED9"/>
+          <w:sz w:val="21"/>
+          <w:szCs w:val="21"/>
+        </w:rPr>
+        <w:t>weight</w:t>
+      </w:r>
+      <w:proofErr w:type="spellEnd"/>
+      <w:r>
+        <w:rPr>
+          <w:rFonts w:ascii="Cascadia Code" w:hAnsi="Cascadia Code" w:cs="Cascadia Code"/>
+          <w:color w:val="D5CED9"/>
+          <w:sz w:val="21"/>
+          <w:szCs w:val="21"/>
+        </w:rPr>
+        <w:t>)</w:t>
       </w:r>
     </w:p>
     <w:p>
@@ -2464,7 +2817,17 @@
           <w:sz w:val="21"/>
           <w:szCs w:val="21"/>
         </w:rPr>
-        <w:t xml:space="preserve"> nx.</w:t>
+        <w:t xml:space="preserve"> </w:t>
+      </w:r>
+      <w:proofErr w:type="spellStart"/>
+      <w:r>
+        <w:rPr>
+          <w:rFonts w:ascii="Cascadia Code" w:hAnsi="Cascadia Code" w:cs="Cascadia Code"/>
+          <w:color w:val="D5CED9"/>
+          <w:sz w:val="21"/>
+          <w:szCs w:val="21"/>
+        </w:rPr>
+        <w:t>nx.</w:t>
       </w:r>
       <w:r>
         <w:rPr>
@@ -2475,14 +2838,35 @@
         </w:rPr>
         <w:t>minimum_spanning_tree</w:t>
       </w:r>
-      <w:r>
-        <w:rPr>
-          <w:rFonts w:ascii="Cascadia Code" w:hAnsi="Cascadia Code" w:cs="Cascadia Code"/>
-          <w:color w:val="D5CED9"/>
-          <w:sz w:val="21"/>
-          <w:szCs w:val="21"/>
-        </w:rPr>
-        <w:t>(graph)</w:t>
+      <w:proofErr w:type="spellEnd"/>
+      <w:r>
+        <w:rPr>
+          <w:rFonts w:ascii="Cascadia Code" w:hAnsi="Cascadia Code" w:cs="Cascadia Code"/>
+          <w:color w:val="D5CED9"/>
+          <w:sz w:val="21"/>
+          <w:szCs w:val="21"/>
+        </w:rPr>
+        <w:t>(</w:t>
+      </w:r>
+      <w:proofErr w:type="spellStart"/>
+      <w:r>
+        <w:rPr>
+          <w:rFonts w:ascii="Cascadia Code" w:hAnsi="Cascadia Code" w:cs="Cascadia Code"/>
+          <w:color w:val="D5CED9"/>
+          <w:sz w:val="21"/>
+          <w:szCs w:val="21"/>
+        </w:rPr>
+        <w:t>graph</w:t>
+      </w:r>
+      <w:proofErr w:type="spellEnd"/>
+      <w:r>
+        <w:rPr>
+          <w:rFonts w:ascii="Cascadia Code" w:hAnsi="Cascadia Code" w:cs="Cascadia Code"/>
+          <w:color w:val="D5CED9"/>
+          <w:sz w:val="21"/>
+          <w:szCs w:val="21"/>
+        </w:rPr>
+        <w:t>)</w:t>
       </w:r>
     </w:p>
     <w:p>
@@ -2496,6 +2880,7 @@
           <w:szCs w:val="21"/>
         </w:rPr>
       </w:pPr>
+      <w:proofErr w:type="spellStart"/>
       <w:r>
         <w:rPr>
           <w:rFonts w:ascii="Cascadia Code" w:hAnsi="Cascadia Code" w:cs="Cascadia Code"/>
@@ -2505,6 +2890,7 @@
         </w:rPr>
         <w:t>print</w:t>
       </w:r>
+      <w:proofErr w:type="spellEnd"/>
       <w:r>
         <w:rPr>
           <w:rFonts w:ascii="Cascadia Code" w:hAnsi="Cascadia Code" w:cs="Cascadia Code"/>
@@ -2539,7 +2925,17 @@
           <w:sz w:val="21"/>
           <w:szCs w:val="21"/>
         </w:rPr>
-        <w:t>\n</w:t>
+        <w:t>\</w:t>
+      </w:r>
+      <w:proofErr w:type="spellStart"/>
+      <w:r>
+        <w:rPr>
+          <w:rFonts w:ascii="Cascadia Code" w:hAnsi="Cascadia Code" w:cs="Cascadia Code"/>
+          <w:color w:val="EE5D43"/>
+          <w:sz w:val="21"/>
+          <w:szCs w:val="21"/>
+        </w:rPr>
+        <w:t>n</w:t>
       </w:r>
       <w:r>
         <w:rPr>
@@ -2548,7 +2944,37 @@
           <w:sz w:val="21"/>
           <w:szCs w:val="21"/>
         </w:rPr>
-        <w:t>Мінімальне остовне дерево:"</w:t>
+        <w:t>Мінімальне</w:t>
+      </w:r>
+      <w:proofErr w:type="spellEnd"/>
+      <w:r>
+        <w:rPr>
+          <w:rFonts w:ascii="Cascadia Code" w:hAnsi="Cascadia Code" w:cs="Cascadia Code"/>
+          <w:color w:val="96E072"/>
+          <w:sz w:val="21"/>
+          <w:szCs w:val="21"/>
+        </w:rPr>
+        <w:t xml:space="preserve"> </w:t>
+      </w:r>
+      <w:proofErr w:type="spellStart"/>
+      <w:r>
+        <w:rPr>
+          <w:rFonts w:ascii="Cascadia Code" w:hAnsi="Cascadia Code" w:cs="Cascadia Code"/>
+          <w:color w:val="96E072"/>
+          <w:sz w:val="21"/>
+          <w:szCs w:val="21"/>
+        </w:rPr>
+        <w:t>остовне</w:t>
+      </w:r>
+      <w:proofErr w:type="spellEnd"/>
+      <w:r>
+        <w:rPr>
+          <w:rFonts w:ascii="Cascadia Code" w:hAnsi="Cascadia Code" w:cs="Cascadia Code"/>
+          <w:color w:val="96E072"/>
+          <w:sz w:val="21"/>
+          <w:szCs w:val="21"/>
+        </w:rPr>
+        <w:t xml:space="preserve"> дерево:"</w:t>
       </w:r>
       <w:r>
         <w:rPr>
@@ -2583,14 +3009,25 @@
           <w:szCs w:val="21"/>
         </w:rPr>
       </w:pPr>
-      <w:r>
-        <w:rPr>
-          <w:rFonts w:ascii="Cascadia Code" w:hAnsi="Cascadia Code" w:cs="Cascadia Code"/>
-          <w:color w:val="D5CED9"/>
-          <w:sz w:val="21"/>
-          <w:szCs w:val="21"/>
-        </w:rPr>
-        <w:t xml:space="preserve">total_weight </w:t>
+      <w:proofErr w:type="spellStart"/>
+      <w:r>
+        <w:rPr>
+          <w:rFonts w:ascii="Cascadia Code" w:hAnsi="Cascadia Code" w:cs="Cascadia Code"/>
+          <w:color w:val="D5CED9"/>
+          <w:sz w:val="21"/>
+          <w:szCs w:val="21"/>
+        </w:rPr>
+        <w:t>total_weight</w:t>
+      </w:r>
+      <w:proofErr w:type="spellEnd"/>
+      <w:r>
+        <w:rPr>
+          <w:rFonts w:ascii="Cascadia Code" w:hAnsi="Cascadia Code" w:cs="Cascadia Code"/>
+          <w:color w:val="D5CED9"/>
+          <w:sz w:val="21"/>
+          <w:szCs w:val="21"/>
+        </w:rPr>
+        <w:t xml:space="preserve"> </w:t>
       </w:r>
       <w:r>
         <w:rPr>
@@ -2665,7 +3102,17 @@
           <w:sz w:val="21"/>
           <w:szCs w:val="21"/>
         </w:rPr>
-        <w:t xml:space="preserve"> T.</w:t>
+        <w:t xml:space="preserve"> </w:t>
+      </w:r>
+      <w:proofErr w:type="spellStart"/>
+      <w:r>
+        <w:rPr>
+          <w:rFonts w:ascii="Cascadia Code" w:hAnsi="Cascadia Code" w:cs="Cascadia Code"/>
+          <w:color w:val="D5CED9"/>
+          <w:sz w:val="21"/>
+          <w:szCs w:val="21"/>
+        </w:rPr>
+        <w:t>T.</w:t>
       </w:r>
       <w:r>
         <w:rPr>
@@ -2676,6 +3123,7 @@
         </w:rPr>
         <w:t>edges</w:t>
       </w:r>
+      <w:proofErr w:type="spellEnd"/>
       <w:r>
         <w:rPr>
           <w:rFonts w:ascii="Cascadia Code" w:hAnsi="Cascadia Code" w:cs="Cascadia Code"/>
@@ -2701,8 +3149,19 @@
           <w:sz w:val="21"/>
           <w:szCs w:val="21"/>
         </w:rPr>
-        <w:t>=True</w:t>
-      </w:r>
+        <w:t>=</w:t>
+      </w:r>
+      <w:proofErr w:type="spellStart"/>
+      <w:r>
+        <w:rPr>
+          <w:rFonts w:ascii="Cascadia Code" w:hAnsi="Cascadia Code" w:cs="Cascadia Code"/>
+          <w:color w:val="EE5D43"/>
+          <w:sz w:val="21"/>
+          <w:szCs w:val="21"/>
+        </w:rPr>
+        <w:t>True</w:t>
+      </w:r>
+      <w:proofErr w:type="spellEnd"/>
       <w:r>
         <w:rPr>
           <w:rFonts w:ascii="Cascadia Code" w:hAnsi="Cascadia Code" w:cs="Cascadia Code"/>
@@ -2731,7 +3190,27 @@
           <w:sz w:val="21"/>
           <w:szCs w:val="21"/>
         </w:rPr>
-        <w:t xml:space="preserve">    weight </w:t>
+        <w:t xml:space="preserve">    </w:t>
+      </w:r>
+      <w:proofErr w:type="spellStart"/>
+      <w:r>
+        <w:rPr>
+          <w:rFonts w:ascii="Cascadia Code" w:hAnsi="Cascadia Code" w:cs="Cascadia Code"/>
+          <w:color w:val="D5CED9"/>
+          <w:sz w:val="21"/>
+          <w:szCs w:val="21"/>
+        </w:rPr>
+        <w:t>weight</w:t>
+      </w:r>
+      <w:proofErr w:type="spellEnd"/>
+      <w:r>
+        <w:rPr>
+          <w:rFonts w:ascii="Cascadia Code" w:hAnsi="Cascadia Code" w:cs="Cascadia Code"/>
+          <w:color w:val="D5CED9"/>
+          <w:sz w:val="21"/>
+          <w:szCs w:val="21"/>
+        </w:rPr>
+        <w:t xml:space="preserve"> </w:t>
       </w:r>
       <w:r>
         <w:rPr>
@@ -2758,7 +3237,27 @@
           <w:sz w:val="21"/>
           <w:szCs w:val="21"/>
         </w:rPr>
-        <w:t>'weight'</w:t>
+        <w:t>'</w:t>
+      </w:r>
+      <w:proofErr w:type="spellStart"/>
+      <w:r>
+        <w:rPr>
+          <w:rFonts w:ascii="Cascadia Code" w:hAnsi="Cascadia Code" w:cs="Cascadia Code"/>
+          <w:color w:val="96E072"/>
+          <w:sz w:val="21"/>
+          <w:szCs w:val="21"/>
+        </w:rPr>
+        <w:t>weight</w:t>
+      </w:r>
+      <w:proofErr w:type="spellEnd"/>
+      <w:r>
+        <w:rPr>
+          <w:rFonts w:ascii="Cascadia Code" w:hAnsi="Cascadia Code" w:cs="Cascadia Code"/>
+          <w:color w:val="96E072"/>
+          <w:sz w:val="21"/>
+          <w:szCs w:val="21"/>
+        </w:rPr>
+        <w:t>'</w:t>
       </w:r>
       <w:r>
         <w:rPr>
@@ -2790,6 +3289,7 @@
         </w:rPr>
         <w:t xml:space="preserve">    </w:t>
       </w:r>
+      <w:proofErr w:type="spellStart"/>
       <w:r>
         <w:rPr>
           <w:rFonts w:ascii="Cascadia Code" w:hAnsi="Cascadia Code" w:cs="Cascadia Code"/>
@@ -2799,6 +3299,7 @@
         </w:rPr>
         <w:t>print</w:t>
       </w:r>
+      <w:proofErr w:type="spellEnd"/>
       <w:r>
         <w:rPr>
           <w:rFonts w:ascii="Cascadia Code" w:hAnsi="Cascadia Code" w:cs="Cascadia Code"/>
@@ -2907,6 +3408,7 @@
         </w:rPr>
         <w:t>{</w:t>
       </w:r>
+      <w:proofErr w:type="spellStart"/>
       <w:r>
         <w:rPr>
           <w:rFonts w:ascii="Cascadia Code" w:hAnsi="Cascadia Code" w:cs="Cascadia Code"/>
@@ -2916,6 +3418,7 @@
         </w:rPr>
         <w:t>weight</w:t>
       </w:r>
+      <w:proofErr w:type="spellEnd"/>
       <w:r>
         <w:rPr>
           <w:rFonts w:ascii="Cascadia Code" w:hAnsi="Cascadia Code" w:cs="Cascadia Code"/>
@@ -2962,7 +3465,27 @@
           <w:sz w:val="21"/>
           <w:szCs w:val="21"/>
         </w:rPr>
-        <w:t xml:space="preserve">    total_weight </w:t>
+        <w:t xml:space="preserve">    </w:t>
+      </w:r>
+      <w:proofErr w:type="spellStart"/>
+      <w:r>
+        <w:rPr>
+          <w:rFonts w:ascii="Cascadia Code" w:hAnsi="Cascadia Code" w:cs="Cascadia Code"/>
+          <w:color w:val="D5CED9"/>
+          <w:sz w:val="21"/>
+          <w:szCs w:val="21"/>
+        </w:rPr>
+        <w:t>total_weight</w:t>
+      </w:r>
+      <w:proofErr w:type="spellEnd"/>
+      <w:r>
+        <w:rPr>
+          <w:rFonts w:ascii="Cascadia Code" w:hAnsi="Cascadia Code" w:cs="Cascadia Code"/>
+          <w:color w:val="D5CED9"/>
+          <w:sz w:val="21"/>
+          <w:szCs w:val="21"/>
+        </w:rPr>
+        <w:t xml:space="preserve"> </w:t>
       </w:r>
       <w:r>
         <w:rPr>
@@ -2980,8 +3503,19 @@
           <w:sz w:val="21"/>
           <w:szCs w:val="21"/>
         </w:rPr>
-        <w:t xml:space="preserve"> weight</w:t>
-      </w:r>
+        <w:t xml:space="preserve"> </w:t>
+      </w:r>
+      <w:proofErr w:type="spellStart"/>
+      <w:r>
+        <w:rPr>
+          <w:rFonts w:ascii="Cascadia Code" w:hAnsi="Cascadia Code" w:cs="Cascadia Code"/>
+          <w:color w:val="D5CED9"/>
+          <w:sz w:val="21"/>
+          <w:szCs w:val="21"/>
+        </w:rPr>
+        <w:t>weight</w:t>
+      </w:r>
+      <w:proofErr w:type="spellEnd"/>
     </w:p>
     <w:p>
       <w:pPr>
@@ -2994,6 +3528,7 @@
           <w:szCs w:val="21"/>
         </w:rPr>
       </w:pPr>
+      <w:proofErr w:type="spellStart"/>
       <w:r>
         <w:rPr>
           <w:rFonts w:ascii="Cascadia Code" w:hAnsi="Cascadia Code" w:cs="Cascadia Code"/>
@@ -3003,6 +3538,7 @@
         </w:rPr>
         <w:t>print</w:t>
       </w:r>
+      <w:proofErr w:type="spellEnd"/>
       <w:r>
         <w:rPr>
           <w:rFonts w:ascii="Cascadia Code" w:hAnsi="Cascadia Code" w:cs="Cascadia Code"/>
@@ -3012,6 +3548,7 @@
         </w:rPr>
         <w:t>(</w:t>
       </w:r>
+      <w:proofErr w:type="spellStart"/>
       <w:r>
         <w:rPr>
           <w:rFonts w:ascii="Cascadia Code" w:hAnsi="Cascadia Code" w:cs="Cascadia Code"/>
@@ -3028,7 +3565,17 @@
           <w:sz w:val="21"/>
           <w:szCs w:val="21"/>
         </w:rPr>
-        <w:t xml:space="preserve">"Вага дерева = </w:t>
+        <w:t>"Вага</w:t>
+      </w:r>
+      <w:proofErr w:type="spellEnd"/>
+      <w:r>
+        <w:rPr>
+          <w:rFonts w:ascii="Cascadia Code" w:hAnsi="Cascadia Code" w:cs="Cascadia Code"/>
+          <w:color w:val="96E072"/>
+          <w:sz w:val="21"/>
+          <w:szCs w:val="21"/>
+        </w:rPr>
+        <w:t xml:space="preserve"> дерева = </w:t>
       </w:r>
       <w:r>
         <w:rPr>
@@ -3039,6 +3586,7 @@
         </w:rPr>
         <w:t>{</w:t>
       </w:r>
+      <w:proofErr w:type="spellStart"/>
       <w:r>
         <w:rPr>
           <w:rFonts w:ascii="Cascadia Code" w:hAnsi="Cascadia Code" w:cs="Cascadia Code"/>
@@ -3048,6 +3596,7 @@
         </w:rPr>
         <w:t>total_weight</w:t>
       </w:r>
+      <w:proofErr w:type="spellEnd"/>
       <w:r>
         <w:rPr>
           <w:rFonts w:ascii="Cascadia Code" w:hAnsi="Cascadia Code" w:cs="Cascadia Code"/>
@@ -3099,6 +3648,7 @@
           <w:szCs w:val="21"/>
         </w:rPr>
       </w:pPr>
+      <w:proofErr w:type="spellStart"/>
       <w:r>
         <w:rPr>
           <w:rFonts w:ascii="Cascadia Code" w:hAnsi="Cascadia Code" w:cs="Cascadia Code"/>
@@ -3108,6 +3658,7 @@
         </w:rPr>
         <w:t>def</w:t>
       </w:r>
+      <w:proofErr w:type="spellEnd"/>
       <w:r>
         <w:rPr>
           <w:rFonts w:ascii="Cascadia Code" w:hAnsi="Cascadia Code" w:cs="Cascadia Code"/>
@@ -3117,6 +3668,7 @@
         </w:rPr>
         <w:t xml:space="preserve"> </w:t>
       </w:r>
+      <w:proofErr w:type="spellStart"/>
       <w:r>
         <w:rPr>
           <w:rFonts w:ascii="Cascadia Code" w:hAnsi="Cascadia Code" w:cs="Cascadia Code"/>
@@ -3126,6 +3678,7 @@
         </w:rPr>
         <w:t>dijkstra</w:t>
       </w:r>
+      <w:proofErr w:type="spellEnd"/>
       <w:r>
         <w:rPr>
           <w:rFonts w:ascii="Cascadia Code" w:hAnsi="Cascadia Code" w:cs="Cascadia Code"/>
@@ -3135,6 +3688,7 @@
         </w:rPr>
         <w:t>(</w:t>
       </w:r>
+      <w:proofErr w:type="spellStart"/>
       <w:r>
         <w:rPr>
           <w:rFonts w:ascii="Cascadia Code" w:hAnsi="Cascadia Code" w:cs="Cascadia Code"/>
@@ -3144,6 +3698,7 @@
         </w:rPr>
         <w:t>graph</w:t>
       </w:r>
+      <w:proofErr w:type="spellEnd"/>
       <w:r>
         <w:rPr>
           <w:rFonts w:ascii="Cascadia Code" w:hAnsi="Cascadia Code" w:cs="Cascadia Code"/>
@@ -3171,6 +3726,7 @@
         </w:rPr>
         <w:t xml:space="preserve">, </w:t>
       </w:r>
+      <w:proofErr w:type="spellStart"/>
       <w:r>
         <w:rPr>
           <w:rFonts w:ascii="Cascadia Code" w:hAnsi="Cascadia Code" w:cs="Cascadia Code"/>
@@ -3180,6 +3736,7 @@
         </w:rPr>
         <w:t>end</w:t>
       </w:r>
+      <w:proofErr w:type="spellEnd"/>
       <w:r>
         <w:rPr>
           <w:rFonts w:ascii="Cascadia Code" w:hAnsi="Cascadia Code" w:cs="Cascadia Code"/>
@@ -3208,7 +3765,27 @@
           <w:sz w:val="21"/>
           <w:szCs w:val="21"/>
         </w:rPr>
-        <w:t xml:space="preserve">    dist </w:t>
+        <w:t xml:space="preserve">    </w:t>
+      </w:r>
+      <w:proofErr w:type="spellStart"/>
+      <w:r>
+        <w:rPr>
+          <w:rFonts w:ascii="Cascadia Code" w:hAnsi="Cascadia Code" w:cs="Cascadia Code"/>
+          <w:color w:val="D5CED9"/>
+          <w:sz w:val="21"/>
+          <w:szCs w:val="21"/>
+        </w:rPr>
+        <w:t>dist</w:t>
+      </w:r>
+      <w:proofErr w:type="spellEnd"/>
+      <w:r>
+        <w:rPr>
+          <w:rFonts w:ascii="Cascadia Code" w:hAnsi="Cascadia Code" w:cs="Cascadia Code"/>
+          <w:color w:val="D5CED9"/>
+          <w:sz w:val="21"/>
+          <w:szCs w:val="21"/>
+        </w:rPr>
+        <w:t xml:space="preserve"> </w:t>
       </w:r>
       <w:r>
         <w:rPr>
@@ -3226,7 +3803,27 @@
           <w:sz w:val="21"/>
           <w:szCs w:val="21"/>
         </w:rPr>
-        <w:t xml:space="preserve"> {v: float(</w:t>
+        <w:t xml:space="preserve"> {v: </w:t>
+      </w:r>
+      <w:proofErr w:type="spellStart"/>
+      <w:r>
+        <w:rPr>
+          <w:rFonts w:ascii="Cascadia Code" w:hAnsi="Cascadia Code" w:cs="Cascadia Code"/>
+          <w:color w:val="D5CED9"/>
+          <w:sz w:val="21"/>
+          <w:szCs w:val="21"/>
+        </w:rPr>
+        <w:t>float</w:t>
+      </w:r>
+      <w:proofErr w:type="spellEnd"/>
+      <w:r>
+        <w:rPr>
+          <w:rFonts w:ascii="Cascadia Code" w:hAnsi="Cascadia Code" w:cs="Cascadia Code"/>
+          <w:color w:val="D5CED9"/>
+          <w:sz w:val="21"/>
+          <w:szCs w:val="21"/>
+        </w:rPr>
+        <w:t>(</w:t>
       </w:r>
       <w:r>
         <w:rPr>
@@ -3235,7 +3832,27 @@
           <w:sz w:val="21"/>
           <w:szCs w:val="21"/>
         </w:rPr>
-        <w:t>'inf'</w:t>
+        <w:t>'</w:t>
+      </w:r>
+      <w:proofErr w:type="spellStart"/>
+      <w:r>
+        <w:rPr>
+          <w:rFonts w:ascii="Cascadia Code" w:hAnsi="Cascadia Code" w:cs="Cascadia Code"/>
+          <w:color w:val="96E072"/>
+          <w:sz w:val="21"/>
+          <w:szCs w:val="21"/>
+        </w:rPr>
+        <w:t>inf</w:t>
+      </w:r>
+      <w:proofErr w:type="spellEnd"/>
+      <w:r>
+        <w:rPr>
+          <w:rFonts w:ascii="Cascadia Code" w:hAnsi="Cascadia Code" w:cs="Cascadia Code"/>
+          <w:color w:val="96E072"/>
+          <w:sz w:val="21"/>
+          <w:szCs w:val="21"/>
+        </w:rPr>
+        <w:t>'</w:t>
       </w:r>
       <w:r>
         <w:rPr>
@@ -3280,7 +3897,17 @@
           <w:sz w:val="21"/>
           <w:szCs w:val="21"/>
         </w:rPr>
-        <w:t xml:space="preserve"> graph.</w:t>
+        <w:t xml:space="preserve"> </w:t>
+      </w:r>
+      <w:proofErr w:type="spellStart"/>
+      <w:r>
+        <w:rPr>
+          <w:rFonts w:ascii="Cascadia Code" w:hAnsi="Cascadia Code" w:cs="Cascadia Code"/>
+          <w:color w:val="D5CED9"/>
+          <w:sz w:val="21"/>
+          <w:szCs w:val="21"/>
+        </w:rPr>
+        <w:t>graph.</w:t>
       </w:r>
       <w:r>
         <w:rPr>
@@ -3291,6 +3918,7 @@
         </w:rPr>
         <w:t>nodes</w:t>
       </w:r>
+      <w:proofErr w:type="spellEnd"/>
       <w:r>
         <w:rPr>
           <w:rFonts w:ascii="Cascadia Code" w:hAnsi="Cascadia Code" w:cs="Cascadia Code"/>
@@ -3319,7 +3947,27 @@
           <w:sz w:val="21"/>
           <w:szCs w:val="21"/>
         </w:rPr>
-        <w:t xml:space="preserve">    dist[start] </w:t>
+        <w:t xml:space="preserve">    </w:t>
+      </w:r>
+      <w:proofErr w:type="spellStart"/>
+      <w:r>
+        <w:rPr>
+          <w:rFonts w:ascii="Cascadia Code" w:hAnsi="Cascadia Code" w:cs="Cascadia Code"/>
+          <w:color w:val="D5CED9"/>
+          <w:sz w:val="21"/>
+          <w:szCs w:val="21"/>
+        </w:rPr>
+        <w:t>dist</w:t>
+      </w:r>
+      <w:proofErr w:type="spellEnd"/>
+      <w:r>
+        <w:rPr>
+          <w:rFonts w:ascii="Cascadia Code" w:hAnsi="Cascadia Code" w:cs="Cascadia Code"/>
+          <w:color w:val="D5CED9"/>
+          <w:sz w:val="21"/>
+          <w:szCs w:val="21"/>
+        </w:rPr>
+        <w:t xml:space="preserve">[start] </w:t>
       </w:r>
       <w:r>
         <w:rPr>
@@ -3367,7 +4015,27 @@
           <w:sz w:val="21"/>
           <w:szCs w:val="21"/>
         </w:rPr>
-        <w:t xml:space="preserve">    prev </w:t>
+        <w:t xml:space="preserve">    </w:t>
+      </w:r>
+      <w:proofErr w:type="spellStart"/>
+      <w:r>
+        <w:rPr>
+          <w:rFonts w:ascii="Cascadia Code" w:hAnsi="Cascadia Code" w:cs="Cascadia Code"/>
+          <w:color w:val="D5CED9"/>
+          <w:sz w:val="21"/>
+          <w:szCs w:val="21"/>
+        </w:rPr>
+        <w:t>prev</w:t>
+      </w:r>
+      <w:proofErr w:type="spellEnd"/>
+      <w:r>
+        <w:rPr>
+          <w:rFonts w:ascii="Cascadia Code" w:hAnsi="Cascadia Code" w:cs="Cascadia Code"/>
+          <w:color w:val="D5CED9"/>
+          <w:sz w:val="21"/>
+          <w:szCs w:val="21"/>
+        </w:rPr>
+        <w:t xml:space="preserve"> </w:t>
       </w:r>
       <w:r>
         <w:rPr>
@@ -3406,7 +4074,27 @@
           <w:sz w:val="21"/>
           <w:szCs w:val="21"/>
         </w:rPr>
-        <w:t xml:space="preserve">    unvisited </w:t>
+        <w:t xml:space="preserve">    </w:t>
+      </w:r>
+      <w:proofErr w:type="spellStart"/>
+      <w:r>
+        <w:rPr>
+          <w:rFonts w:ascii="Cascadia Code" w:hAnsi="Cascadia Code" w:cs="Cascadia Code"/>
+          <w:color w:val="D5CED9"/>
+          <w:sz w:val="21"/>
+          <w:szCs w:val="21"/>
+        </w:rPr>
+        <w:t>unvisited</w:t>
+      </w:r>
+      <w:proofErr w:type="spellEnd"/>
+      <w:r>
+        <w:rPr>
+          <w:rFonts w:ascii="Cascadia Code" w:hAnsi="Cascadia Code" w:cs="Cascadia Code"/>
+          <w:color w:val="D5CED9"/>
+          <w:sz w:val="21"/>
+          <w:szCs w:val="21"/>
+        </w:rPr>
+        <w:t xml:space="preserve"> </w:t>
       </w:r>
       <w:r>
         <w:rPr>
@@ -3424,7 +4112,37 @@
           <w:sz w:val="21"/>
           <w:szCs w:val="21"/>
         </w:rPr>
-        <w:t xml:space="preserve"> set(graph.</w:t>
+        <w:t xml:space="preserve"> </w:t>
+      </w:r>
+      <w:proofErr w:type="spellStart"/>
+      <w:r>
+        <w:rPr>
+          <w:rFonts w:ascii="Cascadia Code" w:hAnsi="Cascadia Code" w:cs="Cascadia Code"/>
+          <w:color w:val="D5CED9"/>
+          <w:sz w:val="21"/>
+          <w:szCs w:val="21"/>
+        </w:rPr>
+        <w:t>set</w:t>
+      </w:r>
+      <w:proofErr w:type="spellEnd"/>
+      <w:r>
+        <w:rPr>
+          <w:rFonts w:ascii="Cascadia Code" w:hAnsi="Cascadia Code" w:cs="Cascadia Code"/>
+          <w:color w:val="D5CED9"/>
+          <w:sz w:val="21"/>
+          <w:szCs w:val="21"/>
+        </w:rPr>
+        <w:t>(</w:t>
+      </w:r>
+      <w:proofErr w:type="spellStart"/>
+      <w:r>
+        <w:rPr>
+          <w:rFonts w:ascii="Cascadia Code" w:hAnsi="Cascadia Code" w:cs="Cascadia Code"/>
+          <w:color w:val="D5CED9"/>
+          <w:sz w:val="21"/>
+          <w:szCs w:val="21"/>
+        </w:rPr>
+        <w:t>graph.</w:t>
       </w:r>
       <w:r>
         <w:rPr>
@@ -3435,6 +4153,7 @@
         </w:rPr>
         <w:t>nodes</w:t>
       </w:r>
+      <w:proofErr w:type="spellEnd"/>
       <w:r>
         <w:rPr>
           <w:rFonts w:ascii="Cascadia Code" w:hAnsi="Cascadia Code" w:cs="Cascadia Code"/>
@@ -3481,7 +4200,27 @@
           <w:sz w:val="21"/>
           <w:szCs w:val="21"/>
         </w:rPr>
-        <w:t xml:space="preserve"> unvisited:</w:t>
+        <w:t xml:space="preserve"> </w:t>
+      </w:r>
+      <w:proofErr w:type="spellStart"/>
+      <w:r>
+        <w:rPr>
+          <w:rFonts w:ascii="Cascadia Code" w:hAnsi="Cascadia Code" w:cs="Cascadia Code"/>
+          <w:color w:val="D5CED9"/>
+          <w:sz w:val="21"/>
+          <w:szCs w:val="21"/>
+        </w:rPr>
+        <w:t>unvisited</w:t>
+      </w:r>
+      <w:proofErr w:type="spellEnd"/>
+      <w:r>
+        <w:rPr>
+          <w:rFonts w:ascii="Cascadia Code" w:hAnsi="Cascadia Code" w:cs="Cascadia Code"/>
+          <w:color w:val="D5CED9"/>
+          <w:sz w:val="21"/>
+          <w:szCs w:val="21"/>
+        </w:rPr>
+        <w:t>:</w:t>
       </w:r>
     </w:p>
     <w:p>
@@ -3502,7 +4241,27 @@
           <w:sz w:val="21"/>
           <w:szCs w:val="21"/>
         </w:rPr>
-        <w:t xml:space="preserve">        current </w:t>
+        <w:t xml:space="preserve">        </w:t>
+      </w:r>
+      <w:proofErr w:type="spellStart"/>
+      <w:r>
+        <w:rPr>
+          <w:rFonts w:ascii="Cascadia Code" w:hAnsi="Cascadia Code" w:cs="Cascadia Code"/>
+          <w:color w:val="D5CED9"/>
+          <w:sz w:val="21"/>
+          <w:szCs w:val="21"/>
+        </w:rPr>
+        <w:t>current</w:t>
+      </w:r>
+      <w:proofErr w:type="spellEnd"/>
+      <w:r>
+        <w:rPr>
+          <w:rFonts w:ascii="Cascadia Code" w:hAnsi="Cascadia Code" w:cs="Cascadia Code"/>
+          <w:color w:val="D5CED9"/>
+          <w:sz w:val="21"/>
+          <w:szCs w:val="21"/>
+        </w:rPr>
+        <w:t xml:space="preserve"> </w:t>
       </w:r>
       <w:r>
         <w:rPr>
@@ -3522,6 +4281,7 @@
         </w:rPr>
         <w:t xml:space="preserve"> </w:t>
       </w:r>
+      <w:proofErr w:type="spellStart"/>
       <w:r>
         <w:rPr>
           <w:rFonts w:ascii="Cascadia Code" w:hAnsi="Cascadia Code" w:cs="Cascadia Code"/>
@@ -3531,14 +4291,35 @@
         </w:rPr>
         <w:t>min</w:t>
       </w:r>
-      <w:r>
-        <w:rPr>
-          <w:rFonts w:ascii="Cascadia Code" w:hAnsi="Cascadia Code" w:cs="Cascadia Code"/>
-          <w:color w:val="D5CED9"/>
-          <w:sz w:val="21"/>
-          <w:szCs w:val="21"/>
-        </w:rPr>
-        <w:t xml:space="preserve">(unvisited, </w:t>
+      <w:proofErr w:type="spellEnd"/>
+      <w:r>
+        <w:rPr>
+          <w:rFonts w:ascii="Cascadia Code" w:hAnsi="Cascadia Code" w:cs="Cascadia Code"/>
+          <w:color w:val="D5CED9"/>
+          <w:sz w:val="21"/>
+          <w:szCs w:val="21"/>
+        </w:rPr>
+        <w:t>(</w:t>
+      </w:r>
+      <w:proofErr w:type="spellStart"/>
+      <w:r>
+        <w:rPr>
+          <w:rFonts w:ascii="Cascadia Code" w:hAnsi="Cascadia Code" w:cs="Cascadia Code"/>
+          <w:color w:val="D5CED9"/>
+          <w:sz w:val="21"/>
+          <w:szCs w:val="21"/>
+        </w:rPr>
+        <w:t>unvisited</w:t>
+      </w:r>
+      <w:proofErr w:type="spellEnd"/>
+      <w:r>
+        <w:rPr>
+          <w:rFonts w:ascii="Cascadia Code" w:hAnsi="Cascadia Code" w:cs="Cascadia Code"/>
+          <w:color w:val="D5CED9"/>
+          <w:sz w:val="21"/>
+          <w:szCs w:val="21"/>
+        </w:rPr>
+        <w:t xml:space="preserve">, </w:t>
       </w:r>
       <w:r>
         <w:rPr>
@@ -3558,6 +4339,7 @@
         </w:rPr>
         <w:t>=</w:t>
       </w:r>
+      <w:proofErr w:type="spellStart"/>
       <w:r>
         <w:rPr>
           <w:rFonts w:ascii="Cascadia Code" w:hAnsi="Cascadia Code" w:cs="Cascadia Code"/>
@@ -3567,6 +4349,7 @@
         </w:rPr>
         <w:t>lambda</w:t>
       </w:r>
+      <w:proofErr w:type="spellEnd"/>
       <w:r>
         <w:rPr>
           <w:rFonts w:ascii="Cascadia Code" w:hAnsi="Cascadia Code" w:cs="Cascadia Code"/>
@@ -3592,7 +4375,27 @@
           <w:sz w:val="21"/>
           <w:szCs w:val="21"/>
         </w:rPr>
-        <w:t>: dist[v])</w:t>
+        <w:t xml:space="preserve">: </w:t>
+      </w:r>
+      <w:proofErr w:type="spellStart"/>
+      <w:r>
+        <w:rPr>
+          <w:rFonts w:ascii="Cascadia Code" w:hAnsi="Cascadia Code" w:cs="Cascadia Code"/>
+          <w:color w:val="D5CED9"/>
+          <w:sz w:val="21"/>
+          <w:szCs w:val="21"/>
+        </w:rPr>
+        <w:t>dist</w:t>
+      </w:r>
+      <w:proofErr w:type="spellEnd"/>
+      <w:r>
+        <w:rPr>
+          <w:rFonts w:ascii="Cascadia Code" w:hAnsi="Cascadia Code" w:cs="Cascadia Code"/>
+          <w:color w:val="D5CED9"/>
+          <w:sz w:val="21"/>
+          <w:szCs w:val="21"/>
+        </w:rPr>
+        <w:t>[v])</w:t>
       </w:r>
     </w:p>
     <w:p>
@@ -3613,7 +4416,18 @@
           <w:sz w:val="21"/>
           <w:szCs w:val="21"/>
         </w:rPr>
-        <w:t>        unvisited.</w:t>
+        <w:lastRenderedPageBreak/>
+        <w:t xml:space="preserve">        </w:t>
+      </w:r>
+      <w:proofErr w:type="spellStart"/>
+      <w:r>
+        <w:rPr>
+          <w:rFonts w:ascii="Cascadia Code" w:hAnsi="Cascadia Code" w:cs="Cascadia Code"/>
+          <w:color w:val="D5CED9"/>
+          <w:sz w:val="21"/>
+          <w:szCs w:val="21"/>
+        </w:rPr>
+        <w:t>unvisited.</w:t>
       </w:r>
       <w:r>
         <w:rPr>
@@ -3624,14 +4438,35 @@
         </w:rPr>
         <w:t>remove</w:t>
       </w:r>
-      <w:r>
-        <w:rPr>
-          <w:rFonts w:ascii="Cascadia Code" w:hAnsi="Cascadia Code" w:cs="Cascadia Code"/>
-          <w:color w:val="D5CED9"/>
-          <w:sz w:val="21"/>
-          <w:szCs w:val="21"/>
-        </w:rPr>
-        <w:t>(current)</w:t>
+      <w:proofErr w:type="spellEnd"/>
+      <w:r>
+        <w:rPr>
+          <w:rFonts w:ascii="Cascadia Code" w:hAnsi="Cascadia Code" w:cs="Cascadia Code"/>
+          <w:color w:val="D5CED9"/>
+          <w:sz w:val="21"/>
+          <w:szCs w:val="21"/>
+        </w:rPr>
+        <w:t>(</w:t>
+      </w:r>
+      <w:proofErr w:type="spellStart"/>
+      <w:r>
+        <w:rPr>
+          <w:rFonts w:ascii="Cascadia Code" w:hAnsi="Cascadia Code" w:cs="Cascadia Code"/>
+          <w:color w:val="D5CED9"/>
+          <w:sz w:val="21"/>
+          <w:szCs w:val="21"/>
+        </w:rPr>
+        <w:t>current</w:t>
+      </w:r>
+      <w:proofErr w:type="spellEnd"/>
+      <w:r>
+        <w:rPr>
+          <w:rFonts w:ascii="Cascadia Code" w:hAnsi="Cascadia Code" w:cs="Cascadia Code"/>
+          <w:color w:val="D5CED9"/>
+          <w:sz w:val="21"/>
+          <w:szCs w:val="21"/>
+        </w:rPr>
+        <w:t>)</w:t>
       </w:r>
     </w:p>
     <w:p>
@@ -3670,7 +4505,47 @@
           <w:sz w:val="21"/>
           <w:szCs w:val="21"/>
         </w:rPr>
-        <w:t xml:space="preserve"> dist[current] </w:t>
+        <w:t xml:space="preserve"> </w:t>
+      </w:r>
+      <w:proofErr w:type="spellStart"/>
+      <w:r>
+        <w:rPr>
+          <w:rFonts w:ascii="Cascadia Code" w:hAnsi="Cascadia Code" w:cs="Cascadia Code"/>
+          <w:color w:val="D5CED9"/>
+          <w:sz w:val="21"/>
+          <w:szCs w:val="21"/>
+        </w:rPr>
+        <w:t>dist</w:t>
+      </w:r>
+      <w:proofErr w:type="spellEnd"/>
+      <w:r>
+        <w:rPr>
+          <w:rFonts w:ascii="Cascadia Code" w:hAnsi="Cascadia Code" w:cs="Cascadia Code"/>
+          <w:color w:val="D5CED9"/>
+          <w:sz w:val="21"/>
+          <w:szCs w:val="21"/>
+        </w:rPr>
+        <w:t>[</w:t>
+      </w:r>
+      <w:proofErr w:type="spellStart"/>
+      <w:r>
+        <w:rPr>
+          <w:rFonts w:ascii="Cascadia Code" w:hAnsi="Cascadia Code" w:cs="Cascadia Code"/>
+          <w:color w:val="D5CED9"/>
+          <w:sz w:val="21"/>
+          <w:szCs w:val="21"/>
+        </w:rPr>
+        <w:t>current</w:t>
+      </w:r>
+      <w:proofErr w:type="spellEnd"/>
+      <w:r>
+        <w:rPr>
+          <w:rFonts w:ascii="Cascadia Code" w:hAnsi="Cascadia Code" w:cs="Cascadia Code"/>
+          <w:color w:val="D5CED9"/>
+          <w:sz w:val="21"/>
+          <w:szCs w:val="21"/>
+        </w:rPr>
+        <w:t xml:space="preserve">] </w:t>
       </w:r>
       <w:r>
         <w:rPr>
@@ -3688,7 +4563,27 @@
           <w:sz w:val="21"/>
           <w:szCs w:val="21"/>
         </w:rPr>
-        <w:t xml:space="preserve"> float(</w:t>
+        <w:t xml:space="preserve"> </w:t>
+      </w:r>
+      <w:proofErr w:type="spellStart"/>
+      <w:r>
+        <w:rPr>
+          <w:rFonts w:ascii="Cascadia Code" w:hAnsi="Cascadia Code" w:cs="Cascadia Code"/>
+          <w:color w:val="D5CED9"/>
+          <w:sz w:val="21"/>
+          <w:szCs w:val="21"/>
+        </w:rPr>
+        <w:t>float</w:t>
+      </w:r>
+      <w:proofErr w:type="spellEnd"/>
+      <w:r>
+        <w:rPr>
+          <w:rFonts w:ascii="Cascadia Code" w:hAnsi="Cascadia Code" w:cs="Cascadia Code"/>
+          <w:color w:val="D5CED9"/>
+          <w:sz w:val="21"/>
+          <w:szCs w:val="21"/>
+        </w:rPr>
+        <w:t>(</w:t>
       </w:r>
       <w:r>
         <w:rPr>
@@ -3697,7 +4592,27 @@
           <w:sz w:val="21"/>
           <w:szCs w:val="21"/>
         </w:rPr>
-        <w:t>'inf'</w:t>
+        <w:t>'</w:t>
+      </w:r>
+      <w:proofErr w:type="spellStart"/>
+      <w:r>
+        <w:rPr>
+          <w:rFonts w:ascii="Cascadia Code" w:hAnsi="Cascadia Code" w:cs="Cascadia Code"/>
+          <w:color w:val="96E072"/>
+          <w:sz w:val="21"/>
+          <w:szCs w:val="21"/>
+        </w:rPr>
+        <w:t>inf</w:t>
+      </w:r>
+      <w:proofErr w:type="spellEnd"/>
+      <w:r>
+        <w:rPr>
+          <w:rFonts w:ascii="Cascadia Code" w:hAnsi="Cascadia Code" w:cs="Cascadia Code"/>
+          <w:color w:val="96E072"/>
+          <w:sz w:val="21"/>
+          <w:szCs w:val="21"/>
+        </w:rPr>
+        <w:t>'</w:t>
       </w:r>
       <w:r>
         <w:rPr>
@@ -3729,6 +4644,7 @@
         </w:rPr>
         <w:t xml:space="preserve">            </w:t>
       </w:r>
+      <w:proofErr w:type="spellStart"/>
       <w:r>
         <w:rPr>
           <w:rFonts w:ascii="Cascadia Code" w:hAnsi="Cascadia Code" w:cs="Cascadia Code"/>
@@ -3738,6 +4654,7 @@
         </w:rPr>
         <w:t>break</w:t>
       </w:r>
+      <w:proofErr w:type="spellEnd"/>
     </w:p>
     <w:p>
       <w:pPr>
@@ -3757,7 +4674,6 @@
           <w:sz w:val="21"/>
           <w:szCs w:val="21"/>
         </w:rPr>
-        <w:lastRenderedPageBreak/>
         <w:t xml:space="preserve">        </w:t>
       </w:r>
       <w:r>
@@ -3776,7 +4692,27 @@
           <w:sz w:val="21"/>
           <w:szCs w:val="21"/>
         </w:rPr>
-        <w:t xml:space="preserve"> neighbor </w:t>
+        <w:t xml:space="preserve"> </w:t>
+      </w:r>
+      <w:proofErr w:type="spellStart"/>
+      <w:r>
+        <w:rPr>
+          <w:rFonts w:ascii="Cascadia Code" w:hAnsi="Cascadia Code" w:cs="Cascadia Code"/>
+          <w:color w:val="D5CED9"/>
+          <w:sz w:val="21"/>
+          <w:szCs w:val="21"/>
+        </w:rPr>
+        <w:t>neighbor</w:t>
+      </w:r>
+      <w:proofErr w:type="spellEnd"/>
+      <w:r>
+        <w:rPr>
+          <w:rFonts w:ascii="Cascadia Code" w:hAnsi="Cascadia Code" w:cs="Cascadia Code"/>
+          <w:color w:val="D5CED9"/>
+          <w:sz w:val="21"/>
+          <w:szCs w:val="21"/>
+        </w:rPr>
+        <w:t xml:space="preserve"> </w:t>
       </w:r>
       <w:r>
         <w:rPr>
@@ -3794,7 +4730,17 @@
           <w:sz w:val="21"/>
           <w:szCs w:val="21"/>
         </w:rPr>
-        <w:t xml:space="preserve"> graph.</w:t>
+        <w:t xml:space="preserve"> </w:t>
+      </w:r>
+      <w:proofErr w:type="spellStart"/>
+      <w:r>
+        <w:rPr>
+          <w:rFonts w:ascii="Cascadia Code" w:hAnsi="Cascadia Code" w:cs="Cascadia Code"/>
+          <w:color w:val="D5CED9"/>
+          <w:sz w:val="21"/>
+          <w:szCs w:val="21"/>
+        </w:rPr>
+        <w:t>graph.</w:t>
       </w:r>
       <w:r>
         <w:rPr>
@@ -3805,14 +4751,35 @@
         </w:rPr>
         <w:t>neighbors</w:t>
       </w:r>
-      <w:r>
-        <w:rPr>
-          <w:rFonts w:ascii="Cascadia Code" w:hAnsi="Cascadia Code" w:cs="Cascadia Code"/>
-          <w:color w:val="D5CED9"/>
-          <w:sz w:val="21"/>
-          <w:szCs w:val="21"/>
-        </w:rPr>
-        <w:t>(current):</w:t>
+      <w:proofErr w:type="spellEnd"/>
+      <w:r>
+        <w:rPr>
+          <w:rFonts w:ascii="Cascadia Code" w:hAnsi="Cascadia Code" w:cs="Cascadia Code"/>
+          <w:color w:val="D5CED9"/>
+          <w:sz w:val="21"/>
+          <w:szCs w:val="21"/>
+        </w:rPr>
+        <w:t>(</w:t>
+      </w:r>
+      <w:proofErr w:type="spellStart"/>
+      <w:r>
+        <w:rPr>
+          <w:rFonts w:ascii="Cascadia Code" w:hAnsi="Cascadia Code" w:cs="Cascadia Code"/>
+          <w:color w:val="D5CED9"/>
+          <w:sz w:val="21"/>
+          <w:szCs w:val="21"/>
+        </w:rPr>
+        <w:t>current</w:t>
+      </w:r>
+      <w:proofErr w:type="spellEnd"/>
+      <w:r>
+        <w:rPr>
+          <w:rFonts w:ascii="Cascadia Code" w:hAnsi="Cascadia Code" w:cs="Cascadia Code"/>
+          <w:color w:val="D5CED9"/>
+          <w:sz w:val="21"/>
+          <w:szCs w:val="21"/>
+        </w:rPr>
+        <w:t>):</w:t>
       </w:r>
     </w:p>
     <w:p>
@@ -3833,7 +4800,27 @@
           <w:sz w:val="21"/>
           <w:szCs w:val="21"/>
         </w:rPr>
-        <w:t xml:space="preserve">            tentative_dist </w:t>
+        <w:t xml:space="preserve">            </w:t>
+      </w:r>
+      <w:proofErr w:type="spellStart"/>
+      <w:r>
+        <w:rPr>
+          <w:rFonts w:ascii="Cascadia Code" w:hAnsi="Cascadia Code" w:cs="Cascadia Code"/>
+          <w:color w:val="D5CED9"/>
+          <w:sz w:val="21"/>
+          <w:szCs w:val="21"/>
+        </w:rPr>
+        <w:t>tentative_dist</w:t>
+      </w:r>
+      <w:proofErr w:type="spellEnd"/>
+      <w:r>
+        <w:rPr>
+          <w:rFonts w:ascii="Cascadia Code" w:hAnsi="Cascadia Code" w:cs="Cascadia Code"/>
+          <w:color w:val="D5CED9"/>
+          <w:sz w:val="21"/>
+          <w:szCs w:val="21"/>
+        </w:rPr>
+        <w:t xml:space="preserve"> </w:t>
       </w:r>
       <w:r>
         <w:rPr>
@@ -3851,7 +4838,47 @@
           <w:sz w:val="21"/>
           <w:szCs w:val="21"/>
         </w:rPr>
-        <w:t xml:space="preserve"> dist[current] </w:t>
+        <w:t xml:space="preserve"> </w:t>
+      </w:r>
+      <w:proofErr w:type="spellStart"/>
+      <w:r>
+        <w:rPr>
+          <w:rFonts w:ascii="Cascadia Code" w:hAnsi="Cascadia Code" w:cs="Cascadia Code"/>
+          <w:color w:val="D5CED9"/>
+          <w:sz w:val="21"/>
+          <w:szCs w:val="21"/>
+        </w:rPr>
+        <w:t>dist</w:t>
+      </w:r>
+      <w:proofErr w:type="spellEnd"/>
+      <w:r>
+        <w:rPr>
+          <w:rFonts w:ascii="Cascadia Code" w:hAnsi="Cascadia Code" w:cs="Cascadia Code"/>
+          <w:color w:val="D5CED9"/>
+          <w:sz w:val="21"/>
+          <w:szCs w:val="21"/>
+        </w:rPr>
+        <w:t>[</w:t>
+      </w:r>
+      <w:proofErr w:type="spellStart"/>
+      <w:r>
+        <w:rPr>
+          <w:rFonts w:ascii="Cascadia Code" w:hAnsi="Cascadia Code" w:cs="Cascadia Code"/>
+          <w:color w:val="D5CED9"/>
+          <w:sz w:val="21"/>
+          <w:szCs w:val="21"/>
+        </w:rPr>
+        <w:t>current</w:t>
+      </w:r>
+      <w:proofErr w:type="spellEnd"/>
+      <w:r>
+        <w:rPr>
+          <w:rFonts w:ascii="Cascadia Code" w:hAnsi="Cascadia Code" w:cs="Cascadia Code"/>
+          <w:color w:val="D5CED9"/>
+          <w:sz w:val="21"/>
+          <w:szCs w:val="21"/>
+        </w:rPr>
+        <w:t xml:space="preserve">] </w:t>
       </w:r>
       <w:r>
         <w:rPr>
@@ -3869,7 +4896,67 @@
           <w:sz w:val="21"/>
           <w:szCs w:val="21"/>
         </w:rPr>
-        <w:t xml:space="preserve"> graph[current][neighbor][</w:t>
+        <w:t xml:space="preserve"> </w:t>
+      </w:r>
+      <w:proofErr w:type="spellStart"/>
+      <w:r>
+        <w:rPr>
+          <w:rFonts w:ascii="Cascadia Code" w:hAnsi="Cascadia Code" w:cs="Cascadia Code"/>
+          <w:color w:val="D5CED9"/>
+          <w:sz w:val="21"/>
+          <w:szCs w:val="21"/>
+        </w:rPr>
+        <w:t>graph</w:t>
+      </w:r>
+      <w:proofErr w:type="spellEnd"/>
+      <w:r>
+        <w:rPr>
+          <w:rFonts w:ascii="Cascadia Code" w:hAnsi="Cascadia Code" w:cs="Cascadia Code"/>
+          <w:color w:val="D5CED9"/>
+          <w:sz w:val="21"/>
+          <w:szCs w:val="21"/>
+        </w:rPr>
+        <w:t>[</w:t>
+      </w:r>
+      <w:proofErr w:type="spellStart"/>
+      <w:r>
+        <w:rPr>
+          <w:rFonts w:ascii="Cascadia Code" w:hAnsi="Cascadia Code" w:cs="Cascadia Code"/>
+          <w:color w:val="D5CED9"/>
+          <w:sz w:val="21"/>
+          <w:szCs w:val="21"/>
+        </w:rPr>
+        <w:t>current</w:t>
+      </w:r>
+      <w:proofErr w:type="spellEnd"/>
+      <w:r>
+        <w:rPr>
+          <w:rFonts w:ascii="Cascadia Code" w:hAnsi="Cascadia Code" w:cs="Cascadia Code"/>
+          <w:color w:val="D5CED9"/>
+          <w:sz w:val="21"/>
+          <w:szCs w:val="21"/>
+        </w:rPr>
+        <w:t>][</w:t>
+      </w:r>
+      <w:proofErr w:type="spellStart"/>
+      <w:r>
+        <w:rPr>
+          <w:rFonts w:ascii="Cascadia Code" w:hAnsi="Cascadia Code" w:cs="Cascadia Code"/>
+          <w:color w:val="D5CED9"/>
+          <w:sz w:val="21"/>
+          <w:szCs w:val="21"/>
+        </w:rPr>
+        <w:t>neighbor</w:t>
+      </w:r>
+      <w:proofErr w:type="spellEnd"/>
+      <w:r>
+        <w:rPr>
+          <w:rFonts w:ascii="Cascadia Code" w:hAnsi="Cascadia Code" w:cs="Cascadia Code"/>
+          <w:color w:val="D5CED9"/>
+          <w:sz w:val="21"/>
+          <w:szCs w:val="21"/>
+        </w:rPr>
+        <w:t>][</w:t>
       </w:r>
       <w:r>
         <w:rPr>
@@ -3878,7 +4965,27 @@
           <w:sz w:val="21"/>
           <w:szCs w:val="21"/>
         </w:rPr>
-        <w:t>'weight'</w:t>
+        <w:t>'</w:t>
+      </w:r>
+      <w:proofErr w:type="spellStart"/>
+      <w:r>
+        <w:rPr>
+          <w:rFonts w:ascii="Cascadia Code" w:hAnsi="Cascadia Code" w:cs="Cascadia Code"/>
+          <w:color w:val="96E072"/>
+          <w:sz w:val="21"/>
+          <w:szCs w:val="21"/>
+        </w:rPr>
+        <w:t>weight</w:t>
+      </w:r>
+      <w:proofErr w:type="spellEnd"/>
+      <w:r>
+        <w:rPr>
+          <w:rFonts w:ascii="Cascadia Code" w:hAnsi="Cascadia Code" w:cs="Cascadia Code"/>
+          <w:color w:val="96E072"/>
+          <w:sz w:val="21"/>
+          <w:szCs w:val="21"/>
+        </w:rPr>
+        <w:t>'</w:t>
       </w:r>
       <w:r>
         <w:rPr>
@@ -3926,7 +5033,27 @@
           <w:sz w:val="21"/>
           <w:szCs w:val="21"/>
         </w:rPr>
-        <w:t xml:space="preserve"> tentative_dist </w:t>
+        <w:t xml:space="preserve"> </w:t>
+      </w:r>
+      <w:proofErr w:type="spellStart"/>
+      <w:r>
+        <w:rPr>
+          <w:rFonts w:ascii="Cascadia Code" w:hAnsi="Cascadia Code" w:cs="Cascadia Code"/>
+          <w:color w:val="D5CED9"/>
+          <w:sz w:val="21"/>
+          <w:szCs w:val="21"/>
+        </w:rPr>
+        <w:t>tentative_dist</w:t>
+      </w:r>
+      <w:proofErr w:type="spellEnd"/>
+      <w:r>
+        <w:rPr>
+          <w:rFonts w:ascii="Cascadia Code" w:hAnsi="Cascadia Code" w:cs="Cascadia Code"/>
+          <w:color w:val="D5CED9"/>
+          <w:sz w:val="21"/>
+          <w:szCs w:val="21"/>
+        </w:rPr>
+        <w:t xml:space="preserve"> </w:t>
       </w:r>
       <w:r>
         <w:rPr>
@@ -3944,7 +5071,47 @@
           <w:sz w:val="21"/>
           <w:szCs w:val="21"/>
         </w:rPr>
-        <w:t xml:space="preserve"> dist[neighbor]:</w:t>
+        <w:t xml:space="preserve"> </w:t>
+      </w:r>
+      <w:proofErr w:type="spellStart"/>
+      <w:r>
+        <w:rPr>
+          <w:rFonts w:ascii="Cascadia Code" w:hAnsi="Cascadia Code" w:cs="Cascadia Code"/>
+          <w:color w:val="D5CED9"/>
+          <w:sz w:val="21"/>
+          <w:szCs w:val="21"/>
+        </w:rPr>
+        <w:t>dist</w:t>
+      </w:r>
+      <w:proofErr w:type="spellEnd"/>
+      <w:r>
+        <w:rPr>
+          <w:rFonts w:ascii="Cascadia Code" w:hAnsi="Cascadia Code" w:cs="Cascadia Code"/>
+          <w:color w:val="D5CED9"/>
+          <w:sz w:val="21"/>
+          <w:szCs w:val="21"/>
+        </w:rPr>
+        <w:t>[</w:t>
+      </w:r>
+      <w:proofErr w:type="spellStart"/>
+      <w:r>
+        <w:rPr>
+          <w:rFonts w:ascii="Cascadia Code" w:hAnsi="Cascadia Code" w:cs="Cascadia Code"/>
+          <w:color w:val="D5CED9"/>
+          <w:sz w:val="21"/>
+          <w:szCs w:val="21"/>
+        </w:rPr>
+        <w:t>neighbor</w:t>
+      </w:r>
+      <w:proofErr w:type="spellEnd"/>
+      <w:r>
+        <w:rPr>
+          <w:rFonts w:ascii="Cascadia Code" w:hAnsi="Cascadia Code" w:cs="Cascadia Code"/>
+          <w:color w:val="D5CED9"/>
+          <w:sz w:val="21"/>
+          <w:szCs w:val="21"/>
+        </w:rPr>
+        <w:t>]:</w:t>
       </w:r>
     </w:p>
     <w:p>
@@ -3965,7 +5132,47 @@
           <w:sz w:val="21"/>
           <w:szCs w:val="21"/>
         </w:rPr>
-        <w:t xml:space="preserve">                dist[neighbor] </w:t>
+        <w:t xml:space="preserve">                </w:t>
+      </w:r>
+      <w:proofErr w:type="spellStart"/>
+      <w:r>
+        <w:rPr>
+          <w:rFonts w:ascii="Cascadia Code" w:hAnsi="Cascadia Code" w:cs="Cascadia Code"/>
+          <w:color w:val="D5CED9"/>
+          <w:sz w:val="21"/>
+          <w:szCs w:val="21"/>
+        </w:rPr>
+        <w:t>dist</w:t>
+      </w:r>
+      <w:proofErr w:type="spellEnd"/>
+      <w:r>
+        <w:rPr>
+          <w:rFonts w:ascii="Cascadia Code" w:hAnsi="Cascadia Code" w:cs="Cascadia Code"/>
+          <w:color w:val="D5CED9"/>
+          <w:sz w:val="21"/>
+          <w:szCs w:val="21"/>
+        </w:rPr>
+        <w:t>[</w:t>
+      </w:r>
+      <w:proofErr w:type="spellStart"/>
+      <w:r>
+        <w:rPr>
+          <w:rFonts w:ascii="Cascadia Code" w:hAnsi="Cascadia Code" w:cs="Cascadia Code"/>
+          <w:color w:val="D5CED9"/>
+          <w:sz w:val="21"/>
+          <w:szCs w:val="21"/>
+        </w:rPr>
+        <w:t>neighbor</w:t>
+      </w:r>
+      <w:proofErr w:type="spellEnd"/>
+      <w:r>
+        <w:rPr>
+          <w:rFonts w:ascii="Cascadia Code" w:hAnsi="Cascadia Code" w:cs="Cascadia Code"/>
+          <w:color w:val="D5CED9"/>
+          <w:sz w:val="21"/>
+          <w:szCs w:val="21"/>
+        </w:rPr>
+        <w:t xml:space="preserve">] </w:t>
       </w:r>
       <w:r>
         <w:rPr>
@@ -3983,8 +5190,19 @@
           <w:sz w:val="21"/>
           <w:szCs w:val="21"/>
         </w:rPr>
-        <w:t xml:space="preserve"> tentative_dist</w:t>
-      </w:r>
+        <w:t xml:space="preserve"> </w:t>
+      </w:r>
+      <w:proofErr w:type="spellStart"/>
+      <w:r>
+        <w:rPr>
+          <w:rFonts w:ascii="Cascadia Code" w:hAnsi="Cascadia Code" w:cs="Cascadia Code"/>
+          <w:color w:val="D5CED9"/>
+          <w:sz w:val="21"/>
+          <w:szCs w:val="21"/>
+        </w:rPr>
+        <w:t>tentative_dist</w:t>
+      </w:r>
+      <w:proofErr w:type="spellEnd"/>
     </w:p>
     <w:p>
       <w:pPr>
@@ -4004,7 +5222,47 @@
           <w:sz w:val="21"/>
           <w:szCs w:val="21"/>
         </w:rPr>
-        <w:t xml:space="preserve">                prev[neighbor] </w:t>
+        <w:t xml:space="preserve">                </w:t>
+      </w:r>
+      <w:proofErr w:type="spellStart"/>
+      <w:r>
+        <w:rPr>
+          <w:rFonts w:ascii="Cascadia Code" w:hAnsi="Cascadia Code" w:cs="Cascadia Code"/>
+          <w:color w:val="D5CED9"/>
+          <w:sz w:val="21"/>
+          <w:szCs w:val="21"/>
+        </w:rPr>
+        <w:t>prev</w:t>
+      </w:r>
+      <w:proofErr w:type="spellEnd"/>
+      <w:r>
+        <w:rPr>
+          <w:rFonts w:ascii="Cascadia Code" w:hAnsi="Cascadia Code" w:cs="Cascadia Code"/>
+          <w:color w:val="D5CED9"/>
+          <w:sz w:val="21"/>
+          <w:szCs w:val="21"/>
+        </w:rPr>
+        <w:t>[</w:t>
+      </w:r>
+      <w:proofErr w:type="spellStart"/>
+      <w:r>
+        <w:rPr>
+          <w:rFonts w:ascii="Cascadia Code" w:hAnsi="Cascadia Code" w:cs="Cascadia Code"/>
+          <w:color w:val="D5CED9"/>
+          <w:sz w:val="21"/>
+          <w:szCs w:val="21"/>
+        </w:rPr>
+        <w:t>neighbor</w:t>
+      </w:r>
+      <w:proofErr w:type="spellEnd"/>
+      <w:r>
+        <w:rPr>
+          <w:rFonts w:ascii="Cascadia Code" w:hAnsi="Cascadia Code" w:cs="Cascadia Code"/>
+          <w:color w:val="D5CED9"/>
+          <w:sz w:val="21"/>
+          <w:szCs w:val="21"/>
+        </w:rPr>
+        <w:t xml:space="preserve">] </w:t>
       </w:r>
       <w:r>
         <w:rPr>
@@ -4022,8 +5280,19 @@
           <w:sz w:val="21"/>
           <w:szCs w:val="21"/>
         </w:rPr>
-        <w:t xml:space="preserve"> current</w:t>
-      </w:r>
+        <w:t xml:space="preserve"> </w:t>
+      </w:r>
+      <w:proofErr w:type="spellStart"/>
+      <w:r>
+        <w:rPr>
+          <w:rFonts w:ascii="Cascadia Code" w:hAnsi="Cascadia Code" w:cs="Cascadia Code"/>
+          <w:color w:val="D5CED9"/>
+          <w:sz w:val="21"/>
+          <w:szCs w:val="21"/>
+        </w:rPr>
+        <w:t>current</w:t>
+      </w:r>
+      <w:proofErr w:type="spellEnd"/>
     </w:p>
     <w:p>
       <w:pPr>
@@ -4043,7 +5312,27 @@
           <w:sz w:val="21"/>
           <w:szCs w:val="21"/>
         </w:rPr>
-        <w:t xml:space="preserve">    path </w:t>
+        <w:t xml:space="preserve">    </w:t>
+      </w:r>
+      <w:proofErr w:type="spellStart"/>
+      <w:r>
+        <w:rPr>
+          <w:rFonts w:ascii="Cascadia Code" w:hAnsi="Cascadia Code" w:cs="Cascadia Code"/>
+          <w:color w:val="D5CED9"/>
+          <w:sz w:val="21"/>
+          <w:szCs w:val="21"/>
+        </w:rPr>
+        <w:t>path</w:t>
+      </w:r>
+      <w:proofErr w:type="spellEnd"/>
+      <w:r>
+        <w:rPr>
+          <w:rFonts w:ascii="Cascadia Code" w:hAnsi="Cascadia Code" w:cs="Cascadia Code"/>
+          <w:color w:val="D5CED9"/>
+          <w:sz w:val="21"/>
+          <w:szCs w:val="21"/>
+        </w:rPr>
+        <w:t xml:space="preserve"> </w:t>
       </w:r>
       <w:r>
         <w:rPr>
@@ -4082,7 +5371,27 @@
           <w:sz w:val="21"/>
           <w:szCs w:val="21"/>
         </w:rPr>
-        <w:t xml:space="preserve">    current </w:t>
+        <w:t xml:space="preserve">    </w:t>
+      </w:r>
+      <w:proofErr w:type="spellStart"/>
+      <w:r>
+        <w:rPr>
+          <w:rFonts w:ascii="Cascadia Code" w:hAnsi="Cascadia Code" w:cs="Cascadia Code"/>
+          <w:color w:val="D5CED9"/>
+          <w:sz w:val="21"/>
+          <w:szCs w:val="21"/>
+        </w:rPr>
+        <w:t>current</w:t>
+      </w:r>
+      <w:proofErr w:type="spellEnd"/>
+      <w:r>
+        <w:rPr>
+          <w:rFonts w:ascii="Cascadia Code" w:hAnsi="Cascadia Code" w:cs="Cascadia Code"/>
+          <w:color w:val="D5CED9"/>
+          <w:sz w:val="21"/>
+          <w:szCs w:val="21"/>
+        </w:rPr>
+        <w:t xml:space="preserve"> </w:t>
       </w:r>
       <w:r>
         <w:rPr>
@@ -4100,8 +5409,19 @@
           <w:sz w:val="21"/>
           <w:szCs w:val="21"/>
         </w:rPr>
-        <w:t xml:space="preserve"> end</w:t>
-      </w:r>
+        <w:t xml:space="preserve"> </w:t>
+      </w:r>
+      <w:proofErr w:type="spellStart"/>
+      <w:r>
+        <w:rPr>
+          <w:rFonts w:ascii="Cascadia Code" w:hAnsi="Cascadia Code" w:cs="Cascadia Code"/>
+          <w:color w:val="D5CED9"/>
+          <w:sz w:val="21"/>
+          <w:szCs w:val="21"/>
+        </w:rPr>
+        <w:t>end</w:t>
+      </w:r>
+      <w:proofErr w:type="spellEnd"/>
     </w:p>
     <w:p>
       <w:pPr>
@@ -4139,7 +5459,27 @@
           <w:sz w:val="21"/>
           <w:szCs w:val="21"/>
         </w:rPr>
-        <w:t xml:space="preserve"> current </w:t>
+        <w:t xml:space="preserve"> </w:t>
+      </w:r>
+      <w:proofErr w:type="spellStart"/>
+      <w:r>
+        <w:rPr>
+          <w:rFonts w:ascii="Cascadia Code" w:hAnsi="Cascadia Code" w:cs="Cascadia Code"/>
+          <w:color w:val="D5CED9"/>
+          <w:sz w:val="21"/>
+          <w:szCs w:val="21"/>
+        </w:rPr>
+        <w:t>current</w:t>
+      </w:r>
+      <w:proofErr w:type="spellEnd"/>
+      <w:r>
+        <w:rPr>
+          <w:rFonts w:ascii="Cascadia Code" w:hAnsi="Cascadia Code" w:cs="Cascadia Code"/>
+          <w:color w:val="D5CED9"/>
+          <w:sz w:val="21"/>
+          <w:szCs w:val="21"/>
+        </w:rPr>
+        <w:t xml:space="preserve"> </w:t>
       </w:r>
       <w:r>
         <w:rPr>
@@ -4178,7 +5518,17 @@
           <w:sz w:val="21"/>
           <w:szCs w:val="21"/>
         </w:rPr>
-        <w:t>        path.</w:t>
+        <w:t xml:space="preserve">        </w:t>
+      </w:r>
+      <w:proofErr w:type="spellStart"/>
+      <w:r>
+        <w:rPr>
+          <w:rFonts w:ascii="Cascadia Code" w:hAnsi="Cascadia Code" w:cs="Cascadia Code"/>
+          <w:color w:val="D5CED9"/>
+          <w:sz w:val="21"/>
+          <w:szCs w:val="21"/>
+        </w:rPr>
+        <w:t>path.</w:t>
       </w:r>
       <w:r>
         <w:rPr>
@@ -4189,14 +5539,35 @@
         </w:rPr>
         <w:t>append</w:t>
       </w:r>
-      <w:r>
-        <w:rPr>
-          <w:rFonts w:ascii="Cascadia Code" w:hAnsi="Cascadia Code" w:cs="Cascadia Code"/>
-          <w:color w:val="D5CED9"/>
-          <w:sz w:val="21"/>
-          <w:szCs w:val="21"/>
-        </w:rPr>
-        <w:t>(current)</w:t>
+      <w:proofErr w:type="spellEnd"/>
+      <w:r>
+        <w:rPr>
+          <w:rFonts w:ascii="Cascadia Code" w:hAnsi="Cascadia Code" w:cs="Cascadia Code"/>
+          <w:color w:val="D5CED9"/>
+          <w:sz w:val="21"/>
+          <w:szCs w:val="21"/>
+        </w:rPr>
+        <w:t>(</w:t>
+      </w:r>
+      <w:proofErr w:type="spellStart"/>
+      <w:r>
+        <w:rPr>
+          <w:rFonts w:ascii="Cascadia Code" w:hAnsi="Cascadia Code" w:cs="Cascadia Code"/>
+          <w:color w:val="D5CED9"/>
+          <w:sz w:val="21"/>
+          <w:szCs w:val="21"/>
+        </w:rPr>
+        <w:t>current</w:t>
+      </w:r>
+      <w:proofErr w:type="spellEnd"/>
+      <w:r>
+        <w:rPr>
+          <w:rFonts w:ascii="Cascadia Code" w:hAnsi="Cascadia Code" w:cs="Cascadia Code"/>
+          <w:color w:val="D5CED9"/>
+          <w:sz w:val="21"/>
+          <w:szCs w:val="21"/>
+        </w:rPr>
+        <w:t>)</w:t>
       </w:r>
     </w:p>
     <w:p>
@@ -4217,7 +5588,27 @@
           <w:sz w:val="21"/>
           <w:szCs w:val="21"/>
         </w:rPr>
-        <w:t xml:space="preserve">        current </w:t>
+        <w:t xml:space="preserve">        </w:t>
+      </w:r>
+      <w:proofErr w:type="spellStart"/>
+      <w:r>
+        <w:rPr>
+          <w:rFonts w:ascii="Cascadia Code" w:hAnsi="Cascadia Code" w:cs="Cascadia Code"/>
+          <w:color w:val="D5CED9"/>
+          <w:sz w:val="21"/>
+          <w:szCs w:val="21"/>
+        </w:rPr>
+        <w:t>current</w:t>
+      </w:r>
+      <w:proofErr w:type="spellEnd"/>
+      <w:r>
+        <w:rPr>
+          <w:rFonts w:ascii="Cascadia Code" w:hAnsi="Cascadia Code" w:cs="Cascadia Code"/>
+          <w:color w:val="D5CED9"/>
+          <w:sz w:val="21"/>
+          <w:szCs w:val="21"/>
+        </w:rPr>
+        <w:t xml:space="preserve"> </w:t>
       </w:r>
       <w:r>
         <w:rPr>
@@ -4235,7 +5626,47 @@
           <w:sz w:val="21"/>
           <w:szCs w:val="21"/>
         </w:rPr>
-        <w:t xml:space="preserve"> prev[current]</w:t>
+        <w:t xml:space="preserve"> </w:t>
+      </w:r>
+      <w:proofErr w:type="spellStart"/>
+      <w:r>
+        <w:rPr>
+          <w:rFonts w:ascii="Cascadia Code" w:hAnsi="Cascadia Code" w:cs="Cascadia Code"/>
+          <w:color w:val="D5CED9"/>
+          <w:sz w:val="21"/>
+          <w:szCs w:val="21"/>
+        </w:rPr>
+        <w:t>prev</w:t>
+      </w:r>
+      <w:proofErr w:type="spellEnd"/>
+      <w:r>
+        <w:rPr>
+          <w:rFonts w:ascii="Cascadia Code" w:hAnsi="Cascadia Code" w:cs="Cascadia Code"/>
+          <w:color w:val="D5CED9"/>
+          <w:sz w:val="21"/>
+          <w:szCs w:val="21"/>
+        </w:rPr>
+        <w:t>[</w:t>
+      </w:r>
+      <w:proofErr w:type="spellStart"/>
+      <w:r>
+        <w:rPr>
+          <w:rFonts w:ascii="Cascadia Code" w:hAnsi="Cascadia Code" w:cs="Cascadia Code"/>
+          <w:color w:val="D5CED9"/>
+          <w:sz w:val="21"/>
+          <w:szCs w:val="21"/>
+        </w:rPr>
+        <w:t>current</w:t>
+      </w:r>
+      <w:proofErr w:type="spellEnd"/>
+      <w:r>
+        <w:rPr>
+          <w:rFonts w:ascii="Cascadia Code" w:hAnsi="Cascadia Code" w:cs="Cascadia Code"/>
+          <w:color w:val="D5CED9"/>
+          <w:sz w:val="21"/>
+          <w:szCs w:val="21"/>
+        </w:rPr>
+        <w:t>]</w:t>
       </w:r>
     </w:p>
     <w:p>
@@ -4256,7 +5687,17 @@
           <w:sz w:val="21"/>
           <w:szCs w:val="21"/>
         </w:rPr>
-        <w:t>    path.</w:t>
+        <w:t xml:space="preserve">    </w:t>
+      </w:r>
+      <w:proofErr w:type="spellStart"/>
+      <w:r>
+        <w:rPr>
+          <w:rFonts w:ascii="Cascadia Code" w:hAnsi="Cascadia Code" w:cs="Cascadia Code"/>
+          <w:color w:val="D5CED9"/>
+          <w:sz w:val="21"/>
+          <w:szCs w:val="21"/>
+        </w:rPr>
+        <w:t>path.</w:t>
       </w:r>
       <w:r>
         <w:rPr>
@@ -4267,6 +5708,7 @@
         </w:rPr>
         <w:t>append</w:t>
       </w:r>
+      <w:proofErr w:type="spellEnd"/>
       <w:r>
         <w:rPr>
           <w:rFonts w:ascii="Cascadia Code" w:hAnsi="Cascadia Code" w:cs="Cascadia Code"/>
@@ -4295,7 +5737,17 @@
           <w:sz w:val="21"/>
           <w:szCs w:val="21"/>
         </w:rPr>
-        <w:t>    path.</w:t>
+        <w:t xml:space="preserve">    </w:t>
+      </w:r>
+      <w:proofErr w:type="spellStart"/>
+      <w:r>
+        <w:rPr>
+          <w:rFonts w:ascii="Cascadia Code" w:hAnsi="Cascadia Code" w:cs="Cascadia Code"/>
+          <w:color w:val="D5CED9"/>
+          <w:sz w:val="21"/>
+          <w:szCs w:val="21"/>
+        </w:rPr>
+        <w:t>path.</w:t>
       </w:r>
       <w:r>
         <w:rPr>
@@ -4306,6 +5758,7 @@
         </w:rPr>
         <w:t>reverse</w:t>
       </w:r>
+      <w:proofErr w:type="spellEnd"/>
       <w:r>
         <w:rPr>
           <w:rFonts w:ascii="Cascadia Code" w:hAnsi="Cascadia Code" w:cs="Cascadia Code"/>
@@ -4334,7 +5787,27 @@
           <w:sz w:val="21"/>
           <w:szCs w:val="21"/>
         </w:rPr>
-        <w:t xml:space="preserve">    path_str </w:t>
+        <w:t xml:space="preserve">    </w:t>
+      </w:r>
+      <w:proofErr w:type="spellStart"/>
+      <w:r>
+        <w:rPr>
+          <w:rFonts w:ascii="Cascadia Code" w:hAnsi="Cascadia Code" w:cs="Cascadia Code"/>
+          <w:color w:val="D5CED9"/>
+          <w:sz w:val="21"/>
+          <w:szCs w:val="21"/>
+        </w:rPr>
+        <w:t>path_str</w:t>
+      </w:r>
+      <w:proofErr w:type="spellEnd"/>
+      <w:r>
+        <w:rPr>
+          <w:rFonts w:ascii="Cascadia Code" w:hAnsi="Cascadia Code" w:cs="Cascadia Code"/>
+          <w:color w:val="D5CED9"/>
+          <w:sz w:val="21"/>
+          <w:szCs w:val="21"/>
+        </w:rPr>
+        <w:t xml:space="preserve"> </w:t>
       </w:r>
       <w:r>
         <w:rPr>
@@ -4372,6 +5845,7 @@
         </w:rPr>
         <w:t>.</w:t>
       </w:r>
+      <w:proofErr w:type="spellStart"/>
       <w:r>
         <w:rPr>
           <w:rFonts w:ascii="Cascadia Code" w:hAnsi="Cascadia Code" w:cs="Cascadia Code"/>
@@ -4381,14 +5855,35 @@
         </w:rPr>
         <w:t>join</w:t>
       </w:r>
-      <w:r>
-        <w:rPr>
-          <w:rFonts w:ascii="Cascadia Code" w:hAnsi="Cascadia Code" w:cs="Cascadia Code"/>
-          <w:color w:val="D5CED9"/>
-          <w:sz w:val="21"/>
-          <w:szCs w:val="21"/>
-        </w:rPr>
-        <w:t xml:space="preserve">(str(v) </w:t>
+      <w:proofErr w:type="spellEnd"/>
+      <w:r>
+        <w:rPr>
+          <w:rFonts w:ascii="Cascadia Code" w:hAnsi="Cascadia Code" w:cs="Cascadia Code"/>
+          <w:color w:val="D5CED9"/>
+          <w:sz w:val="21"/>
+          <w:szCs w:val="21"/>
+        </w:rPr>
+        <w:t>(</w:t>
+      </w:r>
+      <w:proofErr w:type="spellStart"/>
+      <w:r>
+        <w:rPr>
+          <w:rFonts w:ascii="Cascadia Code" w:hAnsi="Cascadia Code" w:cs="Cascadia Code"/>
+          <w:color w:val="D5CED9"/>
+          <w:sz w:val="21"/>
+          <w:szCs w:val="21"/>
+        </w:rPr>
+        <w:t>str</w:t>
+      </w:r>
+      <w:proofErr w:type="spellEnd"/>
+      <w:r>
+        <w:rPr>
+          <w:rFonts w:ascii="Cascadia Code" w:hAnsi="Cascadia Code" w:cs="Cascadia Code"/>
+          <w:color w:val="D5CED9"/>
+          <w:sz w:val="21"/>
+          <w:szCs w:val="21"/>
+        </w:rPr>
+        <w:t xml:space="preserve">(v) </w:t>
       </w:r>
       <w:r>
         <w:rPr>
@@ -4424,7 +5919,27 @@
           <w:sz w:val="21"/>
           <w:szCs w:val="21"/>
         </w:rPr>
-        <w:t xml:space="preserve"> path)</w:t>
+        <w:t xml:space="preserve"> </w:t>
+      </w:r>
+      <w:proofErr w:type="spellStart"/>
+      <w:r>
+        <w:rPr>
+          <w:rFonts w:ascii="Cascadia Code" w:hAnsi="Cascadia Code" w:cs="Cascadia Code"/>
+          <w:color w:val="D5CED9"/>
+          <w:sz w:val="21"/>
+          <w:szCs w:val="21"/>
+        </w:rPr>
+        <w:t>path</w:t>
+      </w:r>
+      <w:proofErr w:type="spellEnd"/>
+      <w:r>
+        <w:rPr>
+          <w:rFonts w:ascii="Cascadia Code" w:hAnsi="Cascadia Code" w:cs="Cascadia Code"/>
+          <w:color w:val="D5CED9"/>
+          <w:sz w:val="21"/>
+          <w:szCs w:val="21"/>
+        </w:rPr>
+        <w:t>)</w:t>
       </w:r>
     </w:p>
     <w:p>
@@ -4447,6 +5962,7 @@
         </w:rPr>
         <w:t xml:space="preserve">    </w:t>
       </w:r>
+      <w:proofErr w:type="spellStart"/>
       <w:r>
         <w:rPr>
           <w:rFonts w:ascii="Cascadia Code" w:hAnsi="Cascadia Code" w:cs="Cascadia Code"/>
@@ -4456,15 +5972,27 @@
         </w:rPr>
         <w:t>return</w:t>
       </w:r>
-      <w:r>
-        <w:rPr>
-          <w:rFonts w:ascii="Cascadia Code" w:hAnsi="Cascadia Code" w:cs="Cascadia Code"/>
-          <w:color w:val="D5CED9"/>
-          <w:sz w:val="21"/>
-          <w:szCs w:val="21"/>
-        </w:rPr>
-        <w:t xml:space="preserve"> path_str</w:t>
-      </w:r>
+      <w:proofErr w:type="spellEnd"/>
+      <w:r>
+        <w:rPr>
+          <w:rFonts w:ascii="Cascadia Code" w:hAnsi="Cascadia Code" w:cs="Cascadia Code"/>
+          <w:color w:val="D5CED9"/>
+          <w:sz w:val="21"/>
+          <w:szCs w:val="21"/>
+        </w:rPr>
+        <w:t xml:space="preserve"> </w:t>
+      </w:r>
+      <w:proofErr w:type="spellStart"/>
+      <w:r>
+        <w:rPr>
+          <w:rFonts w:ascii="Cascadia Code" w:hAnsi="Cascadia Code" w:cs="Cascadia Code"/>
+          <w:color w:val="D5CED9"/>
+          <w:sz w:val="21"/>
+          <w:szCs w:val="21"/>
+        </w:rPr>
+        <w:t>path_str</w:t>
+      </w:r>
+      <w:proofErr w:type="spellEnd"/>
     </w:p>
     <w:p>
       <w:pPr>
@@ -4514,7 +6042,37 @@
           <w:sz w:val="21"/>
           <w:szCs w:val="21"/>
         </w:rPr>
-        <w:t xml:space="preserve"> list(graph.</w:t>
+        <w:t xml:space="preserve"> </w:t>
+      </w:r>
+      <w:proofErr w:type="spellStart"/>
+      <w:r>
+        <w:rPr>
+          <w:rFonts w:ascii="Cascadia Code" w:hAnsi="Cascadia Code" w:cs="Cascadia Code"/>
+          <w:color w:val="D5CED9"/>
+          <w:sz w:val="21"/>
+          <w:szCs w:val="21"/>
+        </w:rPr>
+        <w:t>list</w:t>
+      </w:r>
+      <w:proofErr w:type="spellEnd"/>
+      <w:r>
+        <w:rPr>
+          <w:rFonts w:ascii="Cascadia Code" w:hAnsi="Cascadia Code" w:cs="Cascadia Code"/>
+          <w:color w:val="D5CED9"/>
+          <w:sz w:val="21"/>
+          <w:szCs w:val="21"/>
+        </w:rPr>
+        <w:t>(</w:t>
+      </w:r>
+      <w:proofErr w:type="spellStart"/>
+      <w:r>
+        <w:rPr>
+          <w:rFonts w:ascii="Cascadia Code" w:hAnsi="Cascadia Code" w:cs="Cascadia Code"/>
+          <w:color w:val="D5CED9"/>
+          <w:sz w:val="21"/>
+          <w:szCs w:val="21"/>
+        </w:rPr>
+        <w:t>graph.</w:t>
       </w:r>
       <w:r>
         <w:rPr>
@@ -4525,6 +6083,7 @@
         </w:rPr>
         <w:t>nodes</w:t>
       </w:r>
+      <w:proofErr w:type="spellEnd"/>
       <w:r>
         <w:rPr>
           <w:rFonts w:ascii="Cascadia Code" w:hAnsi="Cascadia Code" w:cs="Cascadia Code"/>
@@ -4564,14 +6123,25 @@
           <w:szCs w:val="21"/>
         </w:rPr>
       </w:pPr>
-      <w:r>
-        <w:rPr>
-          <w:rFonts w:ascii="Cascadia Code" w:hAnsi="Cascadia Code" w:cs="Cascadia Code"/>
-          <w:color w:val="D5CED9"/>
-          <w:sz w:val="21"/>
-          <w:szCs w:val="21"/>
-        </w:rPr>
-        <w:t xml:space="preserve">end </w:t>
+      <w:proofErr w:type="spellStart"/>
+      <w:r>
+        <w:rPr>
+          <w:rFonts w:ascii="Cascadia Code" w:hAnsi="Cascadia Code" w:cs="Cascadia Code"/>
+          <w:color w:val="D5CED9"/>
+          <w:sz w:val="21"/>
+          <w:szCs w:val="21"/>
+        </w:rPr>
+        <w:t>end</w:t>
+      </w:r>
+      <w:proofErr w:type="spellEnd"/>
+      <w:r>
+        <w:rPr>
+          <w:rFonts w:ascii="Cascadia Code" w:hAnsi="Cascadia Code" w:cs="Cascadia Code"/>
+          <w:color w:val="D5CED9"/>
+          <w:sz w:val="21"/>
+          <w:szCs w:val="21"/>
+        </w:rPr>
+        <w:t xml:space="preserve"> </w:t>
       </w:r>
       <w:r>
         <w:rPr>
@@ -4589,7 +6159,37 @@
           <w:sz w:val="21"/>
           <w:szCs w:val="21"/>
         </w:rPr>
-        <w:t xml:space="preserve"> list(graph.</w:t>
+        <w:t xml:space="preserve"> </w:t>
+      </w:r>
+      <w:proofErr w:type="spellStart"/>
+      <w:r>
+        <w:rPr>
+          <w:rFonts w:ascii="Cascadia Code" w:hAnsi="Cascadia Code" w:cs="Cascadia Code"/>
+          <w:color w:val="D5CED9"/>
+          <w:sz w:val="21"/>
+          <w:szCs w:val="21"/>
+        </w:rPr>
+        <w:t>list</w:t>
+      </w:r>
+      <w:proofErr w:type="spellEnd"/>
+      <w:r>
+        <w:rPr>
+          <w:rFonts w:ascii="Cascadia Code" w:hAnsi="Cascadia Code" w:cs="Cascadia Code"/>
+          <w:color w:val="D5CED9"/>
+          <w:sz w:val="21"/>
+          <w:szCs w:val="21"/>
+        </w:rPr>
+        <w:t>(</w:t>
+      </w:r>
+      <w:proofErr w:type="spellStart"/>
+      <w:r>
+        <w:rPr>
+          <w:rFonts w:ascii="Cascadia Code" w:hAnsi="Cascadia Code" w:cs="Cascadia Code"/>
+          <w:color w:val="D5CED9"/>
+          <w:sz w:val="21"/>
+          <w:szCs w:val="21"/>
+        </w:rPr>
+        <w:t>graph.</w:t>
       </w:r>
       <w:r>
         <w:rPr>
@@ -4600,6 +6200,7 @@
         </w:rPr>
         <w:t>nodes</w:t>
       </w:r>
+      <w:proofErr w:type="spellEnd"/>
       <w:r>
         <w:rPr>
           <w:rFonts w:ascii="Cascadia Code" w:hAnsi="Cascadia Code" w:cs="Cascadia Code"/>
@@ -4648,14 +6249,25 @@
           <w:szCs w:val="21"/>
         </w:rPr>
       </w:pPr>
-      <w:r>
-        <w:rPr>
-          <w:rFonts w:ascii="Cascadia Code" w:hAnsi="Cascadia Code" w:cs="Cascadia Code"/>
-          <w:color w:val="D5CED9"/>
-          <w:sz w:val="21"/>
-          <w:szCs w:val="21"/>
-        </w:rPr>
-        <w:t xml:space="preserve">shortest_path </w:t>
+      <w:proofErr w:type="spellStart"/>
+      <w:r>
+        <w:rPr>
+          <w:rFonts w:ascii="Cascadia Code" w:hAnsi="Cascadia Code" w:cs="Cascadia Code"/>
+          <w:color w:val="D5CED9"/>
+          <w:sz w:val="21"/>
+          <w:szCs w:val="21"/>
+        </w:rPr>
+        <w:t>shortest_path</w:t>
+      </w:r>
+      <w:proofErr w:type="spellEnd"/>
+      <w:r>
+        <w:rPr>
+          <w:rFonts w:ascii="Cascadia Code" w:hAnsi="Cascadia Code" w:cs="Cascadia Code"/>
+          <w:color w:val="D5CED9"/>
+          <w:sz w:val="21"/>
+          <w:szCs w:val="21"/>
+        </w:rPr>
+        <w:t xml:space="preserve"> </w:t>
       </w:r>
       <w:r>
         <w:rPr>
@@ -4675,6 +6287,7 @@
         </w:rPr>
         <w:t xml:space="preserve"> </w:t>
       </w:r>
+      <w:proofErr w:type="spellStart"/>
       <w:r>
         <w:rPr>
           <w:rFonts w:ascii="Cascadia Code" w:hAnsi="Cascadia Code" w:cs="Cascadia Code"/>
@@ -4684,14 +6297,55 @@
         </w:rPr>
         <w:t>dijkstra</w:t>
       </w:r>
-      <w:r>
-        <w:rPr>
-          <w:rFonts w:ascii="Cascadia Code" w:hAnsi="Cascadia Code" w:cs="Cascadia Code"/>
-          <w:color w:val="D5CED9"/>
-          <w:sz w:val="21"/>
-          <w:szCs w:val="21"/>
-        </w:rPr>
-        <w:t>(graph, start, end)</w:t>
+      <w:proofErr w:type="spellEnd"/>
+      <w:r>
+        <w:rPr>
+          <w:rFonts w:ascii="Cascadia Code" w:hAnsi="Cascadia Code" w:cs="Cascadia Code"/>
+          <w:color w:val="D5CED9"/>
+          <w:sz w:val="21"/>
+          <w:szCs w:val="21"/>
+        </w:rPr>
+        <w:t>(</w:t>
+      </w:r>
+      <w:proofErr w:type="spellStart"/>
+      <w:r>
+        <w:rPr>
+          <w:rFonts w:ascii="Cascadia Code" w:hAnsi="Cascadia Code" w:cs="Cascadia Code"/>
+          <w:color w:val="D5CED9"/>
+          <w:sz w:val="21"/>
+          <w:szCs w:val="21"/>
+        </w:rPr>
+        <w:t>graph</w:t>
+      </w:r>
+      <w:proofErr w:type="spellEnd"/>
+      <w:r>
+        <w:rPr>
+          <w:rFonts w:ascii="Cascadia Code" w:hAnsi="Cascadia Code" w:cs="Cascadia Code"/>
+          <w:color w:val="D5CED9"/>
+          <w:sz w:val="21"/>
+          <w:szCs w:val="21"/>
+        </w:rPr>
+        <w:t xml:space="preserve">, start, </w:t>
+      </w:r>
+      <w:proofErr w:type="spellStart"/>
+      <w:r>
+        <w:rPr>
+          <w:rFonts w:ascii="Cascadia Code" w:hAnsi="Cascadia Code" w:cs="Cascadia Code"/>
+          <w:color w:val="D5CED9"/>
+          <w:sz w:val="21"/>
+          <w:szCs w:val="21"/>
+        </w:rPr>
+        <w:t>end</w:t>
+      </w:r>
+      <w:proofErr w:type="spellEnd"/>
+      <w:r>
+        <w:rPr>
+          <w:rFonts w:ascii="Cascadia Code" w:hAnsi="Cascadia Code" w:cs="Cascadia Code"/>
+          <w:color w:val="D5CED9"/>
+          <w:sz w:val="21"/>
+          <w:szCs w:val="21"/>
+        </w:rPr>
+        <w:t>)</w:t>
       </w:r>
     </w:p>
     <w:p>
@@ -4705,6 +6359,7 @@
           <w:szCs w:val="21"/>
         </w:rPr>
       </w:pPr>
+      <w:proofErr w:type="spellStart"/>
       <w:r>
         <w:rPr>
           <w:rFonts w:ascii="Cascadia Code" w:hAnsi="Cascadia Code" w:cs="Cascadia Code"/>
@@ -4714,6 +6369,7 @@
         </w:rPr>
         <w:t>print</w:t>
       </w:r>
+      <w:proofErr w:type="spellEnd"/>
       <w:r>
         <w:rPr>
           <w:rFonts w:ascii="Cascadia Code" w:hAnsi="Cascadia Code" w:cs="Cascadia Code"/>
@@ -4748,7 +6404,17 @@
           <w:sz w:val="21"/>
           <w:szCs w:val="21"/>
         </w:rPr>
-        <w:t>\n</w:t>
+        <w:t>\</w:t>
+      </w:r>
+      <w:proofErr w:type="spellStart"/>
+      <w:r>
+        <w:rPr>
+          <w:rFonts w:ascii="Cascadia Code" w:hAnsi="Cascadia Code" w:cs="Cascadia Code"/>
+          <w:color w:val="EE5D43"/>
+          <w:sz w:val="21"/>
+          <w:szCs w:val="21"/>
+        </w:rPr>
+        <w:t>n</w:t>
       </w:r>
       <w:r>
         <w:rPr>
@@ -4757,7 +6423,17 @@
           <w:sz w:val="21"/>
           <w:szCs w:val="21"/>
         </w:rPr>
-        <w:t xml:space="preserve">Найкоротший шлях: </w:t>
+        <w:t>Найкоротший</w:t>
+      </w:r>
+      <w:proofErr w:type="spellEnd"/>
+      <w:r>
+        <w:rPr>
+          <w:rFonts w:ascii="Cascadia Code" w:hAnsi="Cascadia Code" w:cs="Cascadia Code"/>
+          <w:color w:val="96E072"/>
+          <w:sz w:val="21"/>
+          <w:szCs w:val="21"/>
+        </w:rPr>
+        <w:t xml:space="preserve"> шлях: </w:t>
       </w:r>
       <w:r>
         <w:rPr>
@@ -4768,6 +6444,7 @@
         </w:rPr>
         <w:t>{</w:t>
       </w:r>
+      <w:proofErr w:type="spellStart"/>
       <w:r>
         <w:rPr>
           <w:rFonts w:ascii="Cascadia Code" w:hAnsi="Cascadia Code" w:cs="Cascadia Code"/>
@@ -4777,6 +6454,7 @@
         </w:rPr>
         <w:t>shortest_path</w:t>
       </w:r>
+      <w:proofErr w:type="spellEnd"/>
       <w:r>
         <w:rPr>
           <w:rFonts w:ascii="Cascadia Code" w:hAnsi="Cascadia Code" w:cs="Cascadia Code"/>
@@ -4854,7 +6532,7 @@
                     <pic:cNvPicPr/>
                   </pic:nvPicPr>
                   <pic:blipFill>
-                    <a:blip r:embed="rId12">
+                    <a:blip r:embed="rId13">
                       <a:extLst>
                         <a:ext uri="{28A0092B-C50C-407E-A947-70E740481C1C}">
                           <a14:useLocalDpi xmlns:a14="http://schemas.microsoft.com/office/drawing/2010/main" val="0"/>

</xml_diff>

<commit_message>
🌿: Tuesday, May 9, 2023 at 9:50:09 AM Eastern European Summer Time
</commit_message>
<xml_diff>
--- a/year1-term2/KDM/lb3/звіт.docx
+++ b/year1-term2/KDM/lb3/звіт.docx
@@ -157,6 +157,9 @@
       <w:pPr>
         <w:spacing w:after="0" w:line="360" w:lineRule="auto"/>
         <w:jc w:val="center"/>
+        <w:rPr>
+          <w:lang w:val="en-US"/>
+        </w:rPr>
       </w:pPr>
       <w:r>
         <w:t>Варіант №20</w:t>
@@ -371,13 +374,13 @@
           <w:r>
             <w:fldChar w:fldCharType="separate"/>
           </w:r>
-          <w:hyperlink w:anchor="_Toc132872423" w:history="1">
+          <w:hyperlink w:anchor="_Toc134516148" w:history="1">
             <w:r>
               <w:rPr>
                 <w:rStyle w:val="a4"/>
                 <w:noProof/>
               </w:rPr>
-              <w:t>Мета роботи</w:t>
+              <w:t>Текст завдання №1</w:t>
             </w:r>
             <w:r>
               <w:rPr>
@@ -398,7 +401,7 @@
                 <w:noProof/>
                 <w:webHidden/>
               </w:rPr>
-              <w:instrText xml:space="preserve"> PAGEREF _Toc132872423 \h </w:instrText>
+              <w:instrText xml:space="preserve"> PAGEREF _Toc134516148 \h </w:instrText>
             </w:r>
             <w:r>
               <w:rPr>
@@ -442,78 +445,7 @@
               <w:szCs w:val="22"/>
             </w:rPr>
           </w:pPr>
-          <w:hyperlink w:anchor="_Toc132872424" w:history="1">
-            <w:r>
-              <w:rPr>
-                <w:rStyle w:val="a4"/>
-                <w:noProof/>
-              </w:rPr>
-              <w:t>Текст завдання №1</w:t>
-            </w:r>
-            <w:r>
-              <w:rPr>
-                <w:noProof/>
-                <w:webHidden/>
-              </w:rPr>
-              <w:tab/>
-            </w:r>
-            <w:r>
-              <w:rPr>
-                <w:noProof/>
-                <w:webHidden/>
-              </w:rPr>
-              <w:fldChar w:fldCharType="begin"/>
-            </w:r>
-            <w:r>
-              <w:rPr>
-                <w:noProof/>
-                <w:webHidden/>
-              </w:rPr>
-              <w:instrText xml:space="preserve"> PAGEREF _Toc132872424 \h </w:instrText>
-            </w:r>
-            <w:r>
-              <w:rPr>
-                <w:noProof/>
-                <w:webHidden/>
-              </w:rPr>
-            </w:r>
-            <w:r>
-              <w:rPr>
-                <w:noProof/>
-                <w:webHidden/>
-              </w:rPr>
-              <w:fldChar w:fldCharType="separate"/>
-            </w:r>
-            <w:r>
-              <w:rPr>
-                <w:noProof/>
-                <w:webHidden/>
-              </w:rPr>
-              <w:t>3</w:t>
-            </w:r>
-            <w:r>
-              <w:rPr>
-                <w:noProof/>
-                <w:webHidden/>
-              </w:rPr>
-              <w:fldChar w:fldCharType="end"/>
-            </w:r>
-          </w:hyperlink>
-        </w:p>
-        <w:p>
-          <w:pPr>
-            <w:pStyle w:val="21"/>
-            <w:tabs>
-              <w:tab w:val="right" w:leader="dot" w:pos="9016"/>
-            </w:tabs>
-            <w:rPr>
-              <w:rFonts w:asciiTheme="minorHAnsi" w:eastAsiaTheme="minorEastAsia" w:hAnsiTheme="minorHAnsi" w:cstheme="minorBidi"/>
-              <w:noProof/>
-              <w:sz w:val="22"/>
-              <w:szCs w:val="22"/>
-            </w:rPr>
-          </w:pPr>
-          <w:hyperlink w:anchor="_Toc132872425" w:history="1">
+          <w:hyperlink w:anchor="_Toc134516149" w:history="1">
             <w:r>
               <w:rPr>
                 <w:rStyle w:val="a4"/>
@@ -540,7 +472,7 @@
                 <w:noProof/>
                 <w:webHidden/>
               </w:rPr>
-              <w:instrText xml:space="preserve"> PAGEREF _Toc132872425 \h </w:instrText>
+              <w:instrText xml:space="preserve"> PAGEREF _Toc134516149 \h </w:instrText>
             </w:r>
             <w:r>
               <w:rPr>
@@ -560,7 +492,7 @@
                 <w:noProof/>
                 <w:webHidden/>
               </w:rPr>
-              <w:t>3</w:t>
+              <w:t>5</w:t>
             </w:r>
             <w:r>
               <w:rPr>
@@ -584,7 +516,7 @@
               <w:szCs w:val="22"/>
             </w:rPr>
           </w:pPr>
-          <w:hyperlink w:anchor="_Toc132872426" w:history="1">
+          <w:hyperlink w:anchor="_Toc134516150" w:history="1">
             <w:r>
               <w:rPr>
                 <w:rStyle w:val="a4"/>
@@ -611,7 +543,7 @@
                 <w:noProof/>
                 <w:webHidden/>
               </w:rPr>
-              <w:instrText xml:space="preserve"> PAGEREF _Toc132872426 \h </w:instrText>
+              <w:instrText xml:space="preserve"> PAGEREF _Toc134516150 \h </w:instrText>
             </w:r>
             <w:r>
               <w:rPr>
@@ -631,7 +563,7 @@
                 <w:noProof/>
                 <w:webHidden/>
               </w:rPr>
-              <w:t>3</w:t>
+              <w:t>9</w:t>
             </w:r>
             <w:r>
               <w:rPr>
@@ -655,7 +587,7 @@
               <w:szCs w:val="22"/>
             </w:rPr>
           </w:pPr>
-          <w:hyperlink w:anchor="_Toc132872427" w:history="1">
+          <w:hyperlink w:anchor="_Toc134516151" w:history="1">
             <w:r>
               <w:rPr>
                 <w:rStyle w:val="a4"/>
@@ -682,7 +614,7 @@
                 <w:noProof/>
                 <w:webHidden/>
               </w:rPr>
-              <w:instrText xml:space="preserve"> PAGEREF _Toc132872427 \h </w:instrText>
+              <w:instrText xml:space="preserve"> PAGEREF _Toc134516151 \h </w:instrText>
             </w:r>
             <w:r>
               <w:rPr>
@@ -702,7 +634,7 @@
                 <w:noProof/>
                 <w:webHidden/>
               </w:rPr>
-              <w:t>3</w:t>
+              <w:t>9</w:t>
             </w:r>
             <w:r>
               <w:rPr>
@@ -726,7 +658,78 @@
               <w:szCs w:val="22"/>
             </w:rPr>
           </w:pPr>
-          <w:hyperlink w:anchor="_Toc132872428" w:history="1">
+          <w:hyperlink w:anchor="_Toc134516152" w:history="1">
+            <w:r>
+              <w:rPr>
+                <w:rStyle w:val="a4"/>
+                <w:noProof/>
+              </w:rPr>
+              <w:t>Результати роботи завдання №2</w:t>
+            </w:r>
+            <w:r>
+              <w:rPr>
+                <w:noProof/>
+                <w:webHidden/>
+              </w:rPr>
+              <w:tab/>
+            </w:r>
+            <w:r>
+              <w:rPr>
+                <w:noProof/>
+                <w:webHidden/>
+              </w:rPr>
+              <w:fldChar w:fldCharType="begin"/>
+            </w:r>
+            <w:r>
+              <w:rPr>
+                <w:noProof/>
+                <w:webHidden/>
+              </w:rPr>
+              <w:instrText xml:space="preserve"> PAGEREF _Toc134516152 \h </w:instrText>
+            </w:r>
+            <w:r>
+              <w:rPr>
+                <w:noProof/>
+                <w:webHidden/>
+              </w:rPr>
+            </w:r>
+            <w:r>
+              <w:rPr>
+                <w:noProof/>
+                <w:webHidden/>
+              </w:rPr>
+              <w:fldChar w:fldCharType="separate"/>
+            </w:r>
+            <w:r>
+              <w:rPr>
+                <w:noProof/>
+                <w:webHidden/>
+              </w:rPr>
+              <w:t>11</w:t>
+            </w:r>
+            <w:r>
+              <w:rPr>
+                <w:noProof/>
+                <w:webHidden/>
+              </w:rPr>
+              <w:fldChar w:fldCharType="end"/>
+            </w:r>
+          </w:hyperlink>
+        </w:p>
+        <w:p>
+          <w:pPr>
+            <w:pStyle w:val="21"/>
+            <w:tabs>
+              <w:tab w:val="right" w:leader="dot" w:pos="9016"/>
+            </w:tabs>
+            <w:rPr>
+              <w:rFonts w:asciiTheme="minorHAnsi" w:eastAsiaTheme="minorEastAsia" w:hAnsiTheme="minorHAnsi" w:cstheme="minorBidi"/>
+              <w:noProof/>
+              <w:sz w:val="22"/>
+              <w:szCs w:val="22"/>
+            </w:rPr>
+          </w:pPr>
+          <w:hyperlink w:anchor="_Toc134516153" w:history="1">
             <w:r>
               <w:rPr>
                 <w:rStyle w:val="a4"/>
@@ -753,7 +756,7 @@
                 <w:noProof/>
                 <w:webHidden/>
               </w:rPr>
-              <w:instrText xml:space="preserve"> PAGEREF _Toc132872428 \h </w:instrText>
+              <w:instrText xml:space="preserve"> PAGEREF _Toc134516153 \h </w:instrText>
             </w:r>
             <w:r>
               <w:rPr>
@@ -773,78 +776,7 @@
                 <w:noProof/>
                 <w:webHidden/>
               </w:rPr>
-              <w:t>3</w:t>
-            </w:r>
-            <w:r>
-              <w:rPr>
-                <w:noProof/>
-                <w:webHidden/>
-              </w:rPr>
-              <w:fldChar w:fldCharType="end"/>
-            </w:r>
-          </w:hyperlink>
-        </w:p>
-        <w:p>
-          <w:pPr>
-            <w:pStyle w:val="21"/>
-            <w:tabs>
-              <w:tab w:val="right" w:leader="dot" w:pos="9016"/>
-            </w:tabs>
-            <w:rPr>
-              <w:rFonts w:asciiTheme="minorHAnsi" w:eastAsiaTheme="minorEastAsia" w:hAnsiTheme="minorHAnsi" w:cstheme="minorBidi"/>
-              <w:noProof/>
-              <w:sz w:val="22"/>
-              <w:szCs w:val="22"/>
-            </w:rPr>
-          </w:pPr>
-          <w:hyperlink w:anchor="_Toc132872429" w:history="1">
-            <w:r>
-              <w:rPr>
-                <w:rStyle w:val="a4"/>
-                <w:noProof/>
-              </w:rPr>
-              <w:t>Висновки</w:t>
-            </w:r>
-            <w:r>
-              <w:rPr>
-                <w:noProof/>
-                <w:webHidden/>
-              </w:rPr>
-              <w:tab/>
-            </w:r>
-            <w:r>
-              <w:rPr>
-                <w:noProof/>
-                <w:webHidden/>
-              </w:rPr>
-              <w:fldChar w:fldCharType="begin"/>
-            </w:r>
-            <w:r>
-              <w:rPr>
-                <w:noProof/>
-                <w:webHidden/>
-              </w:rPr>
-              <w:instrText xml:space="preserve"> PAGEREF _Toc132872429 \h </w:instrText>
-            </w:r>
-            <w:r>
-              <w:rPr>
-                <w:noProof/>
-                <w:webHidden/>
-              </w:rPr>
-            </w:r>
-            <w:r>
-              <w:rPr>
-                <w:noProof/>
-                <w:webHidden/>
-              </w:rPr>
-              <w:fldChar w:fldCharType="separate"/>
-            </w:r>
-            <w:r>
-              <w:rPr>
-                <w:noProof/>
-                <w:webHidden/>
-              </w:rPr>
-              <w:t>4</w:t>
+              <w:t>12</w:t>
             </w:r>
             <w:r>
               <w:rPr>
@@ -884,7 +816,7 @@
         <w:pStyle w:val="-20"/>
         <w:ind w:firstLine="851"/>
       </w:pPr>
-      <w:bookmarkStart w:id="1" w:name="_Toc132872424"/>
+      <w:bookmarkStart w:id="1" w:name="_Toc134516148"/>
       <w:r>
         <w:lastRenderedPageBreak/>
         <w:t>Текст з</w:t>
@@ -1341,7 +1273,7 @@
         <w:pStyle w:val="-20"/>
         <w:ind w:firstLine="851"/>
       </w:pPr>
-      <w:bookmarkStart w:id="2" w:name="_Toc132872425"/>
+      <w:bookmarkStart w:id="2" w:name="_Toc134516149"/>
       <w:r>
         <w:lastRenderedPageBreak/>
         <w:t>Розв’язок завдання №1</w:t>
@@ -1610,7 +1542,7 @@
         <w:pStyle w:val="-20"/>
         <w:ind w:firstLine="851"/>
       </w:pPr>
-      <w:bookmarkStart w:id="3" w:name="_Toc132872426"/>
+      <w:bookmarkStart w:id="3" w:name="_Toc134516150"/>
       <w:r>
         <w:lastRenderedPageBreak/>
         <w:t>Текст завдання №</w:t>
@@ -1679,7 +1611,7 @@
         <w:pStyle w:val="-20"/>
         <w:ind w:firstLine="851"/>
       </w:pPr>
-      <w:bookmarkStart w:id="4" w:name="_Toc132872427"/>
+      <w:bookmarkStart w:id="4" w:name="_Toc134516151"/>
       <w:r>
         <w:t>Розв’язок завдання №2</w:t>
       </w:r>
@@ -6503,6 +6435,7 @@
       <w:pPr>
         <w:pStyle w:val="-20"/>
       </w:pPr>
+      <w:bookmarkStart w:id="5" w:name="_Toc134516152"/>
       <w:r>
         <w:rPr>
           <w:noProof/>
@@ -6567,6 +6500,7 @@
       <w:r>
         <w:t>Результати роботи завдання №2</w:t>
       </w:r>
+      <w:bookmarkEnd w:id="5"/>
     </w:p>
     <w:p>
       <w:pPr>
@@ -6575,12 +6509,79 @@
       <w:r>
         <w:br w:type="page"/>
       </w:r>
-      <w:bookmarkStart w:id="5" w:name="_Toc132872428"/>
-      <w:r>
+      <w:bookmarkStart w:id="6" w:name="_Toc134516153"/>
+      <w:r>
+        <w:rPr>
+          <w:noProof/>
+        </w:rPr>
         <w:lastRenderedPageBreak/>
+        <w:drawing>
+          <wp:anchor distT="0" distB="0" distL="114300" distR="114300" simplePos="0" relativeHeight="251659264" behindDoc="0" locked="0" layoutInCell="1" allowOverlap="1" wp14:anchorId="14DF6446" wp14:editId="535A66CE">
+            <wp:simplePos x="0" y="0"/>
+            <wp:positionH relativeFrom="column">
+              <wp:posOffset>-874206</wp:posOffset>
+            </wp:positionH>
+            <wp:positionV relativeFrom="paragraph">
+              <wp:posOffset>281354</wp:posOffset>
+            </wp:positionV>
+            <wp:extent cx="4039438" cy="9475470"/>
+            <wp:effectExtent l="0" t="0" r="0" b="0"/>
+            <wp:wrapNone/>
+            <wp:docPr id="5" name="Рисунок 5"/>
+            <wp:cNvGraphicFramePr>
+              <a:graphicFrameLocks xmlns:a="http://schemas.openxmlformats.org/drawingml/2006/main" noChangeAspect="1"/>
+            </wp:cNvGraphicFramePr>
+            <a:graphic xmlns:a="http://schemas.openxmlformats.org/drawingml/2006/main">
+              <a:graphicData uri="http://schemas.openxmlformats.org/drawingml/2006/picture">
+                <pic:pic xmlns:pic="http://schemas.openxmlformats.org/drawingml/2006/picture">
+                  <pic:nvPicPr>
+                    <pic:cNvPr id="0" name="Picture 4"/>
+                    <pic:cNvPicPr>
+                      <a:picLocks noChangeAspect="1" noChangeArrowheads="1"/>
+                    </pic:cNvPicPr>
+                  </pic:nvPicPr>
+                  <pic:blipFill>
+                    <a:blip r:embed="rId14">
+                      <a:extLst>
+                        <a:ext uri="{28A0092B-C50C-407E-A947-70E740481C1C}">
+                          <a14:useLocalDpi xmlns:a14="http://schemas.microsoft.com/office/drawing/2010/main" val="0"/>
+                        </a:ext>
+                      </a:extLst>
+                    </a:blip>
+                    <a:srcRect/>
+                    <a:stretch>
+                      <a:fillRect/>
+                    </a:stretch>
+                  </pic:blipFill>
+                  <pic:spPr bwMode="auto">
+                    <a:xfrm>
+                      <a:off x="0" y="0"/>
+                      <a:ext cx="4060299" cy="9524405"/>
+                    </a:xfrm>
+                    <a:prstGeom prst="rect">
+                      <a:avLst/>
+                    </a:prstGeom>
+                    <a:noFill/>
+                    <a:ln>
+                      <a:noFill/>
+                    </a:ln>
+                  </pic:spPr>
+                </pic:pic>
+              </a:graphicData>
+            </a:graphic>
+            <wp14:sizeRelH relativeFrom="margin">
+              <wp14:pctWidth>0</wp14:pctWidth>
+            </wp14:sizeRelH>
+            <wp14:sizeRelV relativeFrom="margin">
+              <wp14:pctHeight>0</wp14:pctHeight>
+            </wp14:sizeRelV>
+          </wp:anchor>
+        </w:drawing>
+      </w:r>
+      <w:r>
         <w:t>Блок-схема завдання №2</w:t>
       </w:r>
-      <w:bookmarkEnd w:id="5"/>
+      <w:bookmarkEnd w:id="6"/>
     </w:p>
     <w:p>
       <w:pPr>
@@ -6593,9 +6594,6 @@
         <w:spacing w:after="0" w:line="360" w:lineRule="auto"/>
         <w:jc w:val="center"/>
       </w:pPr>
-      <w:r>
-        <w:t>Фото</w:t>
-      </w:r>
     </w:p>
     <w:sectPr>
       <w:pgSz w:w="11906" w:h="16838"/>

</xml_diff>